<commit_message>
Hide the download button while the template is not ready
</commit_message>
<xml_diff>
--- a/app/documents/templates/occupation_standards_time_approach_template.docx
+++ b/app/documents/templates/occupation_standards_time_approach_template.docx
@@ -5,27 +5,7 @@
     <w:p>
       <w:pPr>
         <w:rPr>
-          <w:b/>
-          <w:color w:val="007F82"/>
-          <w:sz w:val="72"/>
-          <w:szCs w:val="72"/>
-          <w:lang w:val="en-US"/>
-        </w:rPr>
-      </w:pPr>
-      <w:r>
-        <w:rPr>
-          <w:b/>
-          <w:color w:val="007F82"/>
-          <w:sz w:val="72"/>
-          <w:szCs w:val="72"/>
-          <w:lang w:val="en-US"/>
-        </w:rPr>
-        <w:t>Appendix A</w:t>
-      </w:r>
-    </w:p>
-    <w:p>
-      <w:pPr>
-        <w:rPr>
+          <w:rFonts w:ascii="Arial" w:hAnsi="Arial" w:cs="Arial"/>
           <w:bCs/>
           <w:lang w:val="en-US"/>
         </w:rPr>
@@ -41,14 +21,9 @@
     <w:p>
       <w:pPr>
         <w:rPr>
-          <w:bCs/>
-          <w:lang w:val="en-US"/>
-        </w:rPr>
-      </w:pPr>
-    </w:p>
-    <w:p>
-      <w:pPr>
-        <w:rPr>
+          <w:rFonts w:ascii="Arial" w:hAnsi="Arial" w:cs="Arial"/>
+          <w:b/>
+          <w:bCs/>
           <w:noProof/>
           <w:sz w:val="36"/>
           <w:szCs w:val="36"/>
@@ -56,6 +31,9 @@
       </w:pPr>
       <w:r>
         <w:rPr>
+          <w:rFonts w:ascii="Arial" w:hAnsi="Arial" w:cs="Arial"/>
+          <w:b/>
+          <w:bCs/>
           <w:sz w:val="36"/>
           <w:szCs w:val="36"/>
         </w:rPr>
@@ -63,6 +41,9 @@
       </w:r>
       <w:r>
         <w:rPr>
+          <w:rFonts w:ascii="Arial" w:hAnsi="Arial" w:cs="Arial"/>
+          <w:b/>
+          <w:bCs/>
           <w:sz w:val="36"/>
           <w:szCs w:val="36"/>
         </w:rPr>
@@ -70,6 +51,9 @@
       </w:r>
       <w:r>
         <w:rPr>
+          <w:rFonts w:ascii="Arial" w:hAnsi="Arial" w:cs="Arial"/>
+          <w:b/>
+          <w:bCs/>
           <w:sz w:val="36"/>
           <w:szCs w:val="36"/>
         </w:rPr>
@@ -77,6 +61,9 @@
       </w:r>
       <w:r>
         <w:rPr>
+          <w:rFonts w:ascii="Arial" w:hAnsi="Arial" w:cs="Arial"/>
+          <w:b/>
+          <w:bCs/>
           <w:noProof/>
           <w:sz w:val="36"/>
           <w:szCs w:val="36"/>
@@ -85,6 +72,9 @@
       </w:r>
       <w:r>
         <w:rPr>
+          <w:rFonts w:ascii="Arial" w:hAnsi="Arial" w:cs="Arial"/>
+          <w:b/>
+          <w:bCs/>
           <w:noProof/>
           <w:sz w:val="36"/>
           <w:szCs w:val="36"/>
@@ -95,6 +85,7 @@
     <w:p>
       <w:pPr>
         <w:rPr>
+          <w:rFonts w:ascii="Arial" w:hAnsi="Arial" w:cs="Arial"/>
           <w:noProof/>
           <w:sz w:val="36"/>
           <w:szCs w:val="36"/>
@@ -104,421 +95,850 @@
     <w:p>
       <w:pPr>
         <w:rPr>
-          <w:lang w:val="en-US"/>
-        </w:rPr>
-      </w:pPr>
-      <w:r>
-        <w:rPr>
-          <w:lang w:val="en-US"/>
-        </w:rPr>
-        <w:t>Ano</w:t>
-      </w:r>
-      <w:r>
-        <w:rPr>
-          <w:lang w:val="en-US"/>
-        </w:rPr>
-        <w:t>nymous</w:t>
-      </w:r>
-    </w:p>
-    <w:p>
-      <w:pPr>
-        <w:rPr>
-          <w:bCs/>
-          <w:lang w:val="en-US"/>
-        </w:rPr>
-      </w:pPr>
-    </w:p>
-    <w:p>
-      <w:pPr>
-        <w:rPr>
-          <w:bCs/>
-          <w:lang w:val="en-US"/>
-        </w:rPr>
-      </w:pPr>
-      <w:r>
-        <w:rPr>
-          <w:bCs/>
-          <w:lang w:val="en-US"/>
-        </w:rPr>
-        <w:t>Updated         Registered</w:t>
-      </w:r>
-    </w:p>
-    <w:p>
-      <w:pPr>
-        <w:rPr>
-          <w:bCs/>
-          <w:lang w:val="en-US"/>
-        </w:rPr>
-      </w:pPr>
-    </w:p>
-    <w:p>
-      <w:pPr>
-        <w:rPr>
+          <w:rFonts w:ascii="Arial" w:hAnsi="Arial" w:cs="Arial"/>
           <w:b/>
-          <w:lang w:val="en-US"/>
-        </w:rPr>
-      </w:pPr>
-    </w:p>
-    <w:p>
-      <w:pPr>
-        <w:rPr>
+          <w:bCs/>
+          <w:sz w:val="18"/>
+          <w:szCs w:val="18"/>
+        </w:rPr>
+      </w:pPr>
+      <w:r>
+        <w:rPr>
+          <w:rFonts w:ascii="Arial" w:hAnsi="Arial" w:cs="Arial"/>
           <w:b/>
-          <w:lang w:val="en-US"/>
-        </w:rPr>
-      </w:pPr>
-    </w:p>
-    <w:p>
-      <w:pPr>
-        <w:rPr>
+          <w:bCs/>
+          <w:sz w:val="18"/>
+          <w:szCs w:val="18"/>
+        </w:rPr>
+        <w:t>APPRENTICESHIP APPROACH</w:t>
+      </w:r>
+    </w:p>
+    <w:p>
+      <w:pPr>
+        <w:rPr>
+          <w:rFonts w:ascii="Arial" w:hAnsi="Arial" w:cs="Arial"/>
+          <w:bCs/>
+          <w:lang w:val="en-US"/>
+        </w:rPr>
+      </w:pPr>
+      <w:r>
+        <w:rPr>
+          <w:rFonts w:ascii="Arial" w:hAnsi="Arial" w:cs="Arial"/>
+          <w:bCs/>
+          <w:lang w:val="en-US"/>
+        </w:rPr>
+        <w:fldChar w:fldCharType="begin"/>
+      </w:r>
+      <w:r>
+        <w:rPr>
+          <w:rFonts w:ascii="Arial" w:hAnsi="Arial" w:cs="Arial"/>
+          <w:bCs/>
+          <w:lang w:val="en-US"/>
+        </w:rPr>
+        <w:instrText xml:space="preserve"> MERGEFIELD =ojt_type \* MERGEFORMAT </w:instrText>
+      </w:r>
+      <w:r>
+        <w:rPr>
+          <w:rFonts w:ascii="Arial" w:hAnsi="Arial" w:cs="Arial"/>
+          <w:bCs/>
+          <w:lang w:val="en-US"/>
+        </w:rPr>
+        <w:fldChar w:fldCharType="separate"/>
+      </w:r>
+      <w:r>
+        <w:rPr>
+          <w:rFonts w:ascii="Arial" w:hAnsi="Arial" w:cs="Arial"/>
+          <w:bCs/>
+          <w:noProof/>
+          <w:lang w:val="en-US"/>
+        </w:rPr>
+        <w:t>«=ojt_type»</w:t>
+      </w:r>
+      <w:r>
+        <w:rPr>
+          <w:rFonts w:ascii="Arial" w:hAnsi="Arial" w:cs="Arial"/>
+          <w:bCs/>
+          <w:lang w:val="en-US"/>
+        </w:rPr>
+        <w:fldChar w:fldCharType="end"/>
+      </w:r>
+    </w:p>
+    <w:p>
+      <w:pPr>
+        <w:rPr>
+          <w:rFonts w:ascii="Arial" w:hAnsi="Arial" w:cs="Arial"/>
           <w:b/>
-          <w:lang w:val="en-US"/>
-        </w:rPr>
-      </w:pPr>
-    </w:p>
-    <w:p>
-      <w:pPr>
-        <w:rPr>
+          <w:sz w:val="18"/>
+          <w:szCs w:val="18"/>
+          <w:lang w:val="en-US"/>
+        </w:rPr>
+      </w:pPr>
+      <w:r>
+        <w:rPr>
+          <w:rFonts w:ascii="Arial" w:hAnsi="Arial" w:cs="Arial"/>
           <w:b/>
-          <w:lang w:val="en-US"/>
-        </w:rPr>
-      </w:pPr>
-      <w:r>
-        <w:rPr>
+          <w:sz w:val="18"/>
+          <w:szCs w:val="18"/>
+          <w:lang w:val="en-US"/>
+        </w:rPr>
+        <w:t>O*NET-SOC CODE</w:t>
+      </w:r>
+    </w:p>
+    <w:p>
+      <w:pPr>
+        <w:rPr>
+          <w:rFonts w:ascii="Arial" w:hAnsi="Arial" w:cs="Arial"/>
+          <w:color w:val="000000" w:themeColor="text1"/>
+          <w:sz w:val="18"/>
+          <w:szCs w:val="18"/>
+          <w:lang w:val="en-US"/>
+        </w:rPr>
+      </w:pPr>
+      <w:r>
+        <w:rPr>
+          <w:rFonts w:ascii="Arial" w:hAnsi="Arial" w:cs="Arial"/>
+          <w:color w:val="000000" w:themeColor="text1"/>
+          <w:sz w:val="18"/>
+          <w:szCs w:val="18"/>
+          <w:lang w:val="pt-BR"/>
+        </w:rPr>
+        <w:fldChar w:fldCharType="begin"/>
+      </w:r>
+      <w:r>
+        <w:rPr>
+          <w:rFonts w:ascii="Arial" w:hAnsi="Arial" w:cs="Arial"/>
+          <w:color w:val="000000" w:themeColor="text1"/>
+          <w:sz w:val="18"/>
+          <w:szCs w:val="18"/>
+          <w:lang w:val="en-US"/>
+        </w:rPr>
+        <w:instrText xml:space="preserve"> MERGEFIELD =occupation_standard.onet_code \* MERGEFORMAT </w:instrText>
+      </w:r>
+      <w:r>
+        <w:rPr>
+          <w:rFonts w:ascii="Arial" w:hAnsi="Arial" w:cs="Arial"/>
+          <w:color w:val="000000" w:themeColor="text1"/>
+          <w:sz w:val="18"/>
+          <w:szCs w:val="18"/>
+          <w:lang w:val="pt-BR"/>
+        </w:rPr>
+        <w:fldChar w:fldCharType="separate"/>
+      </w:r>
+      <w:r>
+        <w:rPr>
+          <w:rFonts w:ascii="Arial" w:hAnsi="Arial" w:cs="Arial"/>
+          <w:noProof/>
+          <w:color w:val="000000" w:themeColor="text1"/>
+          <w:sz w:val="18"/>
+          <w:szCs w:val="18"/>
+          <w:lang w:val="en-US"/>
+        </w:rPr>
+        <w:t>«=occupation_standard.onet_code»</w:t>
+      </w:r>
+      <w:r>
+        <w:rPr>
+          <w:rFonts w:ascii="Arial" w:hAnsi="Arial" w:cs="Arial"/>
+          <w:color w:val="000000" w:themeColor="text1"/>
+          <w:sz w:val="18"/>
+          <w:szCs w:val="18"/>
+          <w:lang w:val="pt-BR"/>
+        </w:rPr>
+        <w:fldChar w:fldCharType="end"/>
+      </w:r>
+    </w:p>
+    <w:p>
+      <w:pPr>
+        <w:rPr>
+          <w:rFonts w:ascii="Arial" w:hAnsi="Arial" w:cs="Arial"/>
+          <w:color w:val="000000" w:themeColor="text1"/>
+          <w:sz w:val="18"/>
+          <w:szCs w:val="18"/>
+        </w:rPr>
+      </w:pPr>
+    </w:p>
+    <w:p>
+      <w:pPr>
+        <w:rPr>
+          <w:rFonts w:ascii="Arial" w:hAnsi="Arial" w:cs="Arial"/>
           <w:b/>
-          <w:lang w:val="en-US"/>
-        </w:rPr>
-        <w:t>O*NET-SOC CODE</w:t>
-      </w:r>
-    </w:p>
-    <w:p>
-      <w:r>
-        <w:t>13-1071.01</w:t>
-      </w:r>
-    </w:p>
-    <w:p/>
-    <w:p>
-      <w:pPr>
-        <w:rPr>
+          <w:bCs/>
+          <w:sz w:val="18"/>
+          <w:szCs w:val="18"/>
+        </w:rPr>
+      </w:pPr>
+      <w:r>
+        <w:rPr>
+          <w:rFonts w:ascii="Arial" w:hAnsi="Arial" w:cs="Arial"/>
           <w:b/>
           <w:bCs/>
-        </w:rPr>
-      </w:pPr>
-      <w:r>
-        <w:rPr>
-          <w:b/>
-          <w:bCs/>
+          <w:sz w:val="18"/>
+          <w:szCs w:val="18"/>
         </w:rPr>
         <w:t>RAPIDS CODE</w:t>
       </w:r>
     </w:p>
     <w:p>
-      <w:r>
-        <w:t>1057CB</w:t>
-      </w:r>
-    </w:p>
-    <w:p/>
-    <w:p>
-      <w:pPr>
-        <w:rPr>
-          <w:b/>
-          <w:lang w:val="en-US"/>
-        </w:rPr>
-      </w:pPr>
-      <w:r>
-        <w:rPr>
-          <w:b/>
-          <w:lang w:val="en-US"/>
-        </w:rPr>
-        <w:t xml:space="preserve">JOURNEYWORKER TO </w:t>
-      </w:r>
-    </w:p>
-    <w:p>
-      <w:pPr>
-        <w:rPr>
-          <w:b/>
-          <w:lang w:val="en-US"/>
-        </w:rPr>
-      </w:pPr>
-      <w:r>
-        <w:rPr>
-          <w:b/>
-          <w:lang w:val="en-US"/>
-        </w:rPr>
-        <w:t>APPRENTICESHIP RATIO</w:t>
-      </w:r>
-    </w:p>
-    <w:p>
-      <w:r>
-        <w:t>5:1</w:t>
-      </w:r>
-    </w:p>
-    <w:p>
-      <w:pPr>
+      <w:pPr>
+        <w:rPr>
+          <w:rFonts w:ascii="Arial" w:hAnsi="Arial" w:cs="Arial"/>
+          <w:sz w:val="18"/>
+          <w:szCs w:val="18"/>
+        </w:rPr>
+      </w:pPr>
+      <w:r>
+        <w:rPr>
+          <w:rFonts w:ascii="Arial" w:hAnsi="Arial" w:cs="Arial"/>
+          <w:sz w:val="18"/>
+          <w:szCs w:val="18"/>
+        </w:rPr>
+        <w:fldChar w:fldCharType="begin"/>
+      </w:r>
+      <w:r>
+        <w:rPr>
+          <w:rFonts w:ascii="Arial" w:hAnsi="Arial" w:cs="Arial"/>
+          <w:sz w:val="18"/>
+          <w:szCs w:val="18"/>
+        </w:rPr>
+        <w:instrText xml:space="preserve"> MERGEFIELD =occupation_standard.rapids_code \* MERGEFORMAT </w:instrText>
+      </w:r>
+      <w:r>
+        <w:rPr>
+          <w:rFonts w:ascii="Arial" w:hAnsi="Arial" w:cs="Arial"/>
+          <w:sz w:val="18"/>
+          <w:szCs w:val="18"/>
+        </w:rPr>
+        <w:fldChar w:fldCharType="separate"/>
+      </w:r>
+      <w:r>
+        <w:rPr>
+          <w:rFonts w:ascii="Arial" w:hAnsi="Arial" w:cs="Arial"/>
+          <w:noProof/>
+          <w:sz w:val="18"/>
+          <w:szCs w:val="18"/>
+        </w:rPr>
+        <w:t>«=occupation_standard.rapids_code»</w:t>
+      </w:r>
+      <w:r>
+        <w:rPr>
+          <w:rFonts w:ascii="Arial" w:hAnsi="Arial" w:cs="Arial"/>
+          <w:sz w:val="18"/>
+          <w:szCs w:val="18"/>
+        </w:rPr>
+        <w:fldChar w:fldCharType="end"/>
+      </w:r>
+    </w:p>
+    <w:p>
+      <w:pPr>
+        <w:rPr>
+          <w:rFonts w:ascii="Arial" w:hAnsi="Arial" w:cs="Arial"/>
+          <w:lang w:val="en-US"/>
+        </w:rPr>
         <w:sectPr>
           <w:type w:val="continuous"/>
           <w:pgSz w:w="12240" w:h="15840"/>
           <w:pgMar w:top="1440" w:right="1440" w:bottom="1440" w:left="1440" w:header="708" w:footer="708" w:gutter="0"/>
-          <w:cols w:num="2" w:space="708"/>
+          <w:cols w:num="2" w:space="710" w:equalWidth="0">
+            <w:col w:w="5460" w:space="710"/>
+            <w:col w:w="3190"/>
+          </w:cols>
           <w:docGrid w:linePitch="360"/>
         </w:sectPr>
       </w:pPr>
     </w:p>
-    <w:p/>
-    <w:p>
-      <w:pPr>
-        <w:rPr>
-          <w:bCs/>
-          <w:lang w:val="en-US"/>
-        </w:rPr>
-      </w:pPr>
-      <w:r>
-        <w:rPr>
-          <w:bCs/>
-          <w:lang w:val="en-US"/>
-        </w:rPr>
-        <w:t>_________________________________</w:t>
-      </w:r>
-    </w:p>
-    <w:p>
-      <w:pPr>
-        <w:rPr>
-          <w:bCs/>
-          <w:lang w:val="en-US"/>
-        </w:rPr>
-      </w:pPr>
-    </w:p>
-    <w:p>
-      <w:r>
-        <w:t>APPRENTICESHIP APPROACH</w:t>
-      </w:r>
-    </w:p>
-    <w:p>
-      <w:pPr>
-        <w:rPr>
-          <w:bCs/>
-          <w:lang w:val="en-US"/>
-        </w:rPr>
-      </w:pPr>
-      <w:r>
-        <w:rPr>
-          <w:bCs/>
-          <w:lang w:val="en-US"/>
-        </w:rPr>
-        <w:fldChar w:fldCharType="begin"/>
-      </w:r>
-      <w:r>
-        <w:rPr>
-          <w:bCs/>
-          <w:lang w:val="en-US"/>
-        </w:rPr>
-        <w:instrText xml:space="preserve"> MERGEFIELD =ojt_type \* MERGEFORMAT </w:instrText>
-      </w:r>
-      <w:r>
-        <w:rPr>
-          <w:bCs/>
-          <w:lang w:val="en-US"/>
-        </w:rPr>
-        <w:fldChar w:fldCharType="separate"/>
-      </w:r>
-      <w:r>
-        <w:rPr>
-          <w:bCs/>
-          <w:noProof/>
-          <w:lang w:val="en-US"/>
-        </w:rPr>
-        <w:t>«=ojt_type»</w:t>
-      </w:r>
-      <w:r>
-        <w:rPr>
-          <w:bCs/>
-          <w:lang w:val="en-US"/>
-        </w:rPr>
-        <w:fldChar w:fldCharType="end"/>
-      </w:r>
-    </w:p>
-    <w:p>
-      <w:pPr>
-        <w:rPr>
-          <w:bCs/>
-          <w:lang w:val="en-US"/>
-        </w:rPr>
-      </w:pPr>
-    </w:p>
-    <w:p>
-      <w:pPr>
-        <w:rPr>
-          <w:bCs/>
-          <w:lang w:val="en-US"/>
-        </w:rPr>
-      </w:pPr>
-    </w:p>
-    <w:p>
-      <w:pPr>
-        <w:rPr>
-          <w:bCs/>
-          <w:lang w:val="en-US"/>
-        </w:rPr>
-      </w:pPr>
-      <w:r>
-        <w:rPr>
-          <w:bCs/>
-          <w:lang w:val="en-US"/>
-        </w:rPr>
-        <w:fldChar w:fldCharType="begin"/>
-      </w:r>
-      <w:r>
-        <w:rPr>
-          <w:bCs/>
-          <w:lang w:val="en-US"/>
-        </w:rPr>
-        <w:instrText xml:space="preserve"> MERGEFIELD =something \* MERGEFORMAT </w:instrText>
-      </w:r>
-      <w:r>
-        <w:rPr>
-          <w:bCs/>
-          <w:lang w:val="en-US"/>
-        </w:rPr>
-        <w:fldChar w:fldCharType="separate"/>
-      </w:r>
-      <w:r>
-        <w:rPr>
-          <w:bCs/>
-          <w:noProof/>
-          <w:lang w:val="en-US"/>
-        </w:rPr>
-        <w:t>«=something»</w:t>
-      </w:r>
-      <w:r>
-        <w:rPr>
-          <w:bCs/>
-          <w:lang w:val="en-US"/>
-        </w:rPr>
-        <w:fldChar w:fldCharType="end"/>
-      </w:r>
-    </w:p>
-    <w:p>
-      <w:pPr>
-        <w:rPr>
-          <w:bCs/>
-          <w:lang w:val="en-US"/>
-        </w:rPr>
-      </w:pPr>
-    </w:p>
-    <w:p>
-      <w:pPr>
-        <w:rPr>
-          <w:bCs/>
-          <w:lang w:val="en-US"/>
-        </w:rPr>
-      </w:pPr>
-    </w:p>
-    <w:p>
-      <w:pPr>
-        <w:rPr>
-          <w:bCs/>
-          <w:lang w:val="en-US"/>
-        </w:rPr>
-      </w:pPr>
-    </w:p>
-    <w:p>
-      <w:pPr>
-        <w:rPr>
-          <w:bCs/>
-          <w:lang w:val="en-US"/>
-        </w:rPr>
-      </w:pPr>
-    </w:p>
-    <w:p>
-      <w:pPr>
-        <w:rPr>
-          <w:bCs/>
-          <w:lang w:val="en-US"/>
-        </w:rPr>
-      </w:pPr>
-    </w:p>
-    <w:p>
-      <w:pPr>
-        <w:rPr>
-          <w:bCs/>
-          <w:lang w:val="en-US"/>
-        </w:rPr>
-      </w:pPr>
-    </w:p>
-    <w:p>
-      <w:pPr>
-        <w:rPr>
-          <w:bCs/>
-          <w:lang w:val="en-US"/>
-        </w:rPr>
-      </w:pPr>
-    </w:p>
-    <w:p>
-      <w:pPr>
-        <w:rPr>
-          <w:bCs/>
-          <w:lang w:val="en-US"/>
-        </w:rPr>
-      </w:pPr>
-    </w:p>
-    <w:p>
-      <w:pPr>
-        <w:rPr>
-          <w:bCs/>
-          <w:lang w:val="en-US"/>
-        </w:rPr>
-      </w:pPr>
-    </w:p>
-    <w:p>
-      <w:pPr>
-        <w:rPr>
-          <w:bCs/>
-          <w:lang w:val="en-US"/>
-        </w:rPr>
-      </w:pPr>
-    </w:p>
-    <w:p>
-      <w:pPr>
-        <w:rPr>
-          <w:bCs/>
-          <w:lang w:val="en-US"/>
-        </w:rPr>
-      </w:pPr>
-    </w:p>
-    <w:p>
-      <w:pPr>
-        <w:rPr>
-          <w:bCs/>
-          <w:lang w:val="en-US"/>
-        </w:rPr>
-      </w:pPr>
-    </w:p>
-    <w:p>
-      <w:pPr>
-        <w:rPr>
-          <w:bCs/>
-          <w:lang w:val="en-US"/>
-        </w:rPr>
-      </w:pPr>
-    </w:p>
-    <w:p>
-      <w:pPr>
-        <w:rPr>
-          <w:bCs/>
-          <w:lang w:val="en-US"/>
-        </w:rPr>
-      </w:pPr>
-    </w:p>
-    <w:p>
-      <w:pPr>
-        <w:rPr>
-          <w:bCs/>
-          <w:lang w:val="en-US"/>
-        </w:rPr>
-      </w:pPr>
-    </w:p>
-    <w:p>
-      <w:pPr>
-        <w:rPr>
+    <w:p>
+      <w:pPr>
+        <w:rPr>
+          <w:rFonts w:ascii="Arial" w:hAnsi="Arial" w:cs="Arial"/>
+        </w:rPr>
+      </w:pPr>
+    </w:p>
+    <w:p>
+      <w:pPr>
+        <w:pBdr>
+          <w:bottom w:val="single" w:sz="2" w:space="1" w:color="B0B0B0"/>
+        </w:pBdr>
+        <w:rPr>
+          <w:rFonts w:ascii="Arial" w:hAnsi="Arial" w:cs="Arial"/>
+          <w:bCs/>
+          <w:lang w:val="en-US"/>
+        </w:rPr>
+      </w:pPr>
+    </w:p>
+    <w:p>
+      <w:pPr>
+        <w:rPr>
+          <w:rFonts w:ascii="Arial" w:hAnsi="Arial" w:cs="Arial"/>
+          <w:bCs/>
+          <w:lang w:val="en-US"/>
+        </w:rPr>
+      </w:pPr>
+    </w:p>
+    <w:p>
+      <w:pPr>
+        <w:rPr>
+          <w:rFonts w:ascii="Arial" w:hAnsi="Arial" w:cs="Arial"/>
+          <w:bCs/>
+          <w:lang w:val="en-US"/>
+        </w:rPr>
+      </w:pPr>
+    </w:p>
+    <w:tbl>
+      <w:tblPr>
+        <w:tblStyle w:val="TableGrid"/>
+        <w:tblW w:w="0" w:type="auto"/>
+        <w:tblCellMar>
+          <w:left w:w="170" w:type="dxa"/>
+          <w:right w:w="170" w:type="dxa"/>
+        </w:tblCellMar>
+        <w:tblLook w:val="04A0" w:firstRow="1" w:lastRow="0" w:firstColumn="1" w:lastColumn="0" w:noHBand="0" w:noVBand="1"/>
+      </w:tblPr>
+      <w:tblGrid>
+        <w:gridCol w:w="7083"/>
+        <w:gridCol w:w="2267"/>
+      </w:tblGrid>
+      <w:tr>
+        <w:tc>
+          <w:tcPr>
+            <w:tcW w:w="7083" w:type="dxa"/>
+            <w:shd w:val="clear" w:color="auto" w:fill="DBDBDB"/>
+            <w:tcMar>
+              <w:top w:w="142" w:type="dxa"/>
+              <w:bottom w:w="142" w:type="dxa"/>
+            </w:tcMar>
+          </w:tcPr>
+          <w:p>
+            <w:pPr>
+              <w:rPr>
+                <w:rFonts w:ascii="Arial" w:hAnsi="Arial" w:cs="Arial"/>
+                <w:bCs/>
+                <w:sz w:val="28"/>
+                <w:szCs w:val="28"/>
+                <w:lang w:val="en-US"/>
+              </w:rPr>
+            </w:pPr>
+            <w:r>
+              <w:rPr>
+                <w:rFonts w:ascii="Arial" w:hAnsi="Arial" w:cs="Arial"/>
+                <w:sz w:val="28"/>
+                <w:szCs w:val="28"/>
+              </w:rPr>
+              <w:t>Work Process Schedule</w:t>
+            </w:r>
+          </w:p>
+        </w:tc>
+        <w:tc>
+          <w:tcPr>
+            <w:tcW w:w="2267" w:type="dxa"/>
+            <w:shd w:val="clear" w:color="auto" w:fill="DBDBDB"/>
+            <w:tcMar>
+              <w:top w:w="142" w:type="dxa"/>
+              <w:bottom w:w="142" w:type="dxa"/>
+            </w:tcMar>
+          </w:tcPr>
+          <w:p>
+            <w:pPr>
+              <w:rPr>
+                <w:rFonts w:ascii="Arial" w:hAnsi="Arial" w:cs="Arial"/>
+                <w:bCs/>
+                <w:lang w:val="en-US"/>
+              </w:rPr>
+            </w:pPr>
+            <w:r>
+              <w:rPr>
+                <w:rFonts w:ascii="Arial" w:hAnsi="Arial" w:cs="Arial"/>
+                <w:bCs/>
+                <w:lang w:val="en-US"/>
+              </w:rPr>
+              <w:t>SKILLS</w:t>
+            </w:r>
+          </w:p>
+        </w:tc>
+      </w:tr>
+      <w:tr>
+        <w:tc>
+          <w:tcPr>
+            <w:tcW w:w="7083" w:type="dxa"/>
+            <w:tcMar>
+              <w:top w:w="85" w:type="dxa"/>
+              <w:bottom w:w="85" w:type="dxa"/>
+            </w:tcMar>
+          </w:tcPr>
+          <w:p>
+            <w:pPr>
+              <w:rPr>
+                <w:rFonts w:ascii="Arial" w:hAnsi="Arial" w:cs="Arial"/>
+              </w:rPr>
+            </w:pPr>
+            <w:r>
+              <w:rPr>
+                <w:rFonts w:ascii="Arial" w:hAnsi="Arial" w:cs="Arial"/>
+              </w:rPr>
+              <w:fldChar w:fldCharType="begin"/>
+            </w:r>
+            <w:r>
+              <w:rPr>
+                <w:rFonts w:ascii="Arial" w:hAnsi="Arial" w:cs="Arial"/>
+              </w:rPr>
+              <w:instrText xml:space="preserve"> MERGEFIELD work_processes:each(process) \* MERGEFORMAT </w:instrText>
+            </w:r>
+            <w:r>
+              <w:rPr>
+                <w:rFonts w:ascii="Arial" w:hAnsi="Arial" w:cs="Arial"/>
+              </w:rPr>
+              <w:fldChar w:fldCharType="separate"/>
+            </w:r>
+            <w:r>
+              <w:rPr>
+                <w:rFonts w:ascii="Arial" w:hAnsi="Arial" w:cs="Arial"/>
+                <w:noProof/>
+              </w:rPr>
+              <w:t>«work_processes:each(process)»</w:t>
+            </w:r>
+            <w:r>
+              <w:rPr>
+                <w:rFonts w:ascii="Arial" w:hAnsi="Arial" w:cs="Arial"/>
+              </w:rPr>
+              <w:fldChar w:fldCharType="end"/>
+            </w:r>
+          </w:p>
+          <w:p>
+            <w:pPr>
+              <w:rPr>
+                <w:rFonts w:ascii="Arial" w:hAnsi="Arial" w:cs="Arial"/>
+                <w:b/>
+                <w:bCs/>
+              </w:rPr>
+            </w:pPr>
+            <w:r>
+              <w:rPr>
+                <w:rFonts w:ascii="Arial" w:hAnsi="Arial" w:cs="Arial"/>
+                <w:b/>
+                <w:bCs/>
+              </w:rPr>
+              <w:fldChar w:fldCharType="begin"/>
+            </w:r>
+            <w:r>
+              <w:rPr>
+                <w:rFonts w:ascii="Arial" w:hAnsi="Arial" w:cs="Arial"/>
+                <w:b/>
+                <w:bCs/>
+              </w:rPr>
+              <w:instrText xml:space="preserve"> MERGEFIELD =process.title \* MERGEFORMAT </w:instrText>
+            </w:r>
+            <w:r>
+              <w:rPr>
+                <w:rFonts w:ascii="Arial" w:hAnsi="Arial" w:cs="Arial"/>
+                <w:b/>
+                <w:bCs/>
+              </w:rPr>
+              <w:fldChar w:fldCharType="separate"/>
+            </w:r>
+            <w:r>
+              <w:rPr>
+                <w:rFonts w:ascii="Arial" w:hAnsi="Arial" w:cs="Arial"/>
+                <w:b/>
+                <w:bCs/>
+                <w:noProof/>
+              </w:rPr>
+              <w:t>«=process.title»</w:t>
+            </w:r>
+            <w:r>
+              <w:rPr>
+                <w:rFonts w:ascii="Arial" w:hAnsi="Arial" w:cs="Arial"/>
+                <w:b/>
+                <w:bCs/>
+              </w:rPr>
+              <w:fldChar w:fldCharType="end"/>
+            </w:r>
+          </w:p>
+          <w:p>
+            <w:pPr>
+              <w:rPr>
+                <w:rFonts w:ascii="Arial" w:hAnsi="Arial" w:cs="Arial"/>
+                <w:b/>
+                <w:bCs/>
+              </w:rPr>
+            </w:pPr>
+          </w:p>
+          <w:p>
+            <w:pPr>
+              <w:rPr>
+                <w:rFonts w:ascii="Arial" w:hAnsi="Arial" w:cs="Arial"/>
+                <w:color w:val="415262"/>
+                <w:lang w:val="en-US"/>
+              </w:rPr>
+            </w:pPr>
+            <w:r>
+              <w:rPr>
+                <w:rFonts w:ascii="Arial" w:hAnsi="Arial" w:cs="Arial"/>
+                <w:color w:val="415262"/>
+                <w:lang w:val="pt-BR"/>
+              </w:rPr>
+              <w:fldChar w:fldCharType="begin"/>
+            </w:r>
+            <w:r>
+              <w:rPr>
+                <w:rFonts w:ascii="Arial" w:hAnsi="Arial" w:cs="Arial"/>
+                <w:color w:val="415262"/>
+                <w:lang w:val="en-US"/>
+              </w:rPr>
+              <w:instrText xml:space="preserve"> MERGEFIELD =process.description \* MERGEFORMAT </w:instrText>
+            </w:r>
+            <w:r>
+              <w:rPr>
+                <w:rFonts w:ascii="Arial" w:hAnsi="Arial" w:cs="Arial"/>
+                <w:color w:val="415262"/>
+                <w:lang w:val="pt-BR"/>
+              </w:rPr>
+              <w:fldChar w:fldCharType="separate"/>
+            </w:r>
+            <w:r>
+              <w:rPr>
+                <w:rFonts w:ascii="Arial" w:hAnsi="Arial" w:cs="Arial"/>
+                <w:noProof/>
+                <w:color w:val="415262"/>
+                <w:lang w:val="en-US"/>
+              </w:rPr>
+              <w:t>«=process.description»</w:t>
+            </w:r>
+            <w:r>
+              <w:rPr>
+                <w:rFonts w:ascii="Arial" w:hAnsi="Arial" w:cs="Arial"/>
+                <w:color w:val="415262"/>
+                <w:lang w:val="pt-BR"/>
+              </w:rPr>
+              <w:fldChar w:fldCharType="end"/>
+            </w:r>
+          </w:p>
+          <w:p>
+            <w:pPr>
+              <w:rPr>
+                <w:rFonts w:ascii="Arial" w:hAnsi="Arial" w:cs="Arial"/>
+                <w:color w:val="415262"/>
+                <w:lang w:val="en-US"/>
+              </w:rPr>
+            </w:pPr>
+            <w:r>
+              <w:rPr>
+                <w:rFonts w:ascii="Arial" w:hAnsi="Arial" w:cs="Arial"/>
+                <w:color w:val="415262"/>
+                <w:lang w:val="pt-BR"/>
+              </w:rPr>
+              <w:fldChar w:fldCharType="begin"/>
+            </w:r>
+            <w:r>
+              <w:rPr>
+                <w:rFonts w:ascii="Arial" w:hAnsi="Arial" w:cs="Arial"/>
+                <w:color w:val="415262"/>
+                <w:lang w:val="en-US"/>
+              </w:rPr>
+              <w:instrText xml:space="preserve"> MERGEFIELD =process.description \* MERGEFORMAT </w:instrText>
+            </w:r>
+            <w:r>
+              <w:rPr>
+                <w:rFonts w:ascii="Arial" w:hAnsi="Arial" w:cs="Arial"/>
+                <w:color w:val="415262"/>
+                <w:lang w:val="pt-BR"/>
+              </w:rPr>
+              <w:fldChar w:fldCharType="separate"/>
+            </w:r>
+            <w:r>
+              <w:rPr>
+                <w:rFonts w:ascii="Arial" w:hAnsi="Arial" w:cs="Arial"/>
+                <w:noProof/>
+                <w:color w:val="415262"/>
+                <w:lang w:val="en-US"/>
+              </w:rPr>
+              <w:t>«=process.description»</w:t>
+            </w:r>
+            <w:r>
+              <w:rPr>
+                <w:rFonts w:ascii="Arial" w:hAnsi="Arial" w:cs="Arial"/>
+                <w:color w:val="415262"/>
+                <w:lang w:val="pt-BR"/>
+              </w:rPr>
+              <w:fldChar w:fldCharType="end"/>
+            </w:r>
+          </w:p>
+          <w:p>
+            <w:pPr>
+              <w:rPr>
+                <w:rFonts w:ascii="Arial" w:hAnsi="Arial" w:cs="Arial"/>
+                <w:lang w:val="en-US"/>
+              </w:rPr>
+            </w:pPr>
+            <w:r>
+              <w:rPr>
+                <w:rFonts w:ascii="Arial" w:hAnsi="Arial" w:cs="Arial"/>
+                <w:lang w:val="en-US"/>
+              </w:rPr>
+              <w:fldChar w:fldCharType="begin"/>
+            </w:r>
+            <w:r>
+              <w:rPr>
+                <w:rFonts w:ascii="Arial" w:hAnsi="Arial" w:cs="Arial"/>
+                <w:lang w:val="en-US"/>
+              </w:rPr>
+              <w:instrText xml:space="preserve"> MERGEFIELD work_processes:endEach \* MERGEFORMAT </w:instrText>
+            </w:r>
+            <w:r>
+              <w:rPr>
+                <w:rFonts w:ascii="Arial" w:hAnsi="Arial" w:cs="Arial"/>
+                <w:lang w:val="en-US"/>
+              </w:rPr>
+              <w:fldChar w:fldCharType="separate"/>
+            </w:r>
+            <w:r>
+              <w:rPr>
+                <w:rFonts w:ascii="Arial" w:hAnsi="Arial" w:cs="Arial"/>
+                <w:noProof/>
+                <w:lang w:val="en-US"/>
+              </w:rPr>
+              <w:t>«work_processes:endEach»</w:t>
+            </w:r>
+            <w:r>
+              <w:rPr>
+                <w:rFonts w:ascii="Arial" w:hAnsi="Arial" w:cs="Arial"/>
+                <w:lang w:val="en-US"/>
+              </w:rPr>
+              <w:fldChar w:fldCharType="end"/>
+            </w:r>
+          </w:p>
+        </w:tc>
+        <w:tc>
+          <w:tcPr>
+            <w:tcW w:w="2267" w:type="dxa"/>
+            <w:tcMar>
+              <w:top w:w="85" w:type="dxa"/>
+              <w:bottom w:w="85" w:type="dxa"/>
+            </w:tcMar>
+          </w:tcPr>
+          <w:p>
+            <w:pPr>
+              <w:rPr>
+                <w:rFonts w:ascii="Arial" w:hAnsi="Arial" w:cs="Arial"/>
+                <w:bCs/>
+                <w:lang w:val="en-US"/>
+              </w:rPr>
+            </w:pPr>
+          </w:p>
+        </w:tc>
+      </w:tr>
+      <w:tr>
+        <w:trPr>
+          <w:trHeight w:val="766"/>
+        </w:trPr>
+        <w:tc>
+          <w:tcPr>
+            <w:tcW w:w="7083" w:type="dxa"/>
+            <w:vAlign w:val="center"/>
+          </w:tcPr>
+          <w:p>
+            <w:pPr>
+              <w:spacing w:line="360" w:lineRule="auto"/>
+              <w:jc w:val="right"/>
+              <w:rPr>
+                <w:rFonts w:ascii="Arial" w:hAnsi="Arial" w:cs="Arial"/>
+                <w:b/>
+                <w:bCs/>
+                <w:lang w:val="pt-BR"/>
+              </w:rPr>
+            </w:pPr>
+            <w:proofErr w:type="spellStart"/>
+            <w:r>
+              <w:rPr>
+                <w:rFonts w:ascii="Arial" w:hAnsi="Arial" w:cs="Arial"/>
+                <w:b/>
+                <w:bCs/>
+                <w:lang w:val="pt-BR"/>
+              </w:rPr>
+              <w:t>Totals</w:t>
+            </w:r>
+            <w:proofErr w:type="spellEnd"/>
+          </w:p>
+        </w:tc>
+        <w:tc>
+          <w:tcPr>
+            <w:tcW w:w="2267" w:type="dxa"/>
+          </w:tcPr>
+          <w:p>
+            <w:pPr>
+              <w:rPr>
+                <w:rFonts w:ascii="Arial" w:hAnsi="Arial" w:cs="Arial"/>
+                <w:bCs/>
+                <w:lang w:val="en-US"/>
+              </w:rPr>
+            </w:pPr>
+          </w:p>
+        </w:tc>
+      </w:tr>
+    </w:tbl>
+    <w:p>
+      <w:pPr>
+        <w:rPr>
+          <w:rFonts w:ascii="Arial" w:hAnsi="Arial" w:cs="Arial"/>
+          <w:bCs/>
+          <w:lang w:val="en-US"/>
+        </w:rPr>
+      </w:pPr>
+    </w:p>
+    <w:p>
+      <w:pPr>
+        <w:rPr>
+          <w:rFonts w:ascii="Arial" w:hAnsi="Arial" w:cs="Arial"/>
+          <w:bCs/>
+          <w:lang w:val="en-US"/>
+        </w:rPr>
+      </w:pPr>
+    </w:p>
+    <w:p>
+      <w:pPr>
+        <w:rPr>
+          <w:rFonts w:ascii="Arial" w:hAnsi="Arial" w:cs="Arial"/>
+          <w:bCs/>
+          <w:lang w:val="en-US"/>
+        </w:rPr>
+      </w:pPr>
+      <w:r>
+        <w:rPr>
+          <w:rFonts w:ascii="Arial" w:hAnsi="Arial" w:cs="Arial"/>
+          <w:bCs/>
+          <w:lang w:val="en-US"/>
+        </w:rPr>
+        <w:t xml:space="preserve">Separate the work process and the related instructions – add a page </w:t>
+      </w:r>
+      <w:proofErr w:type="gramStart"/>
+      <w:r>
+        <w:rPr>
+          <w:rFonts w:ascii="Arial" w:hAnsi="Arial" w:cs="Arial"/>
+          <w:bCs/>
+          <w:lang w:val="en-US"/>
+        </w:rPr>
+        <w:t>break</w:t>
+      </w:r>
+      <w:proofErr w:type="gramEnd"/>
+    </w:p>
+    <w:p>
+      <w:pPr>
+        <w:rPr>
+          <w:rFonts w:ascii="Arial" w:hAnsi="Arial" w:cs="Arial"/>
+          <w:bCs/>
+          <w:lang w:val="en-US"/>
+        </w:rPr>
+      </w:pPr>
+    </w:p>
+    <w:p>
+      <w:pPr>
+        <w:rPr>
+          <w:rFonts w:ascii="Arial" w:hAnsi="Arial" w:cs="Arial"/>
+          <w:bCs/>
+          <w:lang w:val="en-US"/>
+        </w:rPr>
+      </w:pPr>
+    </w:p>
+    <w:p>
+      <w:pPr>
+        <w:rPr>
+          <w:rFonts w:ascii="Arial" w:hAnsi="Arial" w:cs="Arial"/>
+          <w:bCs/>
+          <w:lang w:val="en-US"/>
+        </w:rPr>
+      </w:pPr>
+    </w:p>
+    <w:p>
+      <w:pPr>
+        <w:rPr>
+          <w:rFonts w:ascii="Arial" w:hAnsi="Arial" w:cs="Arial"/>
+          <w:bCs/>
+          <w:lang w:val="en-US"/>
+        </w:rPr>
+      </w:pPr>
+    </w:p>
+    <w:p>
+      <w:pPr>
+        <w:rPr>
+          <w:rFonts w:ascii="Arial" w:hAnsi="Arial" w:cs="Arial"/>
+          <w:bCs/>
+          <w:lang w:val="en-US"/>
+        </w:rPr>
+      </w:pPr>
+    </w:p>
+    <w:p>
+      <w:pPr>
+        <w:rPr>
+          <w:rFonts w:ascii="Arial" w:hAnsi="Arial" w:cs="Arial"/>
+          <w:bCs/>
+          <w:lang w:val="en-US"/>
+        </w:rPr>
+      </w:pPr>
+    </w:p>
+    <w:p>
+      <w:pPr>
+        <w:rPr>
+          <w:rFonts w:ascii="Arial" w:hAnsi="Arial" w:cs="Arial"/>
+          <w:bCs/>
+          <w:lang w:val="en-US"/>
+        </w:rPr>
+      </w:pPr>
+    </w:p>
+    <w:p>
+      <w:pPr>
+        <w:rPr>
+          <w:rFonts w:ascii="Arial" w:hAnsi="Arial" w:cs="Arial"/>
+          <w:bCs/>
+          <w:lang w:val="en-US"/>
+        </w:rPr>
+      </w:pPr>
+    </w:p>
+    <w:p>
+      <w:pPr>
+        <w:rPr>
+          <w:rFonts w:ascii="Arial" w:hAnsi="Arial" w:cs="Arial"/>
+          <w:bCs/>
+          <w:lang w:val="en-US"/>
+        </w:rPr>
+      </w:pPr>
+    </w:p>
+    <w:p>
+      <w:pPr>
+        <w:rPr>
+          <w:rFonts w:ascii="Arial" w:hAnsi="Arial" w:cs="Arial"/>
+          <w:bCs/>
+          <w:lang w:val="en-US"/>
+        </w:rPr>
+      </w:pPr>
+    </w:p>
+    <w:p>
+      <w:pPr>
+        <w:rPr>
+          <w:rFonts w:ascii="Arial" w:hAnsi="Arial" w:cs="Arial"/>
+          <w:bCs/>
+          <w:lang w:val="en-US"/>
+        </w:rPr>
+      </w:pPr>
+    </w:p>
+    <w:p>
+      <w:pPr>
+        <w:rPr>
+          <w:rFonts w:ascii="Arial" w:hAnsi="Arial" w:cs="Arial"/>
+          <w:bCs/>
+          <w:lang w:val="en-US"/>
+        </w:rPr>
+      </w:pPr>
+    </w:p>
+    <w:p>
+      <w:pPr>
+        <w:rPr>
+          <w:rFonts w:ascii="Arial" w:hAnsi="Arial" w:cs="Arial"/>
+          <w:bCs/>
+          <w:lang w:val="en-US"/>
+        </w:rPr>
+      </w:pPr>
+    </w:p>
+    <w:p>
+      <w:pPr>
+        <w:rPr>
+          <w:rFonts w:ascii="Arial" w:hAnsi="Arial" w:cs="Arial"/>
           <w:bCs/>
           <w:lang w:val="en-US"/>
         </w:rPr>
@@ -1017,6 +1437,22 @@
       <w:szCs w:val="20"/>
     </w:rPr>
   </w:style>
+  <w:style w:type="table" w:styleId="TableGrid">
+    <w:name w:val="Table Grid"/>
+    <w:basedOn w:val="TableNormal"/>
+    <w:uiPriority w:val="39"/>
+    <w:rsid w:val="00F523C9"/>
+    <w:tblPr>
+      <w:tblBorders>
+        <w:top w:val="single" w:sz="4" w:space="0" w:color="auto"/>
+        <w:left w:val="single" w:sz="4" w:space="0" w:color="auto"/>
+        <w:bottom w:val="single" w:sz="4" w:space="0" w:color="auto"/>
+        <w:right w:val="single" w:sz="4" w:space="0" w:color="auto"/>
+        <w:insideH w:val="single" w:sz="4" w:space="0" w:color="auto"/>
+        <w:insideV w:val="single" w:sz="4" w:space="0" w:color="auto"/>
+      </w:tblBorders>
+    </w:tblPr>
+  </w:style>
 </w:styles>
 </file>
 

</xml_diff>

<commit_message>
Remove dev notes from template
</commit_message>
<xml_diff>
--- a/app/documents/templates/occupation_standards_time_approach_template.docx
+++ b/app/documents/templates/occupation_standards_time_approach_template.docx
@@ -744,7 +744,6 @@
                 <w:lang w:val="pt-BR"/>
               </w:rPr>
             </w:pPr>
-            <w:proofErr w:type="spellStart"/>
             <w:r>
               <w:rPr>
                 <w:rFonts w:ascii="Arial" w:hAnsi="Arial" w:cs="Arial"/>
@@ -754,7 +753,6 @@
               </w:rPr>
               <w:t>Totals</w:t>
             </w:r>
-            <w:proofErr w:type="spellEnd"/>
           </w:p>
         </w:tc>
         <w:tc>
@@ -773,87 +771,6 @@
         </w:tc>
       </w:tr>
     </w:tbl>
-    <w:p>
-      <w:pPr>
-        <w:rPr>
-          <w:rFonts w:ascii="Arial" w:hAnsi="Arial" w:cs="Arial"/>
-          <w:bCs/>
-          <w:lang w:val="en-US"/>
-        </w:rPr>
-      </w:pPr>
-    </w:p>
-    <w:p>
-      <w:pPr>
-        <w:rPr>
-          <w:rFonts w:ascii="Arial" w:hAnsi="Arial" w:cs="Arial"/>
-          <w:bCs/>
-          <w:lang w:val="en-US"/>
-        </w:rPr>
-      </w:pPr>
-    </w:p>
-    <w:p>
-      <w:pPr>
-        <w:rPr>
-          <w:rFonts w:ascii="Arial" w:hAnsi="Arial" w:cs="Arial"/>
-          <w:bCs/>
-          <w:lang w:val="en-US"/>
-        </w:rPr>
-      </w:pPr>
-      <w:r>
-        <w:rPr>
-          <w:rFonts w:ascii="Arial" w:hAnsi="Arial" w:cs="Arial"/>
-          <w:bCs/>
-          <w:lang w:val="en-US"/>
-        </w:rPr>
-        <w:t xml:space="preserve">Separate the work process and the related instructions – add a page </w:t>
-      </w:r>
-      <w:proofErr w:type="gramStart"/>
-      <w:r>
-        <w:rPr>
-          <w:rFonts w:ascii="Arial" w:hAnsi="Arial" w:cs="Arial"/>
-          <w:bCs/>
-          <w:lang w:val="en-US"/>
-        </w:rPr>
-        <w:t>break</w:t>
-      </w:r>
-      <w:proofErr w:type="gramEnd"/>
-    </w:p>
-    <w:p>
-      <w:pPr>
-        <w:rPr>
-          <w:rFonts w:ascii="Arial" w:hAnsi="Arial" w:cs="Arial"/>
-          <w:bCs/>
-          <w:lang w:val="en-US"/>
-        </w:rPr>
-      </w:pPr>
-    </w:p>
-    <w:p>
-      <w:pPr>
-        <w:rPr>
-          <w:rFonts w:ascii="Arial" w:hAnsi="Arial" w:cs="Arial"/>
-          <w:bCs/>
-          <w:lang w:val="en-US"/>
-        </w:rPr>
-      </w:pPr>
-    </w:p>
-    <w:p>
-      <w:pPr>
-        <w:rPr>
-          <w:rFonts w:ascii="Arial" w:hAnsi="Arial" w:cs="Arial"/>
-          <w:bCs/>
-          <w:lang w:val="en-US"/>
-        </w:rPr>
-      </w:pPr>
-    </w:p>
-    <w:p>
-      <w:pPr>
-        <w:rPr>
-          <w:rFonts w:ascii="Arial" w:hAnsi="Arial" w:cs="Arial"/>
-          <w:bCs/>
-          <w:lang w:val="en-US"/>
-        </w:rPr>
-      </w:pPr>
-    </w:p>
     <w:p>
       <w:pPr>
         <w:rPr>

</xml_diff>

<commit_message>
Improve Occupation standards .docx template
Add new fields for related instructions and work processes
</commit_message>
<xml_diff>
--- a/app/documents/templates/occupation_standards_time_approach_template.docx
+++ b/app/documents/templates/occupation_standards_time_approach_template.docx
@@ -386,6 +386,7 @@
       <w:tblPr>
         <w:tblStyle w:val="TableGrid"/>
         <w:tblW w:w="0" w:type="auto"/>
+        <w:tblLayout w:type="fixed"/>
         <w:tblCellMar>
           <w:left w:w="170" w:type="dxa"/>
           <w:right w:w="170" w:type="dxa"/>
@@ -393,13 +394,14 @@
         <w:tblLook w:val="04A0" w:firstRow="1" w:lastRow="0" w:firstColumn="1" w:lastColumn="0" w:noHBand="0" w:noVBand="1"/>
       </w:tblPr>
       <w:tblGrid>
-        <w:gridCol w:w="7083"/>
-        <w:gridCol w:w="2267"/>
+        <w:gridCol w:w="5949"/>
+        <w:gridCol w:w="1701"/>
+        <w:gridCol w:w="1700"/>
       </w:tblGrid>
       <w:tr>
         <w:tc>
           <w:tcPr>
-            <w:tcW w:w="7083" w:type="dxa"/>
+            <w:tcW w:w="5949" w:type="dxa"/>
             <w:shd w:val="clear" w:color="auto" w:fill="DBDBDB"/>
             <w:tcMar>
               <w:top w:w="142" w:type="dxa"/>
@@ -428,28 +430,274 @@
         </w:tc>
         <w:tc>
           <w:tcPr>
-            <w:tcW w:w="2267" w:type="dxa"/>
+            <w:tcW w:w="1701" w:type="dxa"/>
+            <w:tcBorders>
+              <w:right w:val="nil"/>
+            </w:tcBorders>
             <w:shd w:val="clear" w:color="auto" w:fill="DBDBDB"/>
             <w:tcMar>
               <w:top w:w="142" w:type="dxa"/>
               <w:bottom w:w="142" w:type="dxa"/>
             </w:tcMar>
+            <w:vAlign w:val="center"/>
           </w:tcPr>
           <w:p>
             <w:pPr>
-              <w:rPr>
-                <w:rFonts w:ascii="Arial" w:hAnsi="Arial" w:cs="Arial"/>
-                <w:bCs/>
-                <w:lang w:val="en-US"/>
-              </w:rPr>
-            </w:pPr>
-            <w:r>
-              <w:rPr>
-                <w:rFonts w:ascii="Arial" w:hAnsi="Arial" w:cs="Arial"/>
-                <w:bCs/>
+              <w:jc w:val="center"/>
+              <w:rPr>
+                <w:rFonts w:ascii="Arial" w:hAnsi="Arial" w:cs="Arial"/>
+                <w:b/>
+                <w:sz w:val="18"/>
+                <w:szCs w:val="18"/>
+                <w:lang w:val="en-US"/>
+              </w:rPr>
+            </w:pPr>
+            <w:r>
+              <w:rPr>
+                <w:rFonts w:ascii="Arial" w:hAnsi="Arial" w:cs="Arial"/>
+                <w:b/>
+                <w:sz w:val="18"/>
+                <w:szCs w:val="18"/>
+                <w:lang w:val="en-US"/>
+              </w:rPr>
+              <w:fldChar w:fldCharType="begin"/>
+            </w:r>
+            <w:r>
+              <w:rPr>
+                <w:rFonts w:ascii="Arial" w:hAnsi="Arial" w:cs="Arial"/>
+                <w:b/>
+                <w:sz w:val="18"/>
+                <w:szCs w:val="18"/>
+                <w:lang w:val="en-US"/>
+              </w:rPr>
+              <w:instrText xml:space="preserve"> MERGEFIELD occupation_standard.competencies_count:if(positive?) \* MERGEFORMAT </w:instrText>
+            </w:r>
+            <w:r>
+              <w:rPr>
+                <w:rFonts w:ascii="Arial" w:hAnsi="Arial" w:cs="Arial"/>
+                <w:b/>
+                <w:sz w:val="18"/>
+                <w:szCs w:val="18"/>
+                <w:lang w:val="en-US"/>
+              </w:rPr>
+              <w:fldChar w:fldCharType="separate"/>
+            </w:r>
+            <w:r>
+              <w:rPr>
+                <w:rFonts w:ascii="Arial" w:hAnsi="Arial" w:cs="Arial"/>
+                <w:b/>
+                <w:noProof/>
+                <w:sz w:val="18"/>
+                <w:szCs w:val="18"/>
+                <w:lang w:val="en-US"/>
+              </w:rPr>
+              <w:t>«occupation_standard.competencies_count:i»</w:t>
+            </w:r>
+            <w:r>
+              <w:rPr>
+                <w:rFonts w:ascii="Arial" w:hAnsi="Arial" w:cs="Arial"/>
+                <w:b/>
+                <w:sz w:val="18"/>
+                <w:szCs w:val="18"/>
+                <w:lang w:val="en-US"/>
+              </w:rPr>
+              <w:fldChar w:fldCharType="end"/>
+            </w:r>
+            <w:r>
+              <w:rPr>
+                <w:rFonts w:ascii="Arial" w:hAnsi="Arial" w:cs="Arial"/>
+                <w:b/>
+                <w:sz w:val="18"/>
+                <w:szCs w:val="18"/>
                 <w:lang w:val="en-US"/>
               </w:rPr>
               <w:t>SKILLS</w:t>
+            </w:r>
+            <w:r>
+              <w:rPr>
+                <w:rFonts w:ascii="Arial" w:hAnsi="Arial" w:cs="Arial"/>
+                <w:b/>
+                <w:sz w:val="18"/>
+                <w:szCs w:val="18"/>
+                <w:lang w:val="en-US"/>
+              </w:rPr>
+              <w:fldChar w:fldCharType="begin"/>
+            </w:r>
+            <w:r>
+              <w:rPr>
+                <w:rFonts w:ascii="Arial" w:hAnsi="Arial" w:cs="Arial"/>
+                <w:b/>
+                <w:sz w:val="18"/>
+                <w:szCs w:val="18"/>
+                <w:lang w:val="en-US"/>
+              </w:rPr>
+              <w:instrText xml:space="preserve"> MERGEFIELD occupation_standard.competencies_count:endIf \* MERGEFORMAT </w:instrText>
+            </w:r>
+            <w:r>
+              <w:rPr>
+                <w:rFonts w:ascii="Arial" w:hAnsi="Arial" w:cs="Arial"/>
+                <w:b/>
+                <w:sz w:val="18"/>
+                <w:szCs w:val="18"/>
+                <w:lang w:val="en-US"/>
+              </w:rPr>
+              <w:fldChar w:fldCharType="separate"/>
+            </w:r>
+            <w:r>
+              <w:rPr>
+                <w:rFonts w:ascii="Arial" w:hAnsi="Arial" w:cs="Arial"/>
+                <w:b/>
+                <w:noProof/>
+                <w:sz w:val="18"/>
+                <w:szCs w:val="18"/>
+                <w:lang w:val="en-US"/>
+              </w:rPr>
+              <w:t>«occupation_standard.competencies_count:e»</w:t>
+            </w:r>
+            <w:r>
+              <w:rPr>
+                <w:rFonts w:ascii="Arial" w:hAnsi="Arial" w:cs="Arial"/>
+                <w:b/>
+                <w:sz w:val="18"/>
+                <w:szCs w:val="18"/>
+                <w:lang w:val="en-US"/>
+              </w:rPr>
+              <w:fldChar w:fldCharType="end"/>
+            </w:r>
+          </w:p>
+        </w:tc>
+        <w:tc>
+          <w:tcPr>
+            <w:tcW w:w="1700" w:type="dxa"/>
+            <w:tcBorders>
+              <w:left w:val="nil"/>
+              <w:bottom w:val="single" w:sz="4" w:space="0" w:color="auto"/>
+            </w:tcBorders>
+            <w:shd w:val="clear" w:color="auto" w:fill="DBDBDB"/>
+            <w:vAlign w:val="center"/>
+          </w:tcPr>
+          <w:p>
+            <w:pPr>
+              <w:jc w:val="center"/>
+              <w:rPr>
+                <w:rFonts w:ascii="Arial" w:hAnsi="Arial" w:cs="Arial"/>
+                <w:bCs/>
+                <w:sz w:val="18"/>
+                <w:szCs w:val="18"/>
+                <w:lang w:val="en-US"/>
+              </w:rPr>
+            </w:pPr>
+            <w:r>
+              <w:rPr>
+                <w:rFonts w:ascii="Arial" w:hAnsi="Arial" w:cs="Arial"/>
+                <w:bCs/>
+                <w:sz w:val="18"/>
+                <w:szCs w:val="18"/>
+                <w:lang w:val="en-US"/>
+              </w:rPr>
+              <w:fldChar w:fldCharType="begin"/>
+            </w:r>
+            <w:r>
+              <w:rPr>
+                <w:rFonts w:ascii="Arial" w:hAnsi="Arial" w:cs="Arial"/>
+                <w:bCs/>
+                <w:sz w:val="18"/>
+                <w:szCs w:val="18"/>
+                <w:lang w:val="en-US"/>
+              </w:rPr>
+              <w:instrText xml:space="preserve"> MERGEFIELD occupation_standard.work_processes_hours:if \* MERGEFORMAT </w:instrText>
+            </w:r>
+            <w:r>
+              <w:rPr>
+                <w:rFonts w:ascii="Arial" w:hAnsi="Arial" w:cs="Arial"/>
+                <w:bCs/>
+                <w:sz w:val="18"/>
+                <w:szCs w:val="18"/>
+                <w:lang w:val="en-US"/>
+              </w:rPr>
+              <w:fldChar w:fldCharType="separate"/>
+            </w:r>
+            <w:r>
+              <w:rPr>
+                <w:rFonts w:ascii="Arial" w:hAnsi="Arial" w:cs="Arial"/>
+                <w:bCs/>
+                <w:noProof/>
+                <w:sz w:val="18"/>
+                <w:szCs w:val="18"/>
+                <w:lang w:val="en-US"/>
+              </w:rPr>
+              <w:t>«occupation_standard.work_processes_hours»</w:t>
+            </w:r>
+            <w:r>
+              <w:rPr>
+                <w:rFonts w:ascii="Arial" w:hAnsi="Arial" w:cs="Arial"/>
+                <w:bCs/>
+                <w:sz w:val="18"/>
+                <w:szCs w:val="18"/>
+                <w:lang w:val="en-US"/>
+              </w:rPr>
+              <w:fldChar w:fldCharType="end"/>
+            </w:r>
+            <w:r>
+              <w:rPr>
+                <w:rFonts w:ascii="Arial" w:hAnsi="Arial" w:cs="Arial"/>
+                <w:b/>
+                <w:sz w:val="18"/>
+                <w:szCs w:val="18"/>
+                <w:lang w:val="en-US"/>
+              </w:rPr>
+              <w:t>OJT HRS</w:t>
+            </w:r>
+            <w:r>
+              <w:rPr>
+                <w:rFonts w:ascii="Arial" w:hAnsi="Arial" w:cs="Arial"/>
+                <w:bCs/>
+                <w:sz w:val="18"/>
+                <w:szCs w:val="18"/>
+                <w:lang w:val="en-US"/>
+              </w:rPr>
+              <w:fldChar w:fldCharType="begin"/>
+            </w:r>
+            <w:r>
+              <w:rPr>
+                <w:rFonts w:ascii="Arial" w:hAnsi="Arial" w:cs="Arial"/>
+                <w:bCs/>
+                <w:sz w:val="18"/>
+                <w:szCs w:val="18"/>
+                <w:lang w:val="en-US"/>
+              </w:rPr>
+              <w:instrText xml:space="preserve"> MERGEFIELD occupation_standard.work_processes_hours:endIf \* MERGEFORMAT </w:instrText>
+            </w:r>
+            <w:r>
+              <w:rPr>
+                <w:rFonts w:ascii="Arial" w:hAnsi="Arial" w:cs="Arial"/>
+                <w:bCs/>
+                <w:sz w:val="18"/>
+                <w:szCs w:val="18"/>
+                <w:lang w:val="en-US"/>
+              </w:rPr>
+              <w:fldChar w:fldCharType="separate"/>
+            </w:r>
+            <w:r>
+              <w:rPr>
+                <w:rFonts w:ascii="Arial" w:hAnsi="Arial" w:cs="Arial"/>
+                <w:bCs/>
+                <w:noProof/>
+                <w:sz w:val="18"/>
+                <w:szCs w:val="18"/>
+                <w:lang w:val="en-US"/>
+              </w:rPr>
+              <w:t>«occupation_standard.work_processes_hours»</w:t>
+            </w:r>
+            <w:r>
+              <w:rPr>
+                <w:rFonts w:ascii="Arial" w:hAnsi="Arial" w:cs="Arial"/>
+                <w:bCs/>
+                <w:sz w:val="18"/>
+                <w:szCs w:val="18"/>
+                <w:lang w:val="en-US"/>
+              </w:rPr>
+              <w:fldChar w:fldCharType="end"/>
             </w:r>
           </w:p>
         </w:tc>
@@ -457,7 +705,7 @@
       <w:tr>
         <w:tc>
           <w:tcPr>
-            <w:tcW w:w="7083" w:type="dxa"/>
+            <w:tcW w:w="5949" w:type="dxa"/>
             <w:tcMar>
               <w:top w:w="85" w:type="dxa"/>
               <w:bottom w:w="85" w:type="dxa"/>
@@ -501,217 +749,638 @@
               <w:fldChar w:fldCharType="end"/>
             </w:r>
           </w:p>
-          <w:p>
-            <w:pPr>
-              <w:rPr>
-                <w:rFonts w:ascii="Arial" w:hAnsi="Arial" w:cs="Arial"/>
-                <w:b/>
-                <w:bCs/>
-              </w:rPr>
-            </w:pPr>
-            <w:r>
-              <w:rPr>
-                <w:rFonts w:ascii="Arial" w:hAnsi="Arial" w:cs="Arial"/>
-                <w:b/>
-                <w:bCs/>
-              </w:rPr>
-              <w:fldChar w:fldCharType="begin"/>
-            </w:r>
-            <w:r>
-              <w:rPr>
-                <w:rFonts w:ascii="Arial" w:hAnsi="Arial" w:cs="Arial"/>
-                <w:b/>
-                <w:bCs/>
-              </w:rPr>
-              <w:instrText xml:space="preserve"> MERGEFIELD =process.title \* MERGEFORMAT </w:instrText>
-            </w:r>
-            <w:r>
-              <w:rPr>
-                <w:rFonts w:ascii="Arial" w:hAnsi="Arial" w:cs="Arial"/>
-                <w:b/>
-                <w:bCs/>
-              </w:rPr>
-              <w:fldChar w:fldCharType="separate"/>
-            </w:r>
-            <w:r>
-              <w:rPr>
-                <w:rFonts w:ascii="Arial" w:hAnsi="Arial" w:cs="Arial"/>
-                <w:b/>
-                <w:bCs/>
-                <w:noProof/>
-              </w:rPr>
-              <w:t>«=process.title»</w:t>
-            </w:r>
-            <w:r>
-              <w:rPr>
-                <w:rFonts w:ascii="Arial" w:hAnsi="Arial" w:cs="Arial"/>
-                <w:b/>
-                <w:bCs/>
-              </w:rPr>
-              <w:fldChar w:fldCharType="end"/>
-            </w:r>
-          </w:p>
-          <w:p>
-            <w:pPr>
-              <w:rPr>
-                <w:rFonts w:ascii="Arial" w:hAnsi="Arial" w:cs="Arial"/>
-                <w:b/>
-                <w:bCs/>
-              </w:rPr>
-            </w:pPr>
-          </w:p>
-          <w:p>
-            <w:pPr>
-              <w:rPr>
-                <w:rFonts w:ascii="Arial" w:hAnsi="Arial" w:cs="Arial"/>
-                <w:color w:val="415262"/>
-                <w:lang w:val="en-US"/>
-              </w:rPr>
-            </w:pPr>
-            <w:r>
-              <w:rPr>
-                <w:rFonts w:ascii="Arial" w:hAnsi="Arial" w:cs="Arial"/>
-                <w:color w:val="415262"/>
-                <w:lang w:val="pt-BR"/>
-              </w:rPr>
-              <w:fldChar w:fldCharType="begin"/>
-            </w:r>
-            <w:r>
-              <w:rPr>
-                <w:rFonts w:ascii="Arial" w:hAnsi="Arial" w:cs="Arial"/>
-                <w:color w:val="415262"/>
-                <w:lang w:val="en-US"/>
-              </w:rPr>
-              <w:instrText xml:space="preserve"> MERGEFIELD =process.description \* MERGEFORMAT </w:instrText>
-            </w:r>
-            <w:r>
-              <w:rPr>
-                <w:rFonts w:ascii="Arial" w:hAnsi="Arial" w:cs="Arial"/>
-                <w:color w:val="415262"/>
-                <w:lang w:val="pt-BR"/>
-              </w:rPr>
-              <w:fldChar w:fldCharType="separate"/>
-            </w:r>
-            <w:r>
-              <w:rPr>
-                <w:rFonts w:ascii="Arial" w:hAnsi="Arial" w:cs="Arial"/>
-                <w:noProof/>
-                <w:color w:val="415262"/>
-                <w:lang w:val="en-US"/>
-              </w:rPr>
-              <w:t>«=process.description»</w:t>
-            </w:r>
-            <w:r>
-              <w:rPr>
-                <w:rFonts w:ascii="Arial" w:hAnsi="Arial" w:cs="Arial"/>
-                <w:color w:val="415262"/>
-                <w:lang w:val="pt-BR"/>
-              </w:rPr>
-              <w:fldChar w:fldCharType="end"/>
-            </w:r>
-          </w:p>
-          <w:p>
-            <w:pPr>
-              <w:rPr>
-                <w:rFonts w:ascii="Arial" w:hAnsi="Arial" w:cs="Arial"/>
-                <w:color w:val="415262"/>
-                <w:lang w:val="en-US"/>
-              </w:rPr>
-            </w:pPr>
-            <w:r>
-              <w:rPr>
-                <w:rFonts w:ascii="Arial" w:hAnsi="Arial" w:cs="Arial"/>
-                <w:color w:val="415262"/>
-                <w:lang w:val="pt-BR"/>
-              </w:rPr>
-              <w:fldChar w:fldCharType="begin"/>
-            </w:r>
-            <w:r>
-              <w:rPr>
-                <w:rFonts w:ascii="Arial" w:hAnsi="Arial" w:cs="Arial"/>
-                <w:color w:val="415262"/>
-                <w:lang w:val="en-US"/>
-              </w:rPr>
-              <w:instrText xml:space="preserve"> MERGEFIELD =process.description \* MERGEFORMAT </w:instrText>
-            </w:r>
-            <w:r>
-              <w:rPr>
-                <w:rFonts w:ascii="Arial" w:hAnsi="Arial" w:cs="Arial"/>
-                <w:color w:val="415262"/>
-                <w:lang w:val="pt-BR"/>
-              </w:rPr>
-              <w:fldChar w:fldCharType="separate"/>
-            </w:r>
-            <w:r>
-              <w:rPr>
-                <w:rFonts w:ascii="Arial" w:hAnsi="Arial" w:cs="Arial"/>
-                <w:noProof/>
-                <w:color w:val="415262"/>
-                <w:lang w:val="en-US"/>
-              </w:rPr>
-              <w:t>«=process.description»</w:t>
-            </w:r>
-            <w:r>
-              <w:rPr>
-                <w:rFonts w:ascii="Arial" w:hAnsi="Arial" w:cs="Arial"/>
-                <w:color w:val="415262"/>
-                <w:lang w:val="pt-BR"/>
-              </w:rPr>
-              <w:fldChar w:fldCharType="end"/>
-            </w:r>
-          </w:p>
-          <w:p>
-            <w:pPr>
-              <w:rPr>
-                <w:rFonts w:ascii="Arial" w:hAnsi="Arial" w:cs="Arial"/>
-                <w:lang w:val="en-US"/>
-              </w:rPr>
-            </w:pPr>
-            <w:r>
-              <w:rPr>
-                <w:rFonts w:ascii="Arial" w:hAnsi="Arial" w:cs="Arial"/>
-                <w:lang w:val="en-US"/>
-              </w:rPr>
-              <w:fldChar w:fldCharType="begin"/>
-            </w:r>
-            <w:r>
-              <w:rPr>
-                <w:rFonts w:ascii="Arial" w:hAnsi="Arial" w:cs="Arial"/>
-                <w:lang w:val="en-US"/>
-              </w:rPr>
-              <w:instrText xml:space="preserve"> MERGEFIELD work_processes:endEach \* MERGEFORMAT </w:instrText>
-            </w:r>
-            <w:r>
-              <w:rPr>
-                <w:rFonts w:ascii="Arial" w:hAnsi="Arial" w:cs="Arial"/>
-                <w:lang w:val="en-US"/>
-              </w:rPr>
-              <w:fldChar w:fldCharType="separate"/>
-            </w:r>
-            <w:r>
-              <w:rPr>
-                <w:rFonts w:ascii="Arial" w:hAnsi="Arial" w:cs="Arial"/>
-                <w:noProof/>
-                <w:lang w:val="en-US"/>
-              </w:rPr>
-              <w:t>«work_processes:endEach»</w:t>
-            </w:r>
-            <w:r>
-              <w:rPr>
-                <w:rFonts w:ascii="Arial" w:hAnsi="Arial" w:cs="Arial"/>
-                <w:lang w:val="en-US"/>
-              </w:rPr>
-              <w:fldChar w:fldCharType="end"/>
-            </w:r>
-          </w:p>
         </w:tc>
         <w:tc>
           <w:tcPr>
-            <w:tcW w:w="2267" w:type="dxa"/>
+            <w:tcW w:w="1701" w:type="dxa"/>
+            <w:tcBorders>
+              <w:right w:val="nil"/>
+            </w:tcBorders>
             <w:tcMar>
               <w:top w:w="85" w:type="dxa"/>
               <w:bottom w:w="85" w:type="dxa"/>
             </w:tcMar>
+          </w:tcPr>
+          <w:p>
+            <w:pPr>
+              <w:rPr>
+                <w:rFonts w:ascii="Arial" w:hAnsi="Arial" w:cs="Arial"/>
+                <w:bCs/>
+                <w:lang w:val="en-US"/>
+              </w:rPr>
+            </w:pPr>
+          </w:p>
+        </w:tc>
+        <w:tc>
+          <w:tcPr>
+            <w:tcW w:w="1700" w:type="dxa"/>
+            <w:tcBorders>
+              <w:left w:val="nil"/>
+              <w:bottom w:val="single" w:sz="4" w:space="0" w:color="auto"/>
+            </w:tcBorders>
+          </w:tcPr>
+          <w:p>
+            <w:pPr>
+              <w:rPr>
+                <w:rFonts w:ascii="Arial" w:hAnsi="Arial" w:cs="Arial"/>
+                <w:bCs/>
+                <w:lang w:val="en-US"/>
+              </w:rPr>
+            </w:pPr>
+          </w:p>
+        </w:tc>
+      </w:tr>
+      <w:tr>
+        <w:tc>
+          <w:tcPr>
+            <w:tcW w:w="5949" w:type="dxa"/>
+            <w:tcMar>
+              <w:top w:w="85" w:type="dxa"/>
+              <w:bottom w:w="85" w:type="dxa"/>
+            </w:tcMar>
+          </w:tcPr>
+          <w:p>
+            <w:pPr>
+              <w:rPr>
+                <w:rFonts w:ascii="Arial" w:hAnsi="Arial" w:cs="Arial"/>
+                <w:b/>
+                <w:bCs/>
+              </w:rPr>
+            </w:pPr>
+            <w:r>
+              <w:rPr>
+                <w:rFonts w:ascii="Arial" w:hAnsi="Arial" w:cs="Arial"/>
+                <w:b/>
+                <w:bCs/>
+              </w:rPr>
+              <w:fldChar w:fldCharType="begin"/>
+            </w:r>
+            <w:r>
+              <w:rPr>
+                <w:rFonts w:ascii="Arial" w:hAnsi="Arial" w:cs="Arial"/>
+                <w:b/>
+                <w:bCs/>
+              </w:rPr>
+              <w:instrText xml:space="preserve"> MERGEFIELD =process.title \* MERGEFORMAT </w:instrText>
+            </w:r>
+            <w:r>
+              <w:rPr>
+                <w:rFonts w:ascii="Arial" w:hAnsi="Arial" w:cs="Arial"/>
+                <w:b/>
+                <w:bCs/>
+              </w:rPr>
+              <w:fldChar w:fldCharType="separate"/>
+            </w:r>
+            <w:r>
+              <w:rPr>
+                <w:rFonts w:ascii="Arial" w:hAnsi="Arial" w:cs="Arial"/>
+                <w:b/>
+                <w:bCs/>
+                <w:noProof/>
+              </w:rPr>
+              <w:t>«=process.title»</w:t>
+            </w:r>
+            <w:r>
+              <w:rPr>
+                <w:rFonts w:ascii="Arial" w:hAnsi="Arial" w:cs="Arial"/>
+                <w:b/>
+                <w:bCs/>
+              </w:rPr>
+              <w:fldChar w:fldCharType="end"/>
+            </w:r>
+          </w:p>
+          <w:p>
+            <w:pPr>
+              <w:rPr>
+                <w:rFonts w:ascii="Arial" w:hAnsi="Arial" w:cs="Arial"/>
+                <w:color w:val="415262"/>
+                <w:sz w:val="22"/>
+                <w:szCs w:val="22"/>
+              </w:rPr>
+            </w:pPr>
+          </w:p>
+          <w:p>
+            <w:pPr>
+              <w:rPr>
+                <w:rFonts w:ascii="Arial" w:hAnsi="Arial" w:cs="Arial"/>
+                <w:color w:val="415262"/>
+                <w:sz w:val="22"/>
+                <w:szCs w:val="22"/>
+              </w:rPr>
+            </w:pPr>
+            <w:r>
+              <w:rPr>
+                <w:rFonts w:ascii="Arial" w:hAnsi="Arial" w:cs="Arial"/>
+                <w:color w:val="415262"/>
+                <w:sz w:val="22"/>
+                <w:szCs w:val="22"/>
+              </w:rPr>
+              <w:fldChar w:fldCharType="begin"/>
+            </w:r>
+            <w:r>
+              <w:rPr>
+                <w:rFonts w:ascii="Arial" w:hAnsi="Arial" w:cs="Arial"/>
+                <w:color w:val="415262"/>
+                <w:sz w:val="22"/>
+                <w:szCs w:val="22"/>
+              </w:rPr>
+              <w:instrText xml:space="preserve"> MERGEFIELD =process.description \* MERGEFORMAT </w:instrText>
+            </w:r>
+            <w:r>
+              <w:rPr>
+                <w:rFonts w:ascii="Arial" w:hAnsi="Arial" w:cs="Arial"/>
+                <w:color w:val="415262"/>
+                <w:sz w:val="22"/>
+                <w:szCs w:val="22"/>
+              </w:rPr>
+              <w:fldChar w:fldCharType="separate"/>
+            </w:r>
+            <w:r>
+              <w:rPr>
+                <w:rFonts w:ascii="Arial" w:hAnsi="Arial" w:cs="Arial"/>
+                <w:noProof/>
+                <w:color w:val="415262"/>
+                <w:sz w:val="22"/>
+                <w:szCs w:val="22"/>
+              </w:rPr>
+              <w:t>«=process.description»</w:t>
+            </w:r>
+            <w:r>
+              <w:rPr>
+                <w:rFonts w:ascii="Arial" w:hAnsi="Arial" w:cs="Arial"/>
+                <w:color w:val="415262"/>
+                <w:sz w:val="22"/>
+                <w:szCs w:val="22"/>
+              </w:rPr>
+              <w:fldChar w:fldCharType="end"/>
+            </w:r>
+          </w:p>
+          <w:p>
+            <w:pPr>
+              <w:rPr>
+                <w:rFonts w:ascii="Arial" w:hAnsi="Arial" w:cs="Arial"/>
+              </w:rPr>
+            </w:pPr>
+            <w:r>
+              <w:rPr>
+                <w:rFonts w:ascii="Arial" w:hAnsi="Arial" w:cs="Arial"/>
+              </w:rPr>
+              <w:fldChar w:fldCharType="begin"/>
+            </w:r>
+            <w:r>
+              <w:rPr>
+                <w:rFonts w:ascii="Arial" w:hAnsi="Arial" w:cs="Arial"/>
+              </w:rPr>
+              <w:instrText xml:space="preserve"> MERGEFIELD process.competencies:each(competency) \* MERGEFORMAT </w:instrText>
+            </w:r>
+            <w:r>
+              <w:rPr>
+                <w:rFonts w:ascii="Arial" w:hAnsi="Arial" w:cs="Arial"/>
+              </w:rPr>
+              <w:fldChar w:fldCharType="separate"/>
+            </w:r>
+            <w:r>
+              <w:rPr>
+                <w:rFonts w:ascii="Arial" w:hAnsi="Arial" w:cs="Arial"/>
+                <w:noProof/>
+              </w:rPr>
+              <w:t>«process.competencies:each(competency)»</w:t>
+            </w:r>
+            <w:r>
+              <w:rPr>
+                <w:rFonts w:ascii="Arial" w:hAnsi="Arial" w:cs="Arial"/>
+              </w:rPr>
+              <w:fldChar w:fldCharType="end"/>
+            </w:r>
+          </w:p>
+          <w:p>
+            <w:pPr>
+              <w:rPr>
+                <w:rFonts w:ascii="Arial" w:hAnsi="Arial" w:cs="Arial"/>
+                <w:color w:val="415262"/>
+                <w:sz w:val="22"/>
+                <w:szCs w:val="22"/>
+              </w:rPr>
+            </w:pPr>
+            <w:r>
+              <w:rPr>
+                <w:rFonts w:ascii="Arial" w:hAnsi="Arial" w:cs="Arial"/>
+                <w:color w:val="415262"/>
+                <w:sz w:val="22"/>
+                <w:szCs w:val="22"/>
+              </w:rPr>
+              <w:fldChar w:fldCharType="begin"/>
+            </w:r>
+            <w:r>
+              <w:rPr>
+                <w:rFonts w:ascii="Arial" w:hAnsi="Arial" w:cs="Arial"/>
+                <w:color w:val="415262"/>
+                <w:sz w:val="22"/>
+                <w:szCs w:val="22"/>
+              </w:rPr>
+              <w:instrText xml:space="preserve"> MERGEFIELD =competency.raw_title \* MERGEFORMAT </w:instrText>
+            </w:r>
+            <w:r>
+              <w:rPr>
+                <w:rFonts w:ascii="Arial" w:hAnsi="Arial" w:cs="Arial"/>
+                <w:color w:val="415262"/>
+                <w:sz w:val="22"/>
+                <w:szCs w:val="22"/>
+              </w:rPr>
+              <w:fldChar w:fldCharType="separate"/>
+            </w:r>
+            <w:r>
+              <w:rPr>
+                <w:rFonts w:ascii="Arial" w:hAnsi="Arial" w:cs="Arial"/>
+                <w:noProof/>
+                <w:color w:val="415262"/>
+                <w:sz w:val="22"/>
+                <w:szCs w:val="22"/>
+              </w:rPr>
+              <w:t>«=competency.raw_title»</w:t>
+            </w:r>
+            <w:r>
+              <w:rPr>
+                <w:rFonts w:ascii="Arial" w:hAnsi="Arial" w:cs="Arial"/>
+                <w:color w:val="415262"/>
+                <w:sz w:val="22"/>
+                <w:szCs w:val="22"/>
+              </w:rPr>
+              <w:fldChar w:fldCharType="end"/>
+            </w:r>
+          </w:p>
+          <w:p>
+            <w:pPr>
+              <w:rPr>
+                <w:rFonts w:ascii="Arial" w:hAnsi="Arial" w:cs="Arial"/>
+              </w:rPr>
+            </w:pPr>
+            <w:r>
+              <w:rPr>
+                <w:rFonts w:ascii="Arial" w:hAnsi="Arial" w:cs="Arial"/>
+              </w:rPr>
+              <w:fldChar w:fldCharType="begin"/>
+            </w:r>
+            <w:r>
+              <w:rPr>
+                <w:rFonts w:ascii="Arial" w:hAnsi="Arial" w:cs="Arial"/>
+              </w:rPr>
+              <w:instrText xml:space="preserve"> MERGEFIELD process.competencies:endEach \* MERGEFORMAT </w:instrText>
+            </w:r>
+            <w:r>
+              <w:rPr>
+                <w:rFonts w:ascii="Arial" w:hAnsi="Arial" w:cs="Arial"/>
+              </w:rPr>
+              <w:fldChar w:fldCharType="separate"/>
+            </w:r>
+            <w:r>
+              <w:rPr>
+                <w:rFonts w:ascii="Arial" w:hAnsi="Arial" w:cs="Arial"/>
+                <w:noProof/>
+              </w:rPr>
+              <w:t>«process.competencies:endEach»</w:t>
+            </w:r>
+            <w:r>
+              <w:rPr>
+                <w:rFonts w:ascii="Arial" w:hAnsi="Arial" w:cs="Arial"/>
+              </w:rPr>
+              <w:fldChar w:fldCharType="end"/>
+            </w:r>
+          </w:p>
+        </w:tc>
+        <w:tc>
+          <w:tcPr>
+            <w:tcW w:w="1701" w:type="dxa"/>
+            <w:tcBorders>
+              <w:right w:val="nil"/>
+            </w:tcBorders>
+            <w:tcMar>
+              <w:top w:w="85" w:type="dxa"/>
+              <w:bottom w:w="85" w:type="dxa"/>
+            </w:tcMar>
+          </w:tcPr>
+          <w:p>
+            <w:pPr>
+              <w:jc w:val="center"/>
+              <w:rPr>
+                <w:rFonts w:ascii="Arial" w:hAnsi="Arial" w:cs="Arial"/>
+                <w:b/>
+                <w:sz w:val="18"/>
+                <w:szCs w:val="18"/>
+                <w:lang w:val="en-US"/>
+              </w:rPr>
+            </w:pPr>
+            <w:r>
+              <w:rPr>
+                <w:rFonts w:ascii="Arial" w:hAnsi="Arial" w:cs="Arial"/>
+                <w:b/>
+                <w:sz w:val="18"/>
+                <w:szCs w:val="18"/>
+                <w:lang w:val="en-US"/>
+              </w:rPr>
+              <w:fldChar w:fldCharType="begin"/>
+            </w:r>
+            <w:r>
+              <w:rPr>
+                <w:rFonts w:ascii="Arial" w:hAnsi="Arial" w:cs="Arial"/>
+                <w:b/>
+                <w:sz w:val="18"/>
+                <w:szCs w:val="18"/>
+                <w:lang w:val="en-US"/>
+              </w:rPr>
+              <w:instrText xml:space="preserve"> MERGEFIELD occupation_standard.competencies_count:if(positive?) \* MERGEFORMAT </w:instrText>
+            </w:r>
+            <w:r>
+              <w:rPr>
+                <w:rFonts w:ascii="Arial" w:hAnsi="Arial" w:cs="Arial"/>
+                <w:b/>
+                <w:sz w:val="18"/>
+                <w:szCs w:val="18"/>
+                <w:lang w:val="en-US"/>
+              </w:rPr>
+              <w:fldChar w:fldCharType="separate"/>
+            </w:r>
+            <w:r>
+              <w:rPr>
+                <w:rFonts w:ascii="Arial" w:hAnsi="Arial" w:cs="Arial"/>
+                <w:b/>
+                <w:noProof/>
+                <w:sz w:val="18"/>
+                <w:szCs w:val="18"/>
+                <w:lang w:val="en-US"/>
+              </w:rPr>
+              <w:t>«occupation_standard.competencies_count:i»</w:t>
+            </w:r>
+            <w:r>
+              <w:rPr>
+                <w:rFonts w:ascii="Arial" w:hAnsi="Arial" w:cs="Arial"/>
+                <w:b/>
+                <w:sz w:val="18"/>
+                <w:szCs w:val="18"/>
+                <w:lang w:val="en-US"/>
+              </w:rPr>
+              <w:fldChar w:fldCharType="end"/>
+            </w:r>
+            <w:r>
+              <w:rPr>
+                <w:rFonts w:ascii="Arial" w:hAnsi="Arial" w:cs="Arial"/>
+                <w:b/>
+                <w:sz w:val="18"/>
+                <w:szCs w:val="18"/>
+                <w:lang w:val="en-US"/>
+              </w:rPr>
+              <w:fldChar w:fldCharType="begin"/>
+            </w:r>
+            <w:r>
+              <w:rPr>
+                <w:rFonts w:ascii="Arial" w:hAnsi="Arial" w:cs="Arial"/>
+                <w:b/>
+                <w:sz w:val="18"/>
+                <w:szCs w:val="18"/>
+                <w:lang w:val="en-US"/>
+              </w:rPr>
+              <w:instrText xml:space="preserve"> MERGEFIELD =process.competencies.count \* MERGEFORMAT </w:instrText>
+            </w:r>
+            <w:r>
+              <w:rPr>
+                <w:rFonts w:ascii="Arial" w:hAnsi="Arial" w:cs="Arial"/>
+                <w:b/>
+                <w:sz w:val="18"/>
+                <w:szCs w:val="18"/>
+                <w:lang w:val="en-US"/>
+              </w:rPr>
+              <w:fldChar w:fldCharType="separate"/>
+            </w:r>
+            <w:r>
+              <w:rPr>
+                <w:rFonts w:ascii="Arial" w:hAnsi="Arial" w:cs="Arial"/>
+                <w:b/>
+                <w:noProof/>
+                <w:sz w:val="18"/>
+                <w:szCs w:val="18"/>
+                <w:lang w:val="en-US"/>
+              </w:rPr>
+              <w:t>«=process.competencies.count»</w:t>
+            </w:r>
+            <w:r>
+              <w:rPr>
+                <w:rFonts w:ascii="Arial" w:hAnsi="Arial" w:cs="Arial"/>
+                <w:b/>
+                <w:sz w:val="18"/>
+                <w:szCs w:val="18"/>
+                <w:lang w:val="en-US"/>
+              </w:rPr>
+              <w:fldChar w:fldCharType="end"/>
+            </w:r>
+            <w:r>
+              <w:rPr>
+                <w:rFonts w:ascii="Arial" w:hAnsi="Arial" w:cs="Arial"/>
+                <w:b/>
+                <w:sz w:val="18"/>
+                <w:szCs w:val="18"/>
+                <w:lang w:val="en-US"/>
+              </w:rPr>
+              <w:fldChar w:fldCharType="begin"/>
+            </w:r>
+            <w:r>
+              <w:rPr>
+                <w:rFonts w:ascii="Arial" w:hAnsi="Arial" w:cs="Arial"/>
+                <w:b/>
+                <w:sz w:val="18"/>
+                <w:szCs w:val="18"/>
+                <w:lang w:val="en-US"/>
+              </w:rPr>
+              <w:instrText xml:space="preserve"> MERGEFIELD occupation_standard.competencies_count:endIf \* MERGEFORMAT </w:instrText>
+            </w:r>
+            <w:r>
+              <w:rPr>
+                <w:rFonts w:ascii="Arial" w:hAnsi="Arial" w:cs="Arial"/>
+                <w:b/>
+                <w:sz w:val="18"/>
+                <w:szCs w:val="18"/>
+                <w:lang w:val="en-US"/>
+              </w:rPr>
+              <w:fldChar w:fldCharType="separate"/>
+            </w:r>
+            <w:r>
+              <w:rPr>
+                <w:rFonts w:ascii="Arial" w:hAnsi="Arial" w:cs="Arial"/>
+                <w:b/>
+                <w:noProof/>
+                <w:sz w:val="18"/>
+                <w:szCs w:val="18"/>
+                <w:lang w:val="en-US"/>
+              </w:rPr>
+              <w:t>«occupation_standard.competencies_count:e»</w:t>
+            </w:r>
+            <w:r>
+              <w:rPr>
+                <w:rFonts w:ascii="Arial" w:hAnsi="Arial" w:cs="Arial"/>
+                <w:b/>
+                <w:sz w:val="18"/>
+                <w:szCs w:val="18"/>
+                <w:lang w:val="en-US"/>
+              </w:rPr>
+              <w:fldChar w:fldCharType="end"/>
+            </w:r>
+          </w:p>
+        </w:tc>
+        <w:tc>
+          <w:tcPr>
+            <w:tcW w:w="1700" w:type="dxa"/>
+            <w:tcBorders>
+              <w:left w:val="nil"/>
+              <w:bottom w:val="single" w:sz="4" w:space="0" w:color="auto"/>
+            </w:tcBorders>
+          </w:tcPr>
+          <w:p>
+            <w:pPr>
+              <w:jc w:val="center"/>
+              <w:rPr>
+                <w:rFonts w:ascii="Arial" w:hAnsi="Arial" w:cs="Arial"/>
+                <w:b/>
+                <w:sz w:val="18"/>
+                <w:szCs w:val="18"/>
+                <w:lang w:val="en-US"/>
+              </w:rPr>
+            </w:pPr>
+            <w:r>
+              <w:rPr>
+                <w:rFonts w:ascii="Arial" w:hAnsi="Arial" w:cs="Arial"/>
+                <w:b/>
+                <w:sz w:val="18"/>
+                <w:szCs w:val="18"/>
+                <w:lang w:val="en-US"/>
+              </w:rPr>
+              <w:fldChar w:fldCharType="begin"/>
+            </w:r>
+            <w:r>
+              <w:rPr>
+                <w:rFonts w:ascii="Arial" w:hAnsi="Arial" w:cs="Arial"/>
+                <w:b/>
+                <w:sz w:val="18"/>
+                <w:szCs w:val="18"/>
+                <w:lang w:val="en-US"/>
+              </w:rPr>
+              <w:instrText xml:space="preserve"> MERGEFIELD =process.hours_in_human_format \* MERGEFORMAT </w:instrText>
+            </w:r>
+            <w:r>
+              <w:rPr>
+                <w:rFonts w:ascii="Arial" w:hAnsi="Arial" w:cs="Arial"/>
+                <w:b/>
+                <w:sz w:val="18"/>
+                <w:szCs w:val="18"/>
+                <w:lang w:val="en-US"/>
+              </w:rPr>
+              <w:fldChar w:fldCharType="separate"/>
+            </w:r>
+            <w:r>
+              <w:rPr>
+                <w:rFonts w:ascii="Arial" w:hAnsi="Arial" w:cs="Arial"/>
+                <w:b/>
+                <w:noProof/>
+                <w:sz w:val="18"/>
+                <w:szCs w:val="18"/>
+                <w:lang w:val="en-US"/>
+              </w:rPr>
+              <w:t>«=process.hours_in_human_format»</w:t>
+            </w:r>
+            <w:r>
+              <w:rPr>
+                <w:rFonts w:ascii="Arial" w:hAnsi="Arial" w:cs="Arial"/>
+                <w:b/>
+                <w:sz w:val="18"/>
+                <w:szCs w:val="18"/>
+                <w:lang w:val="en-US"/>
+              </w:rPr>
+              <w:fldChar w:fldCharType="end"/>
+            </w:r>
+          </w:p>
+        </w:tc>
+      </w:tr>
+      <w:tr>
+        <w:tc>
+          <w:tcPr>
+            <w:tcW w:w="5949" w:type="dxa"/>
+            <w:tcMar>
+              <w:top w:w="85" w:type="dxa"/>
+              <w:bottom w:w="85" w:type="dxa"/>
+            </w:tcMar>
+          </w:tcPr>
+          <w:p>
+            <w:pPr>
+              <w:rPr>
+                <w:rFonts w:ascii="Arial" w:hAnsi="Arial" w:cs="Arial"/>
+                <w:b/>
+                <w:bCs/>
+              </w:rPr>
+            </w:pPr>
+            <w:r>
+              <w:rPr>
+                <w:rFonts w:ascii="Arial" w:hAnsi="Arial" w:cs="Arial"/>
+                <w:lang w:val="en-US"/>
+              </w:rPr>
+              <w:fldChar w:fldCharType="begin"/>
+            </w:r>
+            <w:r>
+              <w:rPr>
+                <w:rFonts w:ascii="Arial" w:hAnsi="Arial" w:cs="Arial"/>
+                <w:lang w:val="en-US"/>
+              </w:rPr>
+              <w:instrText xml:space="preserve"> MERGEFIELD work_processes:endEach \* MERGEFORMAT </w:instrText>
+            </w:r>
+            <w:r>
+              <w:rPr>
+                <w:rFonts w:ascii="Arial" w:hAnsi="Arial" w:cs="Arial"/>
+                <w:lang w:val="en-US"/>
+              </w:rPr>
+              <w:fldChar w:fldCharType="separate"/>
+            </w:r>
+            <w:r>
+              <w:rPr>
+                <w:rFonts w:ascii="Arial" w:hAnsi="Arial" w:cs="Arial"/>
+                <w:noProof/>
+                <w:lang w:val="en-US"/>
+              </w:rPr>
+              <w:t>«work_processes:endEach»</w:t>
+            </w:r>
+            <w:r>
+              <w:rPr>
+                <w:rFonts w:ascii="Arial" w:hAnsi="Arial" w:cs="Arial"/>
+                <w:lang w:val="en-US"/>
+              </w:rPr>
+              <w:fldChar w:fldCharType="end"/>
+            </w:r>
+          </w:p>
+        </w:tc>
+        <w:tc>
+          <w:tcPr>
+            <w:tcW w:w="1701" w:type="dxa"/>
+            <w:tcBorders>
+              <w:right w:val="nil"/>
+            </w:tcBorders>
+            <w:tcMar>
+              <w:top w:w="85" w:type="dxa"/>
+              <w:bottom w:w="85" w:type="dxa"/>
+            </w:tcMar>
+          </w:tcPr>
+          <w:p>
+            <w:pPr>
+              <w:rPr>
+                <w:rFonts w:ascii="Arial" w:hAnsi="Arial" w:cs="Arial"/>
+                <w:bCs/>
+                <w:lang w:val="en-US"/>
+              </w:rPr>
+            </w:pPr>
+          </w:p>
+        </w:tc>
+        <w:tc>
+          <w:tcPr>
+            <w:tcW w:w="1700" w:type="dxa"/>
+            <w:tcBorders>
+              <w:left w:val="nil"/>
+              <w:bottom w:val="single" w:sz="4" w:space="0" w:color="auto"/>
+            </w:tcBorders>
           </w:tcPr>
           <w:p>
             <w:pPr>
@@ -730,7 +1399,7 @@
         </w:trPr>
         <w:tc>
           <w:tcPr>
-            <w:tcW w:w="7083" w:type="dxa"/>
+            <w:tcW w:w="5949" w:type="dxa"/>
             <w:vAlign w:val="center"/>
           </w:tcPr>
           <w:p>
@@ -744,6 +1413,7 @@
                 <w:lang w:val="pt-BR"/>
               </w:rPr>
             </w:pPr>
+            <w:proofErr w:type="spellStart"/>
             <w:r>
               <w:rPr>
                 <w:rFonts w:ascii="Arial" w:hAnsi="Arial" w:cs="Arial"/>
@@ -753,20 +1423,447 @@
               </w:rPr>
               <w:t>Totals</w:t>
             </w:r>
+            <w:proofErr w:type="spellEnd"/>
           </w:p>
         </w:tc>
         <w:tc>
           <w:tcPr>
-            <w:tcW w:w="2267" w:type="dxa"/>
+            <w:tcW w:w="1701" w:type="dxa"/>
+            <w:tcBorders>
+              <w:right w:val="nil"/>
+            </w:tcBorders>
+            <w:vAlign w:val="center"/>
           </w:tcPr>
           <w:p>
             <w:pPr>
-              <w:rPr>
-                <w:rFonts w:ascii="Arial" w:hAnsi="Arial" w:cs="Arial"/>
-                <w:bCs/>
-                <w:lang w:val="en-US"/>
-              </w:rPr>
-            </w:pPr>
+              <w:jc w:val="center"/>
+              <w:rPr>
+                <w:rFonts w:ascii="Arial" w:hAnsi="Arial" w:cs="Arial"/>
+                <w:b/>
+                <w:sz w:val="18"/>
+                <w:szCs w:val="18"/>
+                <w:lang w:val="en-US"/>
+              </w:rPr>
+            </w:pPr>
+            <w:r>
+              <w:rPr>
+                <w:rFonts w:ascii="Arial" w:hAnsi="Arial" w:cs="Arial"/>
+                <w:b/>
+                <w:sz w:val="18"/>
+                <w:szCs w:val="18"/>
+                <w:lang w:val="pt-BR"/>
+              </w:rPr>
+              <w:fldChar w:fldCharType="begin"/>
+            </w:r>
+            <w:r>
+              <w:rPr>
+                <w:rFonts w:ascii="Arial" w:hAnsi="Arial" w:cs="Arial"/>
+                <w:b/>
+                <w:sz w:val="18"/>
+                <w:szCs w:val="18"/>
+                <w:lang w:val="en-US"/>
+              </w:rPr>
+              <w:instrText xml:space="preserve"> MERGEFIELD time_based:if(!) \* MERGEFORMAT </w:instrText>
+            </w:r>
+            <w:r>
+              <w:rPr>
+                <w:rFonts w:ascii="Arial" w:hAnsi="Arial" w:cs="Arial"/>
+                <w:b/>
+                <w:sz w:val="18"/>
+                <w:szCs w:val="18"/>
+                <w:lang w:val="pt-BR"/>
+              </w:rPr>
+              <w:fldChar w:fldCharType="separate"/>
+            </w:r>
+            <w:r>
+              <w:rPr>
+                <w:rFonts w:ascii="Arial" w:hAnsi="Arial" w:cs="Arial"/>
+                <w:b/>
+                <w:noProof/>
+                <w:sz w:val="18"/>
+                <w:szCs w:val="18"/>
+                <w:lang w:val="en-US"/>
+              </w:rPr>
+              <w:t>«time_based:if(!)»</w:t>
+            </w:r>
+            <w:r>
+              <w:rPr>
+                <w:rFonts w:ascii="Arial" w:hAnsi="Arial" w:cs="Arial"/>
+                <w:b/>
+                <w:sz w:val="18"/>
+                <w:szCs w:val="18"/>
+                <w:lang w:val="pt-BR"/>
+              </w:rPr>
+              <w:fldChar w:fldCharType="end"/>
+            </w:r>
+          </w:p>
+          <w:p>
+            <w:pPr>
+              <w:jc w:val="center"/>
+              <w:rPr>
+                <w:rFonts w:ascii="Arial" w:hAnsi="Arial" w:cs="Arial"/>
+                <w:b/>
+                <w:sz w:val="18"/>
+                <w:szCs w:val="18"/>
+                <w:lang w:val="en-US"/>
+              </w:rPr>
+            </w:pPr>
+            <w:r>
+              <w:rPr>
+                <w:rFonts w:ascii="Arial" w:hAnsi="Arial" w:cs="Arial"/>
+                <w:b/>
+                <w:sz w:val="18"/>
+                <w:szCs w:val="18"/>
+                <w:lang w:val="en-US"/>
+              </w:rPr>
+              <w:t>SKILLS</w:t>
+            </w:r>
+          </w:p>
+          <w:p>
+            <w:pPr>
+              <w:jc w:val="center"/>
+              <w:rPr>
+                <w:rFonts w:ascii="Arial" w:hAnsi="Arial" w:cs="Arial"/>
+                <w:bCs/>
+                <w:sz w:val="18"/>
+                <w:szCs w:val="18"/>
+                <w:lang w:val="en-US"/>
+              </w:rPr>
+            </w:pPr>
+            <w:r>
+              <w:rPr>
+                <w:rFonts w:ascii="Arial" w:hAnsi="Arial" w:cs="Arial"/>
+                <w:bCs/>
+                <w:sz w:val="18"/>
+                <w:szCs w:val="18"/>
+                <w:lang w:val="en-US"/>
+              </w:rPr>
+              <w:fldChar w:fldCharType="begin"/>
+            </w:r>
+            <w:r>
+              <w:rPr>
+                <w:rFonts w:ascii="Arial" w:hAnsi="Arial" w:cs="Arial"/>
+                <w:bCs/>
+                <w:sz w:val="18"/>
+                <w:szCs w:val="18"/>
+                <w:lang w:val="en-US"/>
+              </w:rPr>
+              <w:instrText xml:space="preserve"> MERGEFIELD =occupation_standard.competencies_count \* MERGEFORMAT </w:instrText>
+            </w:r>
+            <w:r>
+              <w:rPr>
+                <w:rFonts w:ascii="Arial" w:hAnsi="Arial" w:cs="Arial"/>
+                <w:bCs/>
+                <w:sz w:val="18"/>
+                <w:szCs w:val="18"/>
+                <w:lang w:val="en-US"/>
+              </w:rPr>
+              <w:fldChar w:fldCharType="separate"/>
+            </w:r>
+            <w:r>
+              <w:rPr>
+                <w:rFonts w:ascii="Arial" w:hAnsi="Arial" w:cs="Arial"/>
+                <w:bCs/>
+                <w:noProof/>
+                <w:sz w:val="18"/>
+                <w:szCs w:val="18"/>
+                <w:lang w:val="en-US"/>
+              </w:rPr>
+              <w:t>«=occupation_standard.competencies_count»</w:t>
+            </w:r>
+            <w:r>
+              <w:rPr>
+                <w:rFonts w:ascii="Arial" w:hAnsi="Arial" w:cs="Arial"/>
+                <w:bCs/>
+                <w:sz w:val="18"/>
+                <w:szCs w:val="18"/>
+                <w:lang w:val="en-US"/>
+              </w:rPr>
+              <w:fldChar w:fldCharType="end"/>
+            </w:r>
+          </w:p>
+          <w:p>
+            <w:pPr>
+              <w:jc w:val="center"/>
+              <w:rPr>
+                <w:rFonts w:ascii="Arial" w:hAnsi="Arial" w:cs="Arial"/>
+                <w:bCs/>
+                <w:sz w:val="18"/>
+                <w:szCs w:val="18"/>
+                <w:lang w:val="en-US"/>
+              </w:rPr>
+            </w:pPr>
+            <w:r>
+              <w:rPr>
+                <w:rFonts w:ascii="Arial" w:hAnsi="Arial" w:cs="Arial"/>
+                <w:bCs/>
+                <w:sz w:val="18"/>
+                <w:szCs w:val="18"/>
+                <w:lang w:val="en-US"/>
+              </w:rPr>
+              <w:fldChar w:fldCharType="begin"/>
+            </w:r>
+            <w:r>
+              <w:rPr>
+                <w:rFonts w:ascii="Arial" w:hAnsi="Arial" w:cs="Arial"/>
+                <w:bCs/>
+                <w:sz w:val="18"/>
+                <w:szCs w:val="18"/>
+                <w:lang w:val="en-US"/>
+              </w:rPr>
+              <w:instrText xml:space="preserve"> MERGEFIELD time_based:endIf \* MERGEFORMAT </w:instrText>
+            </w:r>
+            <w:r>
+              <w:rPr>
+                <w:rFonts w:ascii="Arial" w:hAnsi="Arial" w:cs="Arial"/>
+                <w:bCs/>
+                <w:sz w:val="18"/>
+                <w:szCs w:val="18"/>
+                <w:lang w:val="en-US"/>
+              </w:rPr>
+              <w:fldChar w:fldCharType="separate"/>
+            </w:r>
+            <w:r>
+              <w:rPr>
+                <w:rFonts w:ascii="Arial" w:hAnsi="Arial" w:cs="Arial"/>
+                <w:bCs/>
+                <w:noProof/>
+                <w:sz w:val="18"/>
+                <w:szCs w:val="18"/>
+                <w:lang w:val="en-US"/>
+              </w:rPr>
+              <w:t>«time_based:endIf»</w:t>
+            </w:r>
+            <w:r>
+              <w:rPr>
+                <w:rFonts w:ascii="Arial" w:hAnsi="Arial" w:cs="Arial"/>
+                <w:bCs/>
+                <w:sz w:val="18"/>
+                <w:szCs w:val="18"/>
+                <w:lang w:val="en-US"/>
+              </w:rPr>
+              <w:fldChar w:fldCharType="end"/>
+            </w:r>
+          </w:p>
+        </w:tc>
+        <w:tc>
+          <w:tcPr>
+            <w:tcW w:w="1700" w:type="dxa"/>
+            <w:tcBorders>
+              <w:left w:val="nil"/>
+            </w:tcBorders>
+            <w:vAlign w:val="center"/>
+          </w:tcPr>
+          <w:p>
+            <w:pPr>
+              <w:jc w:val="center"/>
+              <w:rPr>
+                <w:rFonts w:ascii="Arial" w:hAnsi="Arial" w:cs="Arial"/>
+                <w:b/>
+                <w:sz w:val="18"/>
+                <w:szCs w:val="18"/>
+                <w:lang w:val="en-US"/>
+              </w:rPr>
+            </w:pPr>
+            <w:r>
+              <w:rPr>
+                <w:rFonts w:ascii="Arial" w:hAnsi="Arial" w:cs="Arial"/>
+                <w:b/>
+                <w:sz w:val="18"/>
+                <w:szCs w:val="18"/>
+                <w:lang w:val="en-US"/>
+              </w:rPr>
+              <w:fldChar w:fldCharType="begin"/>
+            </w:r>
+            <w:r>
+              <w:rPr>
+                <w:rFonts w:ascii="Arial" w:hAnsi="Arial" w:cs="Arial"/>
+                <w:b/>
+                <w:sz w:val="18"/>
+                <w:szCs w:val="18"/>
+                <w:lang w:val="en-US"/>
+              </w:rPr>
+              <w:instrText xml:space="preserve"> MERGEFIELD occupation_standard.work_processes_hours:if \* MERGEFORMAT </w:instrText>
+            </w:r>
+            <w:r>
+              <w:rPr>
+                <w:rFonts w:ascii="Arial" w:hAnsi="Arial" w:cs="Arial"/>
+                <w:b/>
+                <w:sz w:val="18"/>
+                <w:szCs w:val="18"/>
+                <w:lang w:val="en-US"/>
+              </w:rPr>
+              <w:fldChar w:fldCharType="separate"/>
+            </w:r>
+            <w:r>
+              <w:rPr>
+                <w:rFonts w:ascii="Arial" w:hAnsi="Arial" w:cs="Arial"/>
+                <w:b/>
+                <w:noProof/>
+                <w:sz w:val="18"/>
+                <w:szCs w:val="18"/>
+                <w:lang w:val="en-US"/>
+              </w:rPr>
+              <w:t>«occupation_standard.work_processes_hours»</w:t>
+            </w:r>
+            <w:r>
+              <w:rPr>
+                <w:rFonts w:ascii="Arial" w:hAnsi="Arial" w:cs="Arial"/>
+                <w:b/>
+                <w:sz w:val="18"/>
+                <w:szCs w:val="18"/>
+                <w:lang w:val="en-US"/>
+              </w:rPr>
+              <w:fldChar w:fldCharType="end"/>
+            </w:r>
+          </w:p>
+          <w:p>
+            <w:pPr>
+              <w:jc w:val="center"/>
+              <w:rPr>
+                <w:rFonts w:ascii="Arial" w:hAnsi="Arial" w:cs="Arial"/>
+                <w:b/>
+                <w:sz w:val="18"/>
+                <w:szCs w:val="18"/>
+                <w:lang w:val="en-US"/>
+              </w:rPr>
+            </w:pPr>
+            <w:r>
+              <w:rPr>
+                <w:rFonts w:ascii="Arial" w:hAnsi="Arial" w:cs="Arial"/>
+                <w:b/>
+                <w:sz w:val="18"/>
+                <w:szCs w:val="18"/>
+                <w:lang w:val="en-US"/>
+              </w:rPr>
+              <w:t>OJT HRS</w:t>
+            </w:r>
+          </w:p>
+          <w:p>
+            <w:pPr>
+              <w:jc w:val="center"/>
+              <w:rPr>
+                <w:rFonts w:ascii="Arial" w:hAnsi="Arial" w:cs="Arial"/>
+                <w:bCs/>
+                <w:sz w:val="18"/>
+                <w:szCs w:val="18"/>
+                <w:lang w:val="en-US"/>
+              </w:rPr>
+            </w:pPr>
+            <w:r>
+              <w:rPr>
+                <w:rFonts w:ascii="Arial" w:hAnsi="Arial" w:cs="Arial"/>
+                <w:bCs/>
+                <w:sz w:val="18"/>
+                <w:szCs w:val="18"/>
+                <w:lang w:val="en-US"/>
+              </w:rPr>
+              <w:fldChar w:fldCharType="begin"/>
+            </w:r>
+            <w:r>
+              <w:rPr>
+                <w:rFonts w:ascii="Arial" w:hAnsi="Arial" w:cs="Arial"/>
+                <w:bCs/>
+                <w:sz w:val="18"/>
+                <w:szCs w:val="18"/>
+                <w:lang w:val="en-US"/>
+              </w:rPr>
+              <w:instrText xml:space="preserve"> MERGEFIELD =occupation_standard.work_processes_hours \* MERGEFORMAT </w:instrText>
+            </w:r>
+            <w:r>
+              <w:rPr>
+                <w:rFonts w:ascii="Arial" w:hAnsi="Arial" w:cs="Arial"/>
+                <w:bCs/>
+                <w:sz w:val="18"/>
+                <w:szCs w:val="18"/>
+                <w:lang w:val="en-US"/>
+              </w:rPr>
+              <w:fldChar w:fldCharType="separate"/>
+            </w:r>
+            <w:r>
+              <w:rPr>
+                <w:rFonts w:ascii="Arial" w:hAnsi="Arial" w:cs="Arial"/>
+                <w:bCs/>
+                <w:noProof/>
+                <w:sz w:val="18"/>
+                <w:szCs w:val="18"/>
+                <w:lang w:val="en-US"/>
+              </w:rPr>
+              <w:t>«=occupation_standard.work_processes_hour»</w:t>
+            </w:r>
+            <w:r>
+              <w:rPr>
+                <w:rFonts w:ascii="Arial" w:hAnsi="Arial" w:cs="Arial"/>
+                <w:bCs/>
+                <w:sz w:val="18"/>
+                <w:szCs w:val="18"/>
+                <w:lang w:val="en-US"/>
+              </w:rPr>
+              <w:fldChar w:fldCharType="end"/>
+            </w:r>
+          </w:p>
+          <w:p>
+            <w:pPr>
+              <w:jc w:val="center"/>
+              <w:rPr>
+                <w:rFonts w:ascii="Arial" w:hAnsi="Arial" w:cs="Arial"/>
+                <w:bCs/>
+                <w:sz w:val="18"/>
+                <w:szCs w:val="18"/>
+                <w:lang w:val="en-US"/>
+              </w:rPr>
+            </w:pPr>
+            <w:r>
+              <w:rPr>
+                <w:rFonts w:ascii="Arial" w:hAnsi="Arial" w:cs="Arial"/>
+                <w:bCs/>
+                <w:sz w:val="18"/>
+                <w:szCs w:val="18"/>
+                <w:lang w:val="en-US"/>
+              </w:rPr>
+              <w:fldChar w:fldCharType="begin"/>
+            </w:r>
+            <w:r>
+              <w:rPr>
+                <w:rFonts w:ascii="Arial" w:hAnsi="Arial" w:cs="Arial"/>
+                <w:bCs/>
+                <w:sz w:val="18"/>
+                <w:szCs w:val="18"/>
+                <w:lang w:val="en-US"/>
+              </w:rPr>
+              <w:instrText xml:space="preserve"> MERGEFIELD occupation_standard.work_processes_hours:endIf \* MERGEFORMAT </w:instrText>
+            </w:r>
+            <w:r>
+              <w:rPr>
+                <w:rFonts w:ascii="Arial" w:hAnsi="Arial" w:cs="Arial"/>
+                <w:bCs/>
+                <w:sz w:val="18"/>
+                <w:szCs w:val="18"/>
+                <w:lang w:val="en-US"/>
+              </w:rPr>
+              <w:fldChar w:fldCharType="separate"/>
+            </w:r>
+            <w:r>
+              <w:rPr>
+                <w:rFonts w:ascii="Arial" w:hAnsi="Arial" w:cs="Arial"/>
+                <w:bCs/>
+                <w:noProof/>
+                <w:sz w:val="18"/>
+                <w:szCs w:val="18"/>
+                <w:lang w:val="en-US"/>
+              </w:rPr>
+              <w:t>«occupation_standard.work_processes_hours»</w:t>
+            </w:r>
+            <w:r>
+              <w:rPr>
+                <w:rFonts w:ascii="Arial" w:hAnsi="Arial" w:cs="Arial"/>
+                <w:bCs/>
+                <w:sz w:val="18"/>
+                <w:szCs w:val="18"/>
+                <w:lang w:val="en-US"/>
+              </w:rPr>
+              <w:fldChar w:fldCharType="end"/>
+            </w:r>
           </w:p>
         </w:tc>
       </w:tr>
@@ -797,6 +1894,47 @@
           <w:lang w:val="en-US"/>
         </w:rPr>
       </w:pPr>
+      <w:r>
+        <w:rPr>
+          <w:rFonts w:ascii="Arial" w:hAnsi="Arial" w:cs="Arial"/>
+          <w:bCs/>
+          <w:lang w:val="en-US"/>
+        </w:rPr>
+        <w:fldChar w:fldCharType="begin"/>
+      </w:r>
+      <w:r>
+        <w:rPr>
+          <w:rFonts w:ascii="Arial" w:hAnsi="Arial" w:cs="Arial"/>
+          <w:bCs/>
+          <w:lang w:val="en-US"/>
+        </w:rPr>
+        <w:instrText xml:space="preserve"> MERGEFIELD render_related_instructions:if \* MERGEFORMAT </w:instrText>
+      </w:r>
+      <w:r>
+        <w:rPr>
+          <w:rFonts w:ascii="Arial" w:hAnsi="Arial" w:cs="Arial"/>
+          <w:bCs/>
+          <w:lang w:val="en-US"/>
+        </w:rPr>
+        <w:fldChar w:fldCharType="separate"/>
+      </w:r>
+      <w:r>
+        <w:rPr>
+          <w:rFonts w:ascii="Arial" w:hAnsi="Arial" w:cs="Arial"/>
+          <w:bCs/>
+          <w:noProof/>
+          <w:lang w:val="en-US"/>
+        </w:rPr>
+        <w:t>«render_related_instructions:if»</w:t>
+      </w:r>
+      <w:r>
+        <w:rPr>
+          <w:rFonts w:ascii="Arial" w:hAnsi="Arial" w:cs="Arial"/>
+          <w:bCs/>
+          <w:lang w:val="en-US"/>
+        </w:rPr>
+        <w:fldChar w:fldCharType="end"/>
+      </w:r>
     </w:p>
     <w:p>
       <w:pPr>
@@ -805,14 +1943,104 @@
           <w:bCs/>
           <w:lang w:val="en-US"/>
         </w:rPr>
+      </w:pPr>
+      <w:r>
+        <w:rPr>
+          <w:rFonts w:ascii="Arial" w:hAnsi="Arial" w:cs="Arial"/>
+          <w:bCs/>
+          <w:lang w:val="en-US"/>
+        </w:rPr>
+        <w:br w:type="page"/>
+      </w:r>
+    </w:p>
+    <w:p>
+      <w:pPr>
+        <w:rPr>
+          <w:rFonts w:ascii="Arial" w:hAnsi="Arial" w:cs="Arial"/>
+          <w:bCs/>
+          <w:lang w:val="en-US"/>
+        </w:rPr>
+        <w:sectPr>
+          <w:type w:val="continuous"/>
+          <w:pgSz w:w="12240" w:h="15840"/>
+          <w:pgMar w:top="1440" w:right="1440" w:bottom="1440" w:left="1440" w:header="708" w:footer="708" w:gutter="0"/>
+          <w:cols w:space="708"/>
+          <w:docGrid w:linePitch="360"/>
+        </w:sectPr>
       </w:pPr>
     </w:p>
     <w:p>
       <w:pPr>
         <w:rPr>
           <w:rFonts w:ascii="Arial" w:hAnsi="Arial" w:cs="Arial"/>
-          <w:bCs/>
-          <w:lang w:val="en-US"/>
+          <w:b/>
+          <w:bCs/>
+          <w:noProof/>
+          <w:sz w:val="36"/>
+          <w:szCs w:val="36"/>
+        </w:rPr>
+      </w:pPr>
+      <w:r>
+        <w:rPr>
+          <w:rFonts w:ascii="Arial" w:hAnsi="Arial" w:cs="Arial"/>
+          <w:b/>
+          <w:bCs/>
+          <w:sz w:val="36"/>
+          <w:szCs w:val="36"/>
+        </w:rPr>
+        <w:lastRenderedPageBreak/>
+        <w:fldChar w:fldCharType="begin"/>
+      </w:r>
+      <w:r>
+        <w:rPr>
+          <w:rFonts w:ascii="Arial" w:hAnsi="Arial" w:cs="Arial"/>
+          <w:b/>
+          <w:bCs/>
+          <w:sz w:val="36"/>
+          <w:szCs w:val="36"/>
+        </w:rPr>
+        <w:instrText xml:space="preserve"> MERGEFIELD =occupation_standard.title \* MERGEFORMAT </w:instrText>
+      </w:r>
+      <w:r>
+        <w:rPr>
+          <w:rFonts w:ascii="Arial" w:hAnsi="Arial" w:cs="Arial"/>
+          <w:b/>
+          <w:bCs/>
+          <w:sz w:val="36"/>
+          <w:szCs w:val="36"/>
+        </w:rPr>
+        <w:fldChar w:fldCharType="separate"/>
+      </w:r>
+      <w:r>
+        <w:rPr>
+          <w:rFonts w:ascii="Arial" w:hAnsi="Arial" w:cs="Arial"/>
+          <w:b/>
+          <w:bCs/>
+          <w:noProof/>
+          <w:sz w:val="36"/>
+          <w:szCs w:val="36"/>
+        </w:rPr>
+        <w:t>«=occupation_standard.title»</w:t>
+      </w:r>
+      <w:r>
+        <w:rPr>
+          <w:rFonts w:ascii="Arial" w:hAnsi="Arial" w:cs="Arial"/>
+          <w:b/>
+          <w:bCs/>
+          <w:noProof/>
+          <w:sz w:val="36"/>
+          <w:szCs w:val="36"/>
+        </w:rPr>
+        <w:fldChar w:fldCharType="end"/>
+      </w:r>
+    </w:p>
+    <w:p>
+      <w:pPr>
+        <w:rPr>
+          <w:rFonts w:ascii="Arial" w:hAnsi="Arial" w:cs="Arial"/>
+          <w:noProof/>
+          <w:sz w:val="36"/>
+          <w:szCs w:val="36"/>
         </w:rPr>
       </w:pPr>
     </w:p>
@@ -820,8 +2048,163 @@
       <w:pPr>
         <w:rPr>
           <w:rFonts w:ascii="Arial" w:hAnsi="Arial" w:cs="Arial"/>
-          <w:bCs/>
-          <w:lang w:val="en-US"/>
+          <w:b/>
+          <w:bCs/>
+          <w:sz w:val="18"/>
+          <w:szCs w:val="18"/>
+        </w:rPr>
+      </w:pPr>
+      <w:r>
+        <w:rPr>
+          <w:rFonts w:ascii="Arial" w:hAnsi="Arial" w:cs="Arial"/>
+          <w:b/>
+          <w:bCs/>
+          <w:sz w:val="18"/>
+          <w:szCs w:val="18"/>
+        </w:rPr>
+        <w:t>APPRENTICESHIP APPROACH</w:t>
+      </w:r>
+    </w:p>
+    <w:p>
+      <w:pPr>
+        <w:rPr>
+          <w:rFonts w:ascii="Arial" w:hAnsi="Arial" w:cs="Arial"/>
+          <w:bCs/>
+          <w:lang w:val="en-US"/>
+        </w:rPr>
+      </w:pPr>
+      <w:r>
+        <w:rPr>
+          <w:rFonts w:ascii="Arial" w:hAnsi="Arial" w:cs="Arial"/>
+          <w:bCs/>
+          <w:lang w:val="en-US"/>
+        </w:rPr>
+        <w:fldChar w:fldCharType="begin"/>
+      </w:r>
+      <w:r>
+        <w:rPr>
+          <w:rFonts w:ascii="Arial" w:hAnsi="Arial" w:cs="Arial"/>
+          <w:bCs/>
+          <w:lang w:val="en-US"/>
+        </w:rPr>
+        <w:instrText xml:space="preserve"> MERGEFIELD =ojt_type \* MERGEFORMAT </w:instrText>
+      </w:r>
+      <w:r>
+        <w:rPr>
+          <w:rFonts w:ascii="Arial" w:hAnsi="Arial" w:cs="Arial"/>
+          <w:bCs/>
+          <w:lang w:val="en-US"/>
+        </w:rPr>
+        <w:fldChar w:fldCharType="separate"/>
+      </w:r>
+      <w:r>
+        <w:rPr>
+          <w:rFonts w:ascii="Arial" w:hAnsi="Arial" w:cs="Arial"/>
+          <w:bCs/>
+          <w:noProof/>
+          <w:lang w:val="en-US"/>
+        </w:rPr>
+        <w:t>«=ojt_type»</w:t>
+      </w:r>
+      <w:r>
+        <w:rPr>
+          <w:rFonts w:ascii="Arial" w:hAnsi="Arial" w:cs="Arial"/>
+          <w:bCs/>
+          <w:lang w:val="en-US"/>
+        </w:rPr>
+        <w:fldChar w:fldCharType="end"/>
+      </w:r>
+    </w:p>
+    <w:p>
+      <w:pPr>
+        <w:rPr>
+          <w:rFonts w:ascii="Arial" w:hAnsi="Arial" w:cs="Arial"/>
+          <w:b/>
+          <w:sz w:val="18"/>
+          <w:szCs w:val="18"/>
+          <w:lang w:val="en-US"/>
+        </w:rPr>
+      </w:pPr>
+      <w:r>
+        <w:rPr>
+          <w:rFonts w:ascii="Arial" w:hAnsi="Arial" w:cs="Arial"/>
+          <w:b/>
+          <w:sz w:val="18"/>
+          <w:szCs w:val="18"/>
+          <w:lang w:val="en-US"/>
+        </w:rPr>
+        <w:t>O*NET-SOC CODE</w:t>
+      </w:r>
+    </w:p>
+    <w:p>
+      <w:pPr>
+        <w:rPr>
+          <w:rFonts w:ascii="Arial" w:hAnsi="Arial" w:cs="Arial"/>
+          <w:color w:val="000000" w:themeColor="text1"/>
+          <w:sz w:val="18"/>
+          <w:szCs w:val="18"/>
+          <w:lang w:val="en-US"/>
+        </w:rPr>
+      </w:pPr>
+      <w:r>
+        <w:rPr>
+          <w:rFonts w:ascii="Arial" w:hAnsi="Arial" w:cs="Arial"/>
+          <w:color w:val="000000" w:themeColor="text1"/>
+          <w:sz w:val="18"/>
+          <w:szCs w:val="18"/>
+          <w:lang w:val="pt-BR"/>
+        </w:rPr>
+        <w:fldChar w:fldCharType="begin"/>
+      </w:r>
+      <w:r>
+        <w:rPr>
+          <w:rFonts w:ascii="Arial" w:hAnsi="Arial" w:cs="Arial"/>
+          <w:color w:val="000000" w:themeColor="text1"/>
+          <w:sz w:val="18"/>
+          <w:szCs w:val="18"/>
+          <w:lang w:val="en-US"/>
+        </w:rPr>
+        <w:instrText xml:space="preserve"> MERGEFIELD =occupation_standard.onet_code \* MERGEFORMAT </w:instrText>
+      </w:r>
+      <w:r>
+        <w:rPr>
+          <w:rFonts w:ascii="Arial" w:hAnsi="Arial" w:cs="Arial"/>
+          <w:color w:val="000000" w:themeColor="text1"/>
+          <w:sz w:val="18"/>
+          <w:szCs w:val="18"/>
+          <w:lang w:val="pt-BR"/>
+        </w:rPr>
+        <w:fldChar w:fldCharType="separate"/>
+      </w:r>
+      <w:r>
+        <w:rPr>
+          <w:rFonts w:ascii="Arial" w:hAnsi="Arial" w:cs="Arial"/>
+          <w:noProof/>
+          <w:color w:val="000000" w:themeColor="text1"/>
+          <w:sz w:val="18"/>
+          <w:szCs w:val="18"/>
+          <w:lang w:val="en-US"/>
+        </w:rPr>
+        <w:t>«=occupation_standard.onet_code»</w:t>
+      </w:r>
+      <w:r>
+        <w:rPr>
+          <w:rFonts w:ascii="Arial" w:hAnsi="Arial" w:cs="Arial"/>
+          <w:color w:val="000000" w:themeColor="text1"/>
+          <w:sz w:val="18"/>
+          <w:szCs w:val="18"/>
+          <w:lang w:val="pt-BR"/>
+        </w:rPr>
+        <w:fldChar w:fldCharType="end"/>
+      </w:r>
+    </w:p>
+    <w:p>
+      <w:pPr>
+        <w:rPr>
+          <w:rFonts w:ascii="Arial" w:hAnsi="Arial" w:cs="Arial"/>
+          <w:color w:val="000000" w:themeColor="text1"/>
+          <w:sz w:val="18"/>
+          <w:szCs w:val="18"/>
         </w:rPr>
       </w:pPr>
     </w:p>
@@ -829,22 +2212,103 @@
       <w:pPr>
         <w:rPr>
           <w:rFonts w:ascii="Arial" w:hAnsi="Arial" w:cs="Arial"/>
-          <w:bCs/>
-          <w:lang w:val="en-US"/>
-        </w:rPr>
+          <w:b/>
+          <w:bCs/>
+          <w:sz w:val="18"/>
+          <w:szCs w:val="18"/>
+        </w:rPr>
+      </w:pPr>
+      <w:r>
+        <w:rPr>
+          <w:rFonts w:ascii="Arial" w:hAnsi="Arial" w:cs="Arial"/>
+          <w:b/>
+          <w:bCs/>
+          <w:sz w:val="18"/>
+          <w:szCs w:val="18"/>
+        </w:rPr>
+        <w:t>RAPIDS CODE</w:t>
+      </w:r>
+    </w:p>
+    <w:p>
+      <w:pPr>
+        <w:rPr>
+          <w:rFonts w:ascii="Arial" w:hAnsi="Arial" w:cs="Arial"/>
+          <w:sz w:val="18"/>
+          <w:szCs w:val="18"/>
+        </w:rPr>
+      </w:pPr>
+      <w:r>
+        <w:rPr>
+          <w:rFonts w:ascii="Arial" w:hAnsi="Arial" w:cs="Arial"/>
+          <w:sz w:val="18"/>
+          <w:szCs w:val="18"/>
+        </w:rPr>
+        <w:fldChar w:fldCharType="begin"/>
+      </w:r>
+      <w:r>
+        <w:rPr>
+          <w:rFonts w:ascii="Arial" w:hAnsi="Arial" w:cs="Arial"/>
+          <w:sz w:val="18"/>
+          <w:szCs w:val="18"/>
+        </w:rPr>
+        <w:instrText xml:space="preserve"> MERGEFIELD =occupation_standard.rapids_code \* MERGEFORMAT </w:instrText>
+      </w:r>
+      <w:r>
+        <w:rPr>
+          <w:rFonts w:ascii="Arial" w:hAnsi="Arial" w:cs="Arial"/>
+          <w:sz w:val="18"/>
+          <w:szCs w:val="18"/>
+        </w:rPr>
+        <w:fldChar w:fldCharType="separate"/>
+      </w:r>
+      <w:r>
+        <w:rPr>
+          <w:rFonts w:ascii="Arial" w:hAnsi="Arial" w:cs="Arial"/>
+          <w:noProof/>
+          <w:sz w:val="18"/>
+          <w:szCs w:val="18"/>
+        </w:rPr>
+        <w:t>«=occupation_standard.rapids_code»</w:t>
+      </w:r>
+      <w:r>
+        <w:rPr>
+          <w:rFonts w:ascii="Arial" w:hAnsi="Arial" w:cs="Arial"/>
+          <w:sz w:val="18"/>
+          <w:szCs w:val="18"/>
+        </w:rPr>
+        <w:fldChar w:fldCharType="end"/>
+      </w:r>
+    </w:p>
+    <w:p>
+      <w:pPr>
+        <w:rPr>
+          <w:rFonts w:ascii="Arial" w:hAnsi="Arial" w:cs="Arial"/>
+          <w:lang w:val="en-US"/>
+        </w:rPr>
+        <w:sectPr>
+          <w:type w:val="continuous"/>
+          <w:pgSz w:w="12240" w:h="15840"/>
+          <w:pgMar w:top="1440" w:right="1440" w:bottom="1440" w:left="1440" w:header="708" w:footer="708" w:gutter="0"/>
+          <w:cols w:num="2" w:space="710" w:equalWidth="0">
+            <w:col w:w="5460" w:space="710"/>
+            <w:col w:w="3190"/>
+          </w:cols>
+          <w:docGrid w:linePitch="360"/>
+        </w:sectPr>
       </w:pPr>
     </w:p>
     <w:p>
       <w:pPr>
         <w:rPr>
           <w:rFonts w:ascii="Arial" w:hAnsi="Arial" w:cs="Arial"/>
-          <w:bCs/>
-          <w:lang w:val="en-US"/>
         </w:rPr>
       </w:pPr>
     </w:p>
     <w:p>
       <w:pPr>
+        <w:pBdr>
+          <w:bottom w:val="single" w:sz="2" w:space="1" w:color="B0B0B0"/>
+        </w:pBdr>
         <w:rPr>
           <w:rFonts w:ascii="Arial" w:hAnsi="Arial" w:cs="Arial"/>
           <w:bCs/>
@@ -860,6 +2324,854 @@
           <w:lang w:val="en-US"/>
         </w:rPr>
       </w:pPr>
+    </w:p>
+    <w:p>
+      <w:pPr>
+        <w:rPr>
+          <w:rFonts w:ascii="Arial" w:hAnsi="Arial" w:cs="Arial"/>
+          <w:bCs/>
+          <w:lang w:val="en-US"/>
+        </w:rPr>
+      </w:pPr>
+    </w:p>
+    <w:tbl>
+      <w:tblPr>
+        <w:tblStyle w:val="TableGrid"/>
+        <w:tblW w:w="9351" w:type="dxa"/>
+        <w:tblLayout w:type="fixed"/>
+        <w:tblCellMar>
+          <w:left w:w="170" w:type="dxa"/>
+          <w:right w:w="170" w:type="dxa"/>
+        </w:tblCellMar>
+        <w:tblLook w:val="04A0" w:firstRow="1" w:lastRow="0" w:firstColumn="1" w:lastColumn="0" w:noHBand="0" w:noVBand="1"/>
+      </w:tblPr>
+      <w:tblGrid>
+        <w:gridCol w:w="5949"/>
+        <w:gridCol w:w="3402"/>
+      </w:tblGrid>
+      <w:tr>
+        <w:tc>
+          <w:tcPr>
+            <w:tcW w:w="5949" w:type="dxa"/>
+            <w:shd w:val="clear" w:color="auto" w:fill="DBDBDB"/>
+            <w:tcMar>
+              <w:top w:w="142" w:type="dxa"/>
+              <w:bottom w:w="142" w:type="dxa"/>
+            </w:tcMar>
+          </w:tcPr>
+          <w:p>
+            <w:pPr>
+              <w:rPr>
+                <w:rFonts w:ascii="Arial" w:hAnsi="Arial" w:cs="Arial"/>
+                <w:bCs/>
+                <w:sz w:val="28"/>
+                <w:szCs w:val="28"/>
+                <w:lang w:val="pt-BR"/>
+              </w:rPr>
+            </w:pPr>
+            <w:proofErr w:type="spellStart"/>
+            <w:r>
+              <w:rPr>
+                <w:rFonts w:ascii="Arial" w:hAnsi="Arial" w:cs="Arial"/>
+                <w:sz w:val="28"/>
+                <w:szCs w:val="28"/>
+                <w:lang w:val="pt-BR"/>
+              </w:rPr>
+              <w:t>Related</w:t>
+            </w:r>
+            <w:proofErr w:type="spellEnd"/>
+            <w:r>
+              <w:rPr>
+                <w:rFonts w:ascii="Arial" w:hAnsi="Arial" w:cs="Arial"/>
+                <w:sz w:val="28"/>
+                <w:szCs w:val="28"/>
+                <w:lang w:val="pt-BR"/>
+              </w:rPr>
+              <w:t xml:space="preserve"> </w:t>
+            </w:r>
+            <w:proofErr w:type="spellStart"/>
+            <w:r>
+              <w:rPr>
+                <w:rFonts w:ascii="Arial" w:hAnsi="Arial" w:cs="Arial"/>
+                <w:sz w:val="28"/>
+                <w:szCs w:val="28"/>
+                <w:lang w:val="pt-BR"/>
+              </w:rPr>
+              <w:t>Instruction</w:t>
+            </w:r>
+            <w:proofErr w:type="spellEnd"/>
+            <w:r>
+              <w:rPr>
+                <w:rFonts w:ascii="Arial" w:hAnsi="Arial" w:cs="Arial"/>
+                <w:sz w:val="28"/>
+                <w:szCs w:val="28"/>
+                <w:lang w:val="pt-BR"/>
+              </w:rPr>
+              <w:t xml:space="preserve"> Online</w:t>
+            </w:r>
+          </w:p>
+        </w:tc>
+        <w:tc>
+          <w:tcPr>
+            <w:tcW w:w="3402" w:type="dxa"/>
+            <w:tcBorders>
+              <w:left w:val="nil"/>
+            </w:tcBorders>
+            <w:shd w:val="clear" w:color="auto" w:fill="DBDBDB"/>
+            <w:vAlign w:val="center"/>
+          </w:tcPr>
+          <w:p>
+            <w:pPr>
+              <w:jc w:val="right"/>
+              <w:rPr>
+                <w:rFonts w:ascii="Arial" w:hAnsi="Arial" w:cs="Arial"/>
+                <w:b/>
+                <w:sz w:val="18"/>
+                <w:szCs w:val="18"/>
+                <w:lang w:val="en-US"/>
+              </w:rPr>
+            </w:pPr>
+            <w:r>
+              <w:rPr>
+                <w:rFonts w:ascii="Arial" w:hAnsi="Arial" w:cs="Arial"/>
+                <w:b/>
+                <w:sz w:val="18"/>
+                <w:szCs w:val="18"/>
+                <w:lang w:val="en-US"/>
+              </w:rPr>
+              <w:t>RSI HRS</w:t>
+            </w:r>
+          </w:p>
+        </w:tc>
+      </w:tr>
+      <w:tr>
+        <w:tc>
+          <w:tcPr>
+            <w:tcW w:w="5949" w:type="dxa"/>
+            <w:shd w:val="clear" w:color="auto" w:fill="auto"/>
+            <w:tcMar>
+              <w:top w:w="142" w:type="dxa"/>
+              <w:bottom w:w="142" w:type="dxa"/>
+            </w:tcMar>
+            <w:vAlign w:val="center"/>
+          </w:tcPr>
+          <w:p>
+            <w:pPr>
+              <w:jc w:val="right"/>
+              <w:rPr>
+                <w:rFonts w:ascii="Arial" w:hAnsi="Arial" w:cs="Arial"/>
+                <w:b/>
+                <w:bCs/>
+                <w:lang w:val="en-US"/>
+              </w:rPr>
+            </w:pPr>
+            <w:r>
+              <w:rPr>
+                <w:rFonts w:ascii="Arial" w:hAnsi="Arial" w:cs="Arial"/>
+                <w:b/>
+                <w:bCs/>
+                <w:lang w:val="pt-BR"/>
+              </w:rPr>
+              <w:fldChar w:fldCharType="begin"/>
+            </w:r>
+            <w:r>
+              <w:rPr>
+                <w:rFonts w:ascii="Arial" w:hAnsi="Arial" w:cs="Arial"/>
+                <w:b/>
+                <w:bCs/>
+                <w:lang w:val="en-US"/>
+              </w:rPr>
+              <w:instrText xml:space="preserve"> MERGEFIELD related_instructions:each(instruction) \* MERGEFORMAT </w:instrText>
+            </w:r>
+            <w:r>
+              <w:rPr>
+                <w:rFonts w:ascii="Arial" w:hAnsi="Arial" w:cs="Arial"/>
+                <w:b/>
+                <w:bCs/>
+                <w:lang w:val="pt-BR"/>
+              </w:rPr>
+              <w:fldChar w:fldCharType="separate"/>
+            </w:r>
+            <w:r>
+              <w:rPr>
+                <w:rFonts w:ascii="Arial" w:hAnsi="Arial" w:cs="Arial"/>
+                <w:b/>
+                <w:bCs/>
+                <w:noProof/>
+                <w:lang w:val="en-US"/>
+              </w:rPr>
+              <w:t>«related_instructions:each(instruction)»</w:t>
+            </w:r>
+            <w:r>
+              <w:rPr>
+                <w:rFonts w:ascii="Arial" w:hAnsi="Arial" w:cs="Arial"/>
+                <w:b/>
+                <w:bCs/>
+                <w:lang w:val="pt-BR"/>
+              </w:rPr>
+              <w:fldChar w:fldCharType="end"/>
+            </w:r>
+          </w:p>
+        </w:tc>
+        <w:tc>
+          <w:tcPr>
+            <w:tcW w:w="3402" w:type="dxa"/>
+            <w:tcBorders>
+              <w:left w:val="nil"/>
+              <w:bottom w:val="single" w:sz="4" w:space="0" w:color="auto"/>
+            </w:tcBorders>
+            <w:shd w:val="clear" w:color="auto" w:fill="auto"/>
+            <w:vAlign w:val="center"/>
+          </w:tcPr>
+          <w:p>
+            <w:pPr>
+              <w:jc w:val="right"/>
+              <w:rPr>
+                <w:rFonts w:ascii="Arial" w:hAnsi="Arial" w:cs="Arial"/>
+                <w:bCs/>
+                <w:lang w:val="en-US"/>
+              </w:rPr>
+            </w:pPr>
+          </w:p>
+        </w:tc>
+      </w:tr>
+      <w:tr>
+        <w:tc>
+          <w:tcPr>
+            <w:tcW w:w="5949" w:type="dxa"/>
+            <w:shd w:val="clear" w:color="auto" w:fill="auto"/>
+            <w:tcMar>
+              <w:top w:w="142" w:type="dxa"/>
+              <w:bottom w:w="142" w:type="dxa"/>
+            </w:tcMar>
+            <w:vAlign w:val="center"/>
+          </w:tcPr>
+          <w:p>
+            <w:pPr>
+              <w:rPr>
+                <w:rFonts w:ascii="Arial" w:hAnsi="Arial" w:cs="Arial"/>
+                <w:b/>
+                <w:bCs/>
+                <w:lang w:val="en-US"/>
+              </w:rPr>
+            </w:pPr>
+            <w:r>
+              <w:rPr>
+                <w:rFonts w:ascii="Arial" w:hAnsi="Arial" w:cs="Arial"/>
+                <w:b/>
+                <w:bCs/>
+                <w:lang w:val="en-US"/>
+              </w:rPr>
+              <w:fldChar w:fldCharType="begin"/>
+            </w:r>
+            <w:r>
+              <w:rPr>
+                <w:rFonts w:ascii="Arial" w:hAnsi="Arial" w:cs="Arial"/>
+                <w:b/>
+                <w:bCs/>
+                <w:lang w:val="en-US"/>
+              </w:rPr>
+              <w:instrText xml:space="preserve"> MERGEFIELD =instruction.title \* MERGEFORMAT </w:instrText>
+            </w:r>
+            <w:r>
+              <w:rPr>
+                <w:rFonts w:ascii="Arial" w:hAnsi="Arial" w:cs="Arial"/>
+                <w:b/>
+                <w:bCs/>
+                <w:lang w:val="en-US"/>
+              </w:rPr>
+              <w:fldChar w:fldCharType="separate"/>
+            </w:r>
+            <w:r>
+              <w:rPr>
+                <w:rFonts w:ascii="Arial" w:hAnsi="Arial" w:cs="Arial"/>
+                <w:b/>
+                <w:bCs/>
+                <w:noProof/>
+                <w:lang w:val="en-US"/>
+              </w:rPr>
+              <w:t>«=instruction.title»</w:t>
+            </w:r>
+            <w:r>
+              <w:rPr>
+                <w:rFonts w:ascii="Arial" w:hAnsi="Arial" w:cs="Arial"/>
+                <w:b/>
+                <w:bCs/>
+                <w:lang w:val="en-US"/>
+              </w:rPr>
+              <w:fldChar w:fldCharType="end"/>
+            </w:r>
+          </w:p>
+          <w:p>
+            <w:pPr>
+              <w:rPr>
+                <w:rFonts w:ascii="Arial" w:hAnsi="Arial" w:cs="Arial"/>
+                <w:b/>
+                <w:bCs/>
+                <w:lang w:val="en-US"/>
+              </w:rPr>
+            </w:pPr>
+            <w:r>
+              <w:rPr>
+                <w:rFonts w:ascii="Arial" w:hAnsi="Arial" w:cs="Arial"/>
+                <w:b/>
+                <w:bCs/>
+                <w:lang w:val="en-US"/>
+              </w:rPr>
+              <w:fldChar w:fldCharType="begin"/>
+            </w:r>
+            <w:r>
+              <w:rPr>
+                <w:rFonts w:ascii="Arial" w:hAnsi="Arial" w:cs="Arial"/>
+                <w:b/>
+                <w:bCs/>
+                <w:lang w:val="en-US"/>
+              </w:rPr>
+              <w:instrText xml:space="preserve"> MERGEFIELD instruction.description:if \* MERGEFORMAT </w:instrText>
+            </w:r>
+            <w:r>
+              <w:rPr>
+                <w:rFonts w:ascii="Arial" w:hAnsi="Arial" w:cs="Arial"/>
+                <w:b/>
+                <w:bCs/>
+                <w:lang w:val="en-US"/>
+              </w:rPr>
+              <w:fldChar w:fldCharType="separate"/>
+            </w:r>
+            <w:r>
+              <w:rPr>
+                <w:rFonts w:ascii="Arial" w:hAnsi="Arial" w:cs="Arial"/>
+                <w:b/>
+                <w:bCs/>
+                <w:noProof/>
+                <w:lang w:val="en-US"/>
+              </w:rPr>
+              <w:t>«instruction.description:if»</w:t>
+            </w:r>
+            <w:r>
+              <w:rPr>
+                <w:rFonts w:ascii="Arial" w:hAnsi="Arial" w:cs="Arial"/>
+                <w:b/>
+                <w:bCs/>
+                <w:lang w:val="en-US"/>
+              </w:rPr>
+              <w:fldChar w:fldCharType="end"/>
+            </w:r>
+          </w:p>
+          <w:p>
+            <w:pPr>
+              <w:rPr>
+                <w:rFonts w:ascii="Arial" w:hAnsi="Arial" w:cs="Arial"/>
+                <w:b/>
+                <w:bCs/>
+                <w:lang w:val="en-US"/>
+              </w:rPr>
+            </w:pPr>
+          </w:p>
+          <w:p>
+            <w:pPr>
+              <w:rPr>
+                <w:rFonts w:ascii="Arial" w:hAnsi="Arial" w:cs="Arial"/>
+                <w:color w:val="415262"/>
+                <w:sz w:val="22"/>
+                <w:szCs w:val="22"/>
+                <w:lang w:val="en-US"/>
+              </w:rPr>
+            </w:pPr>
+            <w:r>
+              <w:rPr>
+                <w:rFonts w:ascii="Arial" w:hAnsi="Arial" w:cs="Arial"/>
+                <w:color w:val="415262"/>
+                <w:sz w:val="22"/>
+                <w:szCs w:val="22"/>
+                <w:lang w:val="en-US"/>
+              </w:rPr>
+              <w:fldChar w:fldCharType="begin"/>
+            </w:r>
+            <w:r>
+              <w:rPr>
+                <w:rFonts w:ascii="Arial" w:hAnsi="Arial" w:cs="Arial"/>
+                <w:color w:val="415262"/>
+                <w:sz w:val="22"/>
+                <w:szCs w:val="22"/>
+                <w:lang w:val="en-US"/>
+              </w:rPr>
+              <w:instrText xml:space="preserve"> MERGEFIELD =instruction.description \* MERGEFORMAT </w:instrText>
+            </w:r>
+            <w:r>
+              <w:rPr>
+                <w:rFonts w:ascii="Arial" w:hAnsi="Arial" w:cs="Arial"/>
+                <w:color w:val="415262"/>
+                <w:sz w:val="22"/>
+                <w:szCs w:val="22"/>
+                <w:lang w:val="en-US"/>
+              </w:rPr>
+              <w:fldChar w:fldCharType="separate"/>
+            </w:r>
+            <w:r>
+              <w:rPr>
+                <w:rFonts w:ascii="Arial" w:hAnsi="Arial" w:cs="Arial"/>
+                <w:noProof/>
+                <w:color w:val="415262"/>
+                <w:sz w:val="22"/>
+                <w:szCs w:val="22"/>
+                <w:lang w:val="en-US"/>
+              </w:rPr>
+              <w:t>«=instruction.description»</w:t>
+            </w:r>
+            <w:r>
+              <w:rPr>
+                <w:rFonts w:ascii="Arial" w:hAnsi="Arial" w:cs="Arial"/>
+                <w:color w:val="415262"/>
+                <w:sz w:val="22"/>
+                <w:szCs w:val="22"/>
+                <w:lang w:val="en-US"/>
+              </w:rPr>
+              <w:fldChar w:fldCharType="end"/>
+            </w:r>
+          </w:p>
+          <w:p>
+            <w:pPr>
+              <w:rPr>
+                <w:rFonts w:ascii="Arial" w:hAnsi="Arial" w:cs="Arial"/>
+                <w:sz w:val="22"/>
+                <w:szCs w:val="22"/>
+                <w:lang w:val="en-US"/>
+              </w:rPr>
+            </w:pPr>
+            <w:r>
+              <w:rPr>
+                <w:rFonts w:ascii="Arial" w:hAnsi="Arial" w:cs="Arial"/>
+                <w:color w:val="415262"/>
+                <w:sz w:val="22"/>
+                <w:szCs w:val="22"/>
+                <w:lang w:val="en-US"/>
+              </w:rPr>
+              <w:fldChar w:fldCharType="begin"/>
+            </w:r>
+            <w:r>
+              <w:rPr>
+                <w:rFonts w:ascii="Arial" w:hAnsi="Arial" w:cs="Arial"/>
+                <w:color w:val="415262"/>
+                <w:sz w:val="22"/>
+                <w:szCs w:val="22"/>
+                <w:lang w:val="en-US"/>
+              </w:rPr>
+              <w:instrText xml:space="preserve"> MERGEFIELD instruction.description:endIf \* MERGEFORMAT </w:instrText>
+            </w:r>
+            <w:r>
+              <w:rPr>
+                <w:rFonts w:ascii="Arial" w:hAnsi="Arial" w:cs="Arial"/>
+                <w:color w:val="415262"/>
+                <w:sz w:val="22"/>
+                <w:szCs w:val="22"/>
+                <w:lang w:val="en-US"/>
+              </w:rPr>
+              <w:fldChar w:fldCharType="separate"/>
+            </w:r>
+            <w:r>
+              <w:rPr>
+                <w:rFonts w:ascii="Arial" w:hAnsi="Arial" w:cs="Arial"/>
+                <w:noProof/>
+                <w:color w:val="415262"/>
+                <w:sz w:val="22"/>
+                <w:szCs w:val="22"/>
+                <w:lang w:val="en-US"/>
+              </w:rPr>
+              <w:t>«instruction.description:endIf»</w:t>
+            </w:r>
+            <w:r>
+              <w:rPr>
+                <w:rFonts w:ascii="Arial" w:hAnsi="Arial" w:cs="Arial"/>
+                <w:color w:val="415262"/>
+                <w:sz w:val="22"/>
+                <w:szCs w:val="22"/>
+                <w:lang w:val="en-US"/>
+              </w:rPr>
+              <w:fldChar w:fldCharType="end"/>
+            </w:r>
+          </w:p>
+        </w:tc>
+        <w:tc>
+          <w:tcPr>
+            <w:tcW w:w="3402" w:type="dxa"/>
+            <w:tcBorders>
+              <w:left w:val="nil"/>
+              <w:bottom w:val="single" w:sz="4" w:space="0" w:color="auto"/>
+            </w:tcBorders>
+            <w:shd w:val="clear" w:color="auto" w:fill="auto"/>
+            <w:tcMar>
+              <w:right w:w="227" w:type="dxa"/>
+            </w:tcMar>
+          </w:tcPr>
+          <w:p>
+            <w:pPr>
+              <w:ind w:right="201"/>
+              <w:jc w:val="right"/>
+              <w:rPr>
+                <w:rFonts w:ascii="Arial" w:hAnsi="Arial" w:cs="Arial"/>
+                <w:b/>
+                <w:lang w:val="en-US"/>
+              </w:rPr>
+            </w:pPr>
+            <w:r>
+              <w:rPr>
+                <w:rFonts w:ascii="Arial" w:hAnsi="Arial" w:cs="Arial"/>
+                <w:b/>
+                <w:sz w:val="18"/>
+                <w:szCs w:val="18"/>
+                <w:lang w:val="en-US"/>
+              </w:rPr>
+              <w:fldChar w:fldCharType="begin"/>
+            </w:r>
+            <w:r>
+              <w:rPr>
+                <w:rFonts w:ascii="Arial" w:hAnsi="Arial" w:cs="Arial"/>
+                <w:b/>
+                <w:sz w:val="18"/>
+                <w:szCs w:val="18"/>
+                <w:lang w:val="en-US"/>
+              </w:rPr>
+              <w:instrText xml:space="preserve"> MERGEFIELD =instruction.hours_in_human_format \* MERGEFORMAT </w:instrText>
+            </w:r>
+            <w:r>
+              <w:rPr>
+                <w:rFonts w:ascii="Arial" w:hAnsi="Arial" w:cs="Arial"/>
+                <w:b/>
+                <w:sz w:val="18"/>
+                <w:szCs w:val="18"/>
+                <w:lang w:val="en-US"/>
+              </w:rPr>
+              <w:fldChar w:fldCharType="separate"/>
+            </w:r>
+            <w:r>
+              <w:rPr>
+                <w:rFonts w:ascii="Arial" w:hAnsi="Arial" w:cs="Arial"/>
+                <w:b/>
+                <w:noProof/>
+                <w:sz w:val="18"/>
+                <w:szCs w:val="18"/>
+                <w:lang w:val="en-US"/>
+              </w:rPr>
+              <w:t>«=instruction.hours_in_human_format»</w:t>
+            </w:r>
+            <w:r>
+              <w:rPr>
+                <w:rFonts w:ascii="Arial" w:hAnsi="Arial" w:cs="Arial"/>
+                <w:b/>
+                <w:sz w:val="18"/>
+                <w:szCs w:val="18"/>
+                <w:lang w:val="en-US"/>
+              </w:rPr>
+              <w:fldChar w:fldCharType="end"/>
+            </w:r>
+          </w:p>
+        </w:tc>
+      </w:tr>
+      <w:tr>
+        <w:tc>
+          <w:tcPr>
+            <w:tcW w:w="5949" w:type="dxa"/>
+            <w:shd w:val="clear" w:color="auto" w:fill="auto"/>
+            <w:tcMar>
+              <w:top w:w="142" w:type="dxa"/>
+              <w:bottom w:w="142" w:type="dxa"/>
+            </w:tcMar>
+            <w:vAlign w:val="center"/>
+          </w:tcPr>
+          <w:p>
+            <w:pPr>
+              <w:jc w:val="right"/>
+              <w:rPr>
+                <w:rFonts w:ascii="Arial" w:hAnsi="Arial" w:cs="Arial"/>
+                <w:b/>
+                <w:bCs/>
+                <w:lang w:val="pt-BR"/>
+              </w:rPr>
+            </w:pPr>
+            <w:r>
+              <w:rPr>
+                <w:rFonts w:ascii="Arial" w:hAnsi="Arial" w:cs="Arial"/>
+                <w:b/>
+                <w:bCs/>
+                <w:lang w:val="pt-BR"/>
+              </w:rPr>
+              <w:fldChar w:fldCharType="begin"/>
+            </w:r>
+            <w:r>
+              <w:rPr>
+                <w:rFonts w:ascii="Arial" w:hAnsi="Arial" w:cs="Arial"/>
+                <w:b/>
+                <w:bCs/>
+                <w:lang w:val="pt-BR"/>
+              </w:rPr>
+              <w:instrText xml:space="preserve"> MERGEFIELD related_instructions:endEach \* MERGEFORMAT </w:instrText>
+            </w:r>
+            <w:r>
+              <w:rPr>
+                <w:rFonts w:ascii="Arial" w:hAnsi="Arial" w:cs="Arial"/>
+                <w:b/>
+                <w:bCs/>
+                <w:lang w:val="pt-BR"/>
+              </w:rPr>
+              <w:fldChar w:fldCharType="separate"/>
+            </w:r>
+            <w:r>
+              <w:rPr>
+                <w:rFonts w:ascii="Arial" w:hAnsi="Arial" w:cs="Arial"/>
+                <w:b/>
+                <w:bCs/>
+                <w:noProof/>
+                <w:lang w:val="pt-BR"/>
+              </w:rPr>
+              <w:t>«related_instructions:endEach»</w:t>
+            </w:r>
+            <w:r>
+              <w:rPr>
+                <w:rFonts w:ascii="Arial" w:hAnsi="Arial" w:cs="Arial"/>
+                <w:b/>
+                <w:bCs/>
+                <w:lang w:val="pt-BR"/>
+              </w:rPr>
+              <w:fldChar w:fldCharType="end"/>
+            </w:r>
+          </w:p>
+        </w:tc>
+        <w:tc>
+          <w:tcPr>
+            <w:tcW w:w="3402" w:type="dxa"/>
+            <w:tcBorders>
+              <w:left w:val="nil"/>
+              <w:bottom w:val="single" w:sz="4" w:space="0" w:color="auto"/>
+            </w:tcBorders>
+            <w:shd w:val="clear" w:color="auto" w:fill="auto"/>
+            <w:tcMar>
+              <w:right w:w="227" w:type="dxa"/>
+            </w:tcMar>
+          </w:tcPr>
+          <w:p>
+            <w:pPr>
+              <w:jc w:val="right"/>
+              <w:rPr>
+                <w:rFonts w:ascii="Arial" w:hAnsi="Arial" w:cs="Arial"/>
+                <w:bCs/>
+                <w:lang w:val="en-US"/>
+              </w:rPr>
+            </w:pPr>
+          </w:p>
+        </w:tc>
+      </w:tr>
+      <w:tr>
+        <w:tc>
+          <w:tcPr>
+            <w:tcW w:w="5949" w:type="dxa"/>
+            <w:shd w:val="clear" w:color="auto" w:fill="auto"/>
+            <w:tcMar>
+              <w:top w:w="142" w:type="dxa"/>
+              <w:bottom w:w="142" w:type="dxa"/>
+            </w:tcMar>
+            <w:vAlign w:val="center"/>
+          </w:tcPr>
+          <w:p>
+            <w:pPr>
+              <w:jc w:val="right"/>
+              <w:rPr>
+                <w:rFonts w:ascii="Arial" w:hAnsi="Arial" w:cs="Arial"/>
+                <w:b/>
+                <w:bCs/>
+                <w:lang w:val="pt-BR"/>
+              </w:rPr>
+            </w:pPr>
+            <w:proofErr w:type="spellStart"/>
+            <w:r>
+              <w:rPr>
+                <w:rFonts w:ascii="Arial" w:hAnsi="Arial" w:cs="Arial"/>
+                <w:b/>
+                <w:bCs/>
+                <w:lang w:val="pt-BR"/>
+              </w:rPr>
+              <w:t>Totals</w:t>
+            </w:r>
+            <w:proofErr w:type="spellEnd"/>
+          </w:p>
+        </w:tc>
+        <w:tc>
+          <w:tcPr>
+            <w:tcW w:w="3402" w:type="dxa"/>
+            <w:tcBorders>
+              <w:left w:val="nil"/>
+              <w:bottom w:val="single" w:sz="4" w:space="0" w:color="auto"/>
+            </w:tcBorders>
+            <w:shd w:val="clear" w:color="auto" w:fill="auto"/>
+            <w:tcMar>
+              <w:right w:w="227" w:type="dxa"/>
+            </w:tcMar>
+          </w:tcPr>
+          <w:p>
+            <w:pPr>
+              <w:ind w:right="60"/>
+              <w:jc w:val="right"/>
+              <w:rPr>
+                <w:rFonts w:ascii="Arial" w:hAnsi="Arial" w:cs="Arial"/>
+                <w:b/>
+                <w:sz w:val="18"/>
+                <w:szCs w:val="18"/>
+                <w:lang w:val="en-US"/>
+              </w:rPr>
+            </w:pPr>
+            <w:r>
+              <w:rPr>
+                <w:rFonts w:ascii="Arial" w:hAnsi="Arial" w:cs="Arial"/>
+                <w:b/>
+                <w:sz w:val="18"/>
+                <w:szCs w:val="18"/>
+                <w:lang w:val="en-US"/>
+              </w:rPr>
+              <w:t>RSI HRS</w:t>
+            </w:r>
+          </w:p>
+          <w:p>
+            <w:pPr>
+              <w:ind w:right="201"/>
+              <w:jc w:val="right"/>
+              <w:rPr>
+                <w:rFonts w:ascii="Arial" w:hAnsi="Arial" w:cs="Arial"/>
+                <w:bCs/>
+                <w:lang w:val="en-US"/>
+              </w:rPr>
+            </w:pPr>
+            <w:r>
+              <w:rPr>
+                <w:rFonts w:ascii="Arial" w:hAnsi="Arial" w:cs="Arial"/>
+                <w:bCs/>
+                <w:sz w:val="18"/>
+                <w:szCs w:val="18"/>
+                <w:lang w:val="en-US"/>
+              </w:rPr>
+              <w:fldChar w:fldCharType="begin"/>
+            </w:r>
+            <w:r>
+              <w:rPr>
+                <w:rFonts w:ascii="Arial" w:hAnsi="Arial" w:cs="Arial"/>
+                <w:bCs/>
+                <w:sz w:val="18"/>
+                <w:szCs w:val="18"/>
+                <w:lang w:val="en-US"/>
+              </w:rPr>
+              <w:instrText xml:space="preserve"> MERGEFIELD =occupation_standard.related_instructions_hours \* MERGEFORMAT </w:instrText>
+            </w:r>
+            <w:r>
+              <w:rPr>
+                <w:rFonts w:ascii="Arial" w:hAnsi="Arial" w:cs="Arial"/>
+                <w:bCs/>
+                <w:sz w:val="18"/>
+                <w:szCs w:val="18"/>
+                <w:lang w:val="en-US"/>
+              </w:rPr>
+              <w:fldChar w:fldCharType="separate"/>
+            </w:r>
+            <w:r>
+              <w:rPr>
+                <w:rFonts w:ascii="Arial" w:hAnsi="Arial" w:cs="Arial"/>
+                <w:bCs/>
+                <w:noProof/>
+                <w:sz w:val="18"/>
+                <w:szCs w:val="18"/>
+                <w:lang w:val="en-US"/>
+              </w:rPr>
+              <w:t>«=occupation_standard.related_instruction»</w:t>
+            </w:r>
+            <w:r>
+              <w:rPr>
+                <w:rFonts w:ascii="Arial" w:hAnsi="Arial" w:cs="Arial"/>
+                <w:bCs/>
+                <w:sz w:val="18"/>
+                <w:szCs w:val="18"/>
+                <w:lang w:val="en-US"/>
+              </w:rPr>
+              <w:fldChar w:fldCharType="end"/>
+            </w:r>
+            <w:r>
+              <w:rPr>
+                <w:rFonts w:ascii="Arial" w:hAnsi="Arial" w:cs="Arial"/>
+                <w:bCs/>
+                <w:sz w:val="18"/>
+                <w:szCs w:val="18"/>
+                <w:lang w:val="en-US"/>
+              </w:rPr>
+              <w:t xml:space="preserve">  </w:t>
+            </w:r>
+          </w:p>
+        </w:tc>
+      </w:tr>
+    </w:tbl>
+    <w:p>
+      <w:pPr>
+        <w:rPr>
+          <w:rFonts w:ascii="Arial" w:hAnsi="Arial" w:cs="Arial"/>
+          <w:bCs/>
+          <w:lang w:val="en-US"/>
+        </w:rPr>
+      </w:pPr>
+    </w:p>
+    <w:p>
+      <w:pPr>
+        <w:rPr>
+          <w:rFonts w:ascii="Arial" w:hAnsi="Arial" w:cs="Arial"/>
+          <w:bCs/>
+          <w:lang w:val="en-US"/>
+        </w:rPr>
+      </w:pPr>
+    </w:p>
+    <w:p>
+      <w:pPr>
+        <w:rPr>
+          <w:rFonts w:ascii="Arial" w:hAnsi="Arial" w:cs="Arial"/>
+          <w:bCs/>
+          <w:lang w:val="en-US"/>
+        </w:rPr>
+      </w:pPr>
+      <w:r>
+        <w:rPr>
+          <w:rFonts w:ascii="Arial" w:hAnsi="Arial" w:cs="Arial"/>
+          <w:bCs/>
+          <w:lang w:val="en-US"/>
+        </w:rPr>
+        <w:fldChar w:fldCharType="begin"/>
+      </w:r>
+      <w:r>
+        <w:rPr>
+          <w:rFonts w:ascii="Arial" w:hAnsi="Arial" w:cs="Arial"/>
+          <w:bCs/>
+          <w:lang w:val="en-US"/>
+        </w:rPr>
+        <w:instrText xml:space="preserve"> MERGEFIELD render_related_instructions:endIf \* MERGEFORMAT </w:instrText>
+      </w:r>
+      <w:r>
+        <w:rPr>
+          <w:rFonts w:ascii="Arial" w:hAnsi="Arial" w:cs="Arial"/>
+          <w:bCs/>
+          <w:lang w:val="en-US"/>
+        </w:rPr>
+        <w:fldChar w:fldCharType="separate"/>
+      </w:r>
+      <w:r>
+        <w:rPr>
+          <w:rFonts w:ascii="Arial" w:hAnsi="Arial" w:cs="Arial"/>
+          <w:bCs/>
+          <w:noProof/>
+          <w:lang w:val="en-US"/>
+        </w:rPr>
+        <w:t>«render_related_instructions:endIf»</w:t>
+      </w:r>
+      <w:r>
+        <w:rPr>
+          <w:rFonts w:ascii="Arial" w:hAnsi="Arial" w:cs="Arial"/>
+          <w:bCs/>
+          <w:lang w:val="en-US"/>
+        </w:rPr>
+        <w:fldChar w:fldCharType="end"/>
+      </w:r>
     </w:p>
     <w:sectPr>
       <w:type w:val="continuous"/>

</xml_diff>

<commit_message>
Don't render skills on time based occupation standards
</commit_message>
<xml_diff>
--- a/app/documents/templates/occupation_standards_time_approach_template.docx
+++ b/app/documents/templates/occupation_standards_time_approach_template.docx
@@ -470,7 +470,7 @@
                 <w:szCs w:val="18"/>
                 <w:lang w:val="en-US"/>
               </w:rPr>
-              <w:instrText xml:space="preserve"> MERGEFIELD occupation_standard.competencies_count:if(positive?) \* MERGEFORMAT </w:instrText>
+              <w:instrText xml:space="preserve"> MERGEFIELD time_based:if(!) \* MERGEFORMAT </w:instrText>
             </w:r>
             <w:r>
               <w:rPr>
@@ -491,7 +491,7 @@
                 <w:szCs w:val="18"/>
                 <w:lang w:val="en-US"/>
               </w:rPr>
-              <w:t>«occupation_standard.competencies_count:i»</w:t>
+              <w:t>«time_based:if(!)»</w:t>
             </w:r>
             <w:r>
               <w:rPr>
@@ -511,8 +511,30 @@
                 <w:szCs w:val="18"/>
                 <w:lang w:val="en-US"/>
               </w:rPr>
+              <w:t xml:space="preserve"> </w:t>
+            </w:r>
+            <w:r>
+              <w:rPr>
+                <w:rFonts w:ascii="Arial" w:hAnsi="Arial" w:cs="Arial"/>
+                <w:b/>
+                <w:sz w:val="18"/>
+                <w:szCs w:val="18"/>
+                <w:lang w:val="en-US"/>
+              </w:rPr>
               <w:t>SKILLS</w:t>
             </w:r>
+          </w:p>
+          <w:p>
+            <w:pPr>
+              <w:jc w:val="center"/>
+              <w:rPr>
+                <w:rFonts w:ascii="Arial" w:hAnsi="Arial" w:cs="Arial"/>
+                <w:b/>
+                <w:sz w:val="18"/>
+                <w:szCs w:val="18"/>
+                <w:lang w:val="en-US"/>
+              </w:rPr>
+            </w:pPr>
             <w:r>
               <w:rPr>
                 <w:rFonts w:ascii="Arial" w:hAnsi="Arial" w:cs="Arial"/>
@@ -531,7 +553,7 @@
                 <w:szCs w:val="18"/>
                 <w:lang w:val="en-US"/>
               </w:rPr>
-              <w:instrText xml:space="preserve"> MERGEFIELD occupation_standard.competencies_count:endIf \* MERGEFORMAT </w:instrText>
+              <w:instrText xml:space="preserve"> MERGEFIELD time_based:endIf \* MERGEFORMAT </w:instrText>
             </w:r>
             <w:r>
               <w:rPr>
@@ -552,7 +574,7 @@
                 <w:szCs w:val="18"/>
                 <w:lang w:val="en-US"/>
               </w:rPr>
-              <w:t>«occupation_standard.competencies_count:e»</w:t>
+              <w:t>«time_based:endIf»</w:t>
             </w:r>
             <w:r>
               <w:rPr>
@@ -646,7 +668,18 @@
                 <w:szCs w:val="18"/>
                 <w:lang w:val="en-US"/>
               </w:rPr>
-              <w:t>OJT HRS</w:t>
+              <w:t xml:space="preserve">OJT </w:t>
+            </w:r>
+            <w:proofErr w:type="spellStart"/>
+            <w:r>
+              <w:rPr>
+                <w:rFonts w:ascii="Arial" w:hAnsi="Arial" w:cs="Arial"/>
+                <w:b/>
+                <w:sz w:val="18"/>
+                <w:szCs w:val="18"/>
+                <w:lang w:val="en-US"/>
+              </w:rPr>
+              <w:t>HRS</w:t>
             </w:r>
             <w:r>
               <w:rPr>
@@ -687,7 +720,19 @@
                 <w:szCs w:val="18"/>
                 <w:lang w:val="en-US"/>
               </w:rPr>
-              <w:t>«occupation_standard.work_processes_hours»</w:t>
+              <w:t>«occupation_standard.work_processes_hours</w:t>
+            </w:r>
+            <w:proofErr w:type="spellEnd"/>
+            <w:r>
+              <w:rPr>
+                <w:rFonts w:ascii="Arial" w:hAnsi="Arial" w:cs="Arial"/>
+                <w:bCs/>
+                <w:noProof/>
+                <w:sz w:val="18"/>
+                <w:szCs w:val="18"/>
+                <w:lang w:val="en-US"/>
+              </w:rPr>
+              <w:t>»</w:t>
             </w:r>
             <w:r>
               <w:rPr>
@@ -1161,6 +1206,16 @@
             <w:pPr>
               <w:rPr>
                 <w:rFonts w:ascii="Arial" w:hAnsi="Arial" w:cs="Arial"/>
+                <w:color w:val="415262"/>
+                <w:sz w:val="22"/>
+                <w:szCs w:val="22"/>
+              </w:rPr>
+            </w:pPr>
+          </w:p>
+          <w:p>
+            <w:pPr>
+              <w:rPr>
+                <w:rFonts w:ascii="Arial" w:hAnsi="Arial" w:cs="Arial"/>
               </w:rPr>
             </w:pPr>
             <w:r>
@@ -1209,7 +1264,6 @@
           </w:tcPr>
           <w:p>
             <w:pPr>
-              <w:jc w:val="center"/>
               <w:rPr>
                 <w:rFonts w:ascii="Arial" w:hAnsi="Arial" w:cs="Arial"/>
                 <w:b/>
@@ -1236,7 +1290,7 @@
                 <w:szCs w:val="18"/>
                 <w:lang w:val="en-US"/>
               </w:rPr>
-              <w:instrText xml:space="preserve"> MERGEFIELD occupation_standard.competencies_count:if(positive?) \* MERGEFORMAT </w:instrText>
+              <w:instrText xml:space="preserve"> MERGEFIELD time_based:if(!) \* MERGEFORMAT </w:instrText>
             </w:r>
             <w:r>
               <w:rPr>
@@ -1257,7 +1311,7 @@
                 <w:szCs w:val="18"/>
                 <w:lang w:val="en-US"/>
               </w:rPr>
-              <w:t>«occupation_standard.competencies_count:i»</w:t>
+              <w:t>«time_based:if(!)»</w:t>
             </w:r>
             <w:r>
               <w:rPr>
@@ -1269,6 +1323,17 @@
               </w:rPr>
               <w:fldChar w:fldCharType="end"/>
             </w:r>
+          </w:p>
+          <w:p>
+            <w:pPr>
+              <w:rPr>
+                <w:rFonts w:ascii="Arial" w:hAnsi="Arial" w:cs="Arial"/>
+                <w:b/>
+                <w:sz w:val="18"/>
+                <w:szCs w:val="18"/>
+                <w:lang w:val="en-US"/>
+              </w:rPr>
+            </w:pPr>
             <w:r>
               <w:rPr>
                 <w:rFonts w:ascii="Arial" w:hAnsi="Arial" w:cs="Arial"/>
@@ -1320,6 +1385,18 @@
               </w:rPr>
               <w:fldChar w:fldCharType="end"/>
             </w:r>
+          </w:p>
+          <w:p>
+            <w:pPr>
+              <w:rPr>
+                <w:rFonts w:ascii="Arial" w:hAnsi="Arial" w:cs="Arial"/>
+                <w:b/>
+                <w:noProof/>
+                <w:sz w:val="18"/>
+                <w:szCs w:val="18"/>
+                <w:lang w:val="en-US"/>
+              </w:rPr>
+            </w:pPr>
             <w:r>
               <w:rPr>
                 <w:rFonts w:ascii="Arial" w:hAnsi="Arial" w:cs="Arial"/>
@@ -1338,6 +1415,57 @@
                 <w:szCs w:val="18"/>
                 <w:lang w:val="en-US"/>
               </w:rPr>
+              <w:instrText xml:space="preserve"> MERGEFIELD time_based:endIf \* MERGEFORMAT </w:instrText>
+            </w:r>
+            <w:r>
+              <w:rPr>
+                <w:rFonts w:ascii="Arial" w:hAnsi="Arial" w:cs="Arial"/>
+                <w:b/>
+                <w:sz w:val="18"/>
+                <w:szCs w:val="18"/>
+                <w:lang w:val="en-US"/>
+              </w:rPr>
+              <w:fldChar w:fldCharType="separate"/>
+            </w:r>
+            <w:r>
+              <w:rPr>
+                <w:rFonts w:ascii="Arial" w:hAnsi="Arial" w:cs="Arial"/>
+                <w:b/>
+                <w:noProof/>
+                <w:sz w:val="18"/>
+                <w:szCs w:val="18"/>
+                <w:lang w:val="en-US"/>
+              </w:rPr>
+              <w:t>«time_based:endIf»</w:t>
+            </w:r>
+            <w:r>
+              <w:rPr>
+                <w:rFonts w:ascii="Arial" w:hAnsi="Arial" w:cs="Arial"/>
+                <w:b/>
+                <w:sz w:val="18"/>
+                <w:szCs w:val="18"/>
+                <w:lang w:val="en-US"/>
+              </w:rPr>
+              <w:fldChar w:fldCharType="end"/>
+            </w:r>
+            <w:r>
+              <w:rPr>
+                <w:rFonts w:ascii="Arial" w:hAnsi="Arial" w:cs="Arial"/>
+                <w:b/>
+                <w:sz w:val="18"/>
+                <w:szCs w:val="18"/>
+                <w:lang w:val="en-US"/>
+              </w:rPr>
+              <w:fldChar w:fldCharType="begin"/>
+            </w:r>
+            <w:r>
+              <w:rPr>
+                <w:rFonts w:ascii="Arial" w:hAnsi="Arial" w:cs="Arial"/>
+                <w:b/>
+                <w:sz w:val="18"/>
+                <w:szCs w:val="18"/>
+                <w:lang w:val="en-US"/>
+              </w:rPr>
               <w:instrText xml:space="preserve"> MERGEFIELD occupation_standard.competencies_count:endIf \* MERGEFORMAT </w:instrText>
             </w:r>
             <w:r>
@@ -1350,17 +1478,17 @@
               </w:rPr>
               <w:fldChar w:fldCharType="separate"/>
             </w:r>
-            <w:r>
-              <w:rPr>
-                <w:rFonts w:ascii="Arial" w:hAnsi="Arial" w:cs="Arial"/>
-                <w:b/>
-                <w:noProof/>
-                <w:sz w:val="18"/>
-                <w:szCs w:val="18"/>
-                <w:lang w:val="en-US"/>
-              </w:rPr>
-              <w:t>«occupation_standard.competencies_count:e»</w:t>
-            </w:r>
+          </w:p>
+          <w:p>
+            <w:pPr>
+              <w:rPr>
+                <w:rFonts w:ascii="Arial" w:hAnsi="Arial" w:cs="Arial"/>
+                <w:b/>
+                <w:sz w:val="18"/>
+                <w:szCs w:val="18"/>
+                <w:lang w:val="en-US"/>
+              </w:rPr>
+            </w:pPr>
             <w:r>
               <w:rPr>
                 <w:rFonts w:ascii="Arial" w:hAnsi="Arial" w:cs="Arial"/>
@@ -1370,6 +1498,16 @@
                 <w:lang w:val="en-US"/>
               </w:rPr>
               <w:fldChar w:fldCharType="end"/>
+            </w:r>
+            <w:r>
+              <w:rPr>
+                <w:rFonts w:ascii="Arial" w:hAnsi="Arial" w:cs="Arial"/>
+                <w:b/>
+                <w:sz w:val="18"/>
+                <w:szCs w:val="18"/>
+                <w:lang w:val="en-US"/>
+              </w:rPr>
+              <w:t xml:space="preserve"> </w:t>
             </w:r>
           </w:p>
         </w:tc>

</xml_diff>

<commit_message>
Fix skills label not showing and align skills count to center
</commit_message>
<xml_diff>
--- a/app/documents/templates/occupation_standards_time_approach_template.docx
+++ b/app/documents/templates/occupation_standards_time_approach_template.docx
@@ -513,6 +513,18 @@
               </w:rPr>
               <w:t xml:space="preserve"> </w:t>
             </w:r>
+          </w:p>
+          <w:p>
+            <w:pPr>
+              <w:jc w:val="center"/>
+              <w:rPr>
+                <w:rFonts w:ascii="Arial" w:hAnsi="Arial" w:cs="Arial"/>
+                <w:b/>
+                <w:sz w:val="18"/>
+                <w:szCs w:val="18"/>
+                <w:lang w:val="en-US"/>
+              </w:rPr>
+            </w:pPr>
             <w:r>
               <w:rPr>
                 <w:rFonts w:ascii="Arial" w:hAnsi="Arial" w:cs="Arial"/>
@@ -1264,6 +1276,7 @@
           </w:tcPr>
           <w:p>
             <w:pPr>
+              <w:jc w:val="center"/>
               <w:rPr>
                 <w:rFonts w:ascii="Arial" w:hAnsi="Arial" w:cs="Arial"/>
                 <w:b/>
@@ -1326,6 +1339,7 @@
           </w:p>
           <w:p>
             <w:pPr>
+              <w:jc w:val="center"/>
               <w:rPr>
                 <w:rFonts w:ascii="Arial" w:hAnsi="Arial" w:cs="Arial"/>
                 <w:b/>
@@ -1388,6 +1402,7 @@
           </w:p>
           <w:p>
             <w:pPr>
+              <w:jc w:val="center"/>
               <w:rPr>
                 <w:rFonts w:ascii="Arial" w:hAnsi="Arial" w:cs="Arial"/>
                 <w:b/>
@@ -1481,6 +1496,7 @@
           </w:p>
           <w:p>
             <w:pPr>
+              <w:jc w:val="center"/>
               <w:rPr>
                 <w:rFonts w:ascii="Arial" w:hAnsi="Arial" w:cs="Arial"/>
                 <w:b/>
@@ -1498,16 +1514,6 @@
                 <w:lang w:val="en-US"/>
               </w:rPr>
               <w:fldChar w:fldCharType="end"/>
-            </w:r>
-            <w:r>
-              <w:rPr>
-                <w:rFonts w:ascii="Arial" w:hAnsi="Arial" w:cs="Arial"/>
-                <w:b/>
-                <w:sz w:val="18"/>
-                <w:szCs w:val="18"/>
-                <w:lang w:val="en-US"/>
-              </w:rPr>
-              <w:t xml:space="preserve"> </w:t>
             </w:r>
           </w:p>
         </w:tc>

</xml_diff>

<commit_message>
Use work processes and related instructions hours in human format
</commit_message>
<xml_diff>
--- a/app/documents/templates/occupation_standards_time_approach_template.docx
+++ b/app/documents/templates/occupation_standards_time_approach_template.docx
@@ -1,6 +1,6 @@
 
 <file path=word/document.xml><?xml version="1.0" encoding="utf-8"?>
-<w:document xmlns:wpc="http://schemas.microsoft.com/office/word/2010/wordprocessingCanvas" xmlns:cx="http://schemas.microsoft.com/office/drawing/2014/chartex" xmlns:cx1="http://schemas.microsoft.com/office/drawing/2015/9/8/chartex" xmlns:cx2="http://schemas.microsoft.com/office/drawing/2015/10/21/chartex" xmlns:cx3="http://schemas.microsoft.com/office/drawing/2016/5/9/chartex" xmlns:cx4="http://schemas.microsoft.com/office/drawing/2016/5/10/chartex" xmlns:cx5="http://schemas.microsoft.com/office/drawing/2016/5/11/chartex" xmlns:cx6="http://schemas.microsoft.com/office/drawing/2016/5/12/chartex" xmlns:cx7="http://schemas.microsoft.com/office/drawing/2016/5/13/chartex" xmlns:cx8="http://schemas.microsoft.com/office/drawing/2016/5/14/chartex" xmlns:mc="http://schemas.openxmlformats.org/markup-compatibility/2006" xmlns:aink="http://schemas.microsoft.com/office/drawing/2016/ink" xmlns:am3d="http://schemas.microsoft.com/office/drawing/2017/model3d" xmlns:o="urn:schemas-microsoft-com:office:office" xmlns:oel="http://schemas.microsoft.com/office/2019/extlst" xmlns:r="http://schemas.openxmlformats.org/officeDocument/2006/relationships" xmlns:m="http://schemas.openxmlformats.org/officeDocument/2006/math" xmlns:v="urn:schemas-microsoft-com:vml" xmlns:wp14="http://schemas.microsoft.com/office/word/2010/wordprocessingDrawing" xmlns:wp="http://schemas.openxmlformats.org/drawingml/2006/wordprocessingDrawing" xmlns:w10="urn:schemas-microsoft-com:office:word" xmlns:w="http://schemas.openxmlformats.org/wordprocessingml/2006/main" xmlns:w14="http://schemas.microsoft.com/office/word/2010/wordml" xmlns:w15="http://schemas.microsoft.com/office/word/2012/wordml" xmlns:w16cex="http://schemas.microsoft.com/office/word/2018/wordml/cex" xmlns:w16cid="http://schemas.microsoft.com/office/word/2016/wordml/cid" xmlns:w16="http://schemas.microsoft.com/office/word/2018/wordml" xmlns:w16du="http://schemas.microsoft.com/office/word/2023/wordml/word16du" xmlns:w16sdtdh="http://schemas.microsoft.com/office/word/2020/wordml/sdtdatahash" xmlns:w16se="http://schemas.microsoft.com/office/word/2015/wordml/symex" xmlns:wpg="http://schemas.microsoft.com/office/word/2010/wordprocessingGroup" xmlns:wpi="http://schemas.microsoft.com/office/word/2010/wordprocessingInk" xmlns:wne="http://schemas.microsoft.com/office/word/2006/wordml" xmlns:wps="http://schemas.microsoft.com/office/word/2010/wordprocessingShape" mc:Ignorable="w14 w15 w16se w16cid w16 w16cex w16sdtdh wp14">
+<w:document xmlns:wpc="http://schemas.microsoft.com/office/word/2010/wordprocessingCanvas" xmlns:cx="http://schemas.microsoft.com/office/drawing/2014/chartex" xmlns:cx1="http://schemas.microsoft.com/office/drawing/2015/9/8/chartex" xmlns:cx2="http://schemas.microsoft.com/office/drawing/2015/10/21/chartex" xmlns:cx3="http://schemas.microsoft.com/office/drawing/2016/5/9/chartex" xmlns:cx4="http://schemas.microsoft.com/office/drawing/2016/5/10/chartex" xmlns:cx5="http://schemas.microsoft.com/office/drawing/2016/5/11/chartex" xmlns:cx6="http://schemas.microsoft.com/office/drawing/2016/5/12/chartex" xmlns:cx7="http://schemas.microsoft.com/office/drawing/2016/5/13/chartex" xmlns:cx8="http://schemas.microsoft.com/office/drawing/2016/5/14/chartex" xmlns:mc="http://schemas.openxmlformats.org/markup-compatibility/2006" xmlns:aink="http://schemas.microsoft.com/office/drawing/2016/ink" xmlns:am3d="http://schemas.microsoft.com/office/drawing/2017/model3d" xmlns:o="urn:schemas-microsoft-com:office:office" xmlns:oel="http://schemas.microsoft.com/office/2019/extlst" xmlns:r="http://schemas.openxmlformats.org/officeDocument/2006/relationships" xmlns:m="http://schemas.openxmlformats.org/officeDocument/2006/math" xmlns:v="urn:schemas-microsoft-com:vml" xmlns:wp14="http://schemas.microsoft.com/office/word/2010/wordprocessingDrawing" xmlns:wp="http://schemas.openxmlformats.org/drawingml/2006/wordprocessingDrawing" xmlns:w10="urn:schemas-microsoft-com:office:word" xmlns:w="http://schemas.openxmlformats.org/wordprocessingml/2006/main" xmlns:w14="http://schemas.microsoft.com/office/word/2010/wordml" xmlns:w15="http://schemas.microsoft.com/office/word/2012/wordml" xmlns:w16cex="http://schemas.microsoft.com/office/word/2018/wordml/cex" xmlns:w16cid="http://schemas.microsoft.com/office/word/2016/wordml/cid" xmlns:w16="http://schemas.microsoft.com/office/word/2018/wordml" xmlns:w16sdtdh="http://schemas.microsoft.com/office/word/2020/wordml/sdtdatahash" xmlns:w16se="http://schemas.microsoft.com/office/word/2015/wordml/symex" xmlns:wpg="http://schemas.microsoft.com/office/word/2010/wordprocessingGroup" xmlns:wpi="http://schemas.microsoft.com/office/word/2010/wordprocessingInk" xmlns:wne="http://schemas.microsoft.com/office/word/2006/wordml" xmlns:wps="http://schemas.microsoft.com/office/word/2010/wordprocessingShape" mc:Ignorable="w14 w15 w16se w16cid w16 w16cex w16sdtdh wp14">
   <w:body>
     <w:p>
       <w:pPr>
@@ -2060,7 +2060,7 @@
                 <w:szCs w:val="18"/>
                 <w:lang w:val="en-US"/>
               </w:rPr>
-              <w:instrText xml:space="preserve"> MERGEFIELD =occupation_standard.work_processes_hours \* MERGEFORMAT </w:instrText>
+              <w:instrText xml:space="preserve"> MERGEFIELD =occupation_standard.work_processes_hours_in_human_format \* MERGEFORMAT </w:instrText>
             </w:r>
             <w:r>
               <w:rPr>
@@ -3350,7 +3350,7 @@
                 <w:szCs w:val="18"/>
                 <w:lang w:val="en-US"/>
               </w:rPr>
-              <w:instrText xml:space="preserve"> MERGEFIELD =occupation_standard.related_instructions_hours \* MERGEFORMAT </w:instrText>
+              <w:instrText xml:space="preserve"> MERGEFIELD =occupation_standard.related_instructions_hours_in_human_format \* MERGEFORMAT </w:instrText>
             </w:r>
             <w:r>
               <w:rPr>
@@ -3382,16 +3382,6 @@
                 <w:lang w:val="en-US"/>
               </w:rPr>
               <w:fldChar w:fldCharType="end"/>
-            </w:r>
-            <w:r>
-              <w:rPr>
-                <w:rFonts w:ascii="Arial" w:hAnsi="Arial" w:cs="Arial"/>
-                <w:bCs/>
-                <w:sz w:val="18"/>
-                <w:szCs w:val="18"/>
-                <w:lang w:val="en-US"/>
-              </w:rPr>
-              <w:t xml:space="preserve">  </w:t>
             </w:r>
           </w:p>
         </w:tc>

</xml_diff>

<commit_message>
Fix label for OJT hours rendering when it shouldn't
</commit_message>
<xml_diff>
--- a/app/documents/templates/occupation_standards_time_approach_template.docx
+++ b/app/documents/templates/occupation_standards_time_approach_template.docx
@@ -639,7 +639,7 @@
                 <w:szCs w:val="18"/>
                 <w:lang w:val="en-US"/>
               </w:rPr>
-              <w:instrText xml:space="preserve"> MERGEFIELD occupation_standard.work_processes_hours:if \* MERGEFORMAT </w:instrText>
+              <w:instrText xml:space="preserve"> MERGEFIELD occupation_standard.work_processes_hours:if(positive?) \* MERGEFORMAT </w:instrText>
             </w:r>
             <w:r>
               <w:rPr>
@@ -672,27 +672,40 @@
               </w:rPr>
               <w:fldChar w:fldCharType="end"/>
             </w:r>
-            <w:r>
-              <w:rPr>
-                <w:rFonts w:ascii="Arial" w:hAnsi="Arial" w:cs="Arial"/>
-                <w:b/>
-                <w:sz w:val="18"/>
-                <w:szCs w:val="18"/>
-                <w:lang w:val="en-US"/>
-              </w:rPr>
-              <w:t xml:space="preserve">OJT </w:t>
-            </w:r>
-            <w:proofErr w:type="spellStart"/>
-            <w:r>
-              <w:rPr>
-                <w:rFonts w:ascii="Arial" w:hAnsi="Arial" w:cs="Arial"/>
-                <w:b/>
-                <w:sz w:val="18"/>
-                <w:szCs w:val="18"/>
-                <w:lang w:val="en-US"/>
-              </w:rPr>
-              <w:t>HRS</w:t>
-            </w:r>
+          </w:p>
+          <w:p>
+            <w:pPr>
+              <w:jc w:val="center"/>
+              <w:rPr>
+                <w:rFonts w:ascii="Arial" w:hAnsi="Arial" w:cs="Arial"/>
+                <w:bCs/>
+                <w:sz w:val="18"/>
+                <w:szCs w:val="18"/>
+                <w:lang w:val="en-US"/>
+              </w:rPr>
+            </w:pPr>
+            <w:r>
+              <w:rPr>
+                <w:rFonts w:ascii="Arial" w:hAnsi="Arial" w:cs="Arial"/>
+                <w:b/>
+                <w:sz w:val="18"/>
+                <w:szCs w:val="18"/>
+                <w:lang w:val="en-US"/>
+              </w:rPr>
+              <w:t>OJT HRS</w:t>
+            </w:r>
+          </w:p>
+          <w:p>
+            <w:pPr>
+              <w:jc w:val="center"/>
+              <w:rPr>
+                <w:rFonts w:ascii="Arial" w:hAnsi="Arial" w:cs="Arial"/>
+                <w:bCs/>
+                <w:sz w:val="18"/>
+                <w:szCs w:val="18"/>
+                <w:lang w:val="en-US"/>
+              </w:rPr>
+            </w:pPr>
             <w:r>
               <w:rPr>
                 <w:rFonts w:ascii="Arial" w:hAnsi="Arial" w:cs="Arial"/>
@@ -732,19 +745,7 @@
                 <w:szCs w:val="18"/>
                 <w:lang w:val="en-US"/>
               </w:rPr>
-              <w:t>«occupation_standard.work_processes_hours</w:t>
-            </w:r>
-            <w:proofErr w:type="spellEnd"/>
-            <w:r>
-              <w:rPr>
-                <w:rFonts w:ascii="Arial" w:hAnsi="Arial" w:cs="Arial"/>
-                <w:bCs/>
-                <w:noProof/>
-                <w:sz w:val="18"/>
-                <w:szCs w:val="18"/>
-                <w:lang w:val="en-US"/>
-              </w:rPr>
-              <w:t>»</w:t>
+              <w:t>«occupation_standard.work_processes_hours»</w:t>
             </w:r>
             <w:r>
               <w:rPr>

</xml_diff>

<commit_message>
Export to .docx - Related Instructions and Work Processes hours totals in human format (#220)
* Include the related_instructions_human_format_hours method to the Occupation Standard model

* Use work processes and related instructions hours in human format
</commit_message>
<xml_diff>
--- a/app/documents/templates/occupation_standards_time_approach_template.docx
+++ b/app/documents/templates/occupation_standards_time_approach_template.docx
@@ -1,6 +1,6 @@
 
 <file path=word/document.xml><?xml version="1.0" encoding="utf-8"?>
-<w:document xmlns:wpc="http://schemas.microsoft.com/office/word/2010/wordprocessingCanvas" xmlns:cx="http://schemas.microsoft.com/office/drawing/2014/chartex" xmlns:cx1="http://schemas.microsoft.com/office/drawing/2015/9/8/chartex" xmlns:cx2="http://schemas.microsoft.com/office/drawing/2015/10/21/chartex" xmlns:cx3="http://schemas.microsoft.com/office/drawing/2016/5/9/chartex" xmlns:cx4="http://schemas.microsoft.com/office/drawing/2016/5/10/chartex" xmlns:cx5="http://schemas.microsoft.com/office/drawing/2016/5/11/chartex" xmlns:cx6="http://schemas.microsoft.com/office/drawing/2016/5/12/chartex" xmlns:cx7="http://schemas.microsoft.com/office/drawing/2016/5/13/chartex" xmlns:cx8="http://schemas.microsoft.com/office/drawing/2016/5/14/chartex" xmlns:mc="http://schemas.openxmlformats.org/markup-compatibility/2006" xmlns:aink="http://schemas.microsoft.com/office/drawing/2016/ink" xmlns:am3d="http://schemas.microsoft.com/office/drawing/2017/model3d" xmlns:o="urn:schemas-microsoft-com:office:office" xmlns:oel="http://schemas.microsoft.com/office/2019/extlst" xmlns:r="http://schemas.openxmlformats.org/officeDocument/2006/relationships" xmlns:m="http://schemas.openxmlformats.org/officeDocument/2006/math" xmlns:v="urn:schemas-microsoft-com:vml" xmlns:wp14="http://schemas.microsoft.com/office/word/2010/wordprocessingDrawing" xmlns:wp="http://schemas.openxmlformats.org/drawingml/2006/wordprocessingDrawing" xmlns:w10="urn:schemas-microsoft-com:office:word" xmlns:w="http://schemas.openxmlformats.org/wordprocessingml/2006/main" xmlns:w14="http://schemas.microsoft.com/office/word/2010/wordml" xmlns:w15="http://schemas.microsoft.com/office/word/2012/wordml" xmlns:w16cex="http://schemas.microsoft.com/office/word/2018/wordml/cex" xmlns:w16cid="http://schemas.microsoft.com/office/word/2016/wordml/cid" xmlns:w16="http://schemas.microsoft.com/office/word/2018/wordml" xmlns:w16du="http://schemas.microsoft.com/office/word/2023/wordml/word16du" xmlns:w16sdtdh="http://schemas.microsoft.com/office/word/2020/wordml/sdtdatahash" xmlns:w16se="http://schemas.microsoft.com/office/word/2015/wordml/symex" xmlns:wpg="http://schemas.microsoft.com/office/word/2010/wordprocessingGroup" xmlns:wpi="http://schemas.microsoft.com/office/word/2010/wordprocessingInk" xmlns:wne="http://schemas.microsoft.com/office/word/2006/wordml" xmlns:wps="http://schemas.microsoft.com/office/word/2010/wordprocessingShape" mc:Ignorable="w14 w15 w16se w16cid w16 w16cex w16sdtdh wp14">
+<w:document xmlns:wpc="http://schemas.microsoft.com/office/word/2010/wordprocessingCanvas" xmlns:cx="http://schemas.microsoft.com/office/drawing/2014/chartex" xmlns:cx1="http://schemas.microsoft.com/office/drawing/2015/9/8/chartex" xmlns:cx2="http://schemas.microsoft.com/office/drawing/2015/10/21/chartex" xmlns:cx3="http://schemas.microsoft.com/office/drawing/2016/5/9/chartex" xmlns:cx4="http://schemas.microsoft.com/office/drawing/2016/5/10/chartex" xmlns:cx5="http://schemas.microsoft.com/office/drawing/2016/5/11/chartex" xmlns:cx6="http://schemas.microsoft.com/office/drawing/2016/5/12/chartex" xmlns:cx7="http://schemas.microsoft.com/office/drawing/2016/5/13/chartex" xmlns:cx8="http://schemas.microsoft.com/office/drawing/2016/5/14/chartex" xmlns:mc="http://schemas.openxmlformats.org/markup-compatibility/2006" xmlns:aink="http://schemas.microsoft.com/office/drawing/2016/ink" xmlns:am3d="http://schemas.microsoft.com/office/drawing/2017/model3d" xmlns:o="urn:schemas-microsoft-com:office:office" xmlns:oel="http://schemas.microsoft.com/office/2019/extlst" xmlns:r="http://schemas.openxmlformats.org/officeDocument/2006/relationships" xmlns:m="http://schemas.openxmlformats.org/officeDocument/2006/math" xmlns:v="urn:schemas-microsoft-com:vml" xmlns:wp14="http://schemas.microsoft.com/office/word/2010/wordprocessingDrawing" xmlns:wp="http://schemas.openxmlformats.org/drawingml/2006/wordprocessingDrawing" xmlns:w10="urn:schemas-microsoft-com:office:word" xmlns:w="http://schemas.openxmlformats.org/wordprocessingml/2006/main" xmlns:w14="http://schemas.microsoft.com/office/word/2010/wordml" xmlns:w15="http://schemas.microsoft.com/office/word/2012/wordml" xmlns:w16cex="http://schemas.microsoft.com/office/word/2018/wordml/cex" xmlns:w16cid="http://schemas.microsoft.com/office/word/2016/wordml/cid" xmlns:w16="http://schemas.microsoft.com/office/word/2018/wordml" xmlns:w16sdtdh="http://schemas.microsoft.com/office/word/2020/wordml/sdtdatahash" xmlns:w16se="http://schemas.microsoft.com/office/word/2015/wordml/symex" xmlns:wpg="http://schemas.microsoft.com/office/word/2010/wordprocessingGroup" xmlns:wpi="http://schemas.microsoft.com/office/word/2010/wordprocessingInk" xmlns:wne="http://schemas.microsoft.com/office/word/2006/wordml" xmlns:wps="http://schemas.microsoft.com/office/word/2010/wordprocessingShape" mc:Ignorable="w14 w15 w16se w16cid w16 w16cex w16sdtdh wp14">
   <w:body>
     <w:p>
       <w:pPr>
@@ -639,7 +639,7 @@
                 <w:szCs w:val="18"/>
                 <w:lang w:val="en-US"/>
               </w:rPr>
-              <w:instrText xml:space="preserve"> MERGEFIELD occupation_standard.work_processes_hours:if \* MERGEFORMAT </w:instrText>
+              <w:instrText xml:space="preserve"> MERGEFIELD occupation_standard.work_processes_hours:if(positive?) \* MERGEFORMAT </w:instrText>
             </w:r>
             <w:r>
               <w:rPr>
@@ -672,27 +672,40 @@
               </w:rPr>
               <w:fldChar w:fldCharType="end"/>
             </w:r>
-            <w:r>
-              <w:rPr>
-                <w:rFonts w:ascii="Arial" w:hAnsi="Arial" w:cs="Arial"/>
-                <w:b/>
-                <w:sz w:val="18"/>
-                <w:szCs w:val="18"/>
-                <w:lang w:val="en-US"/>
-              </w:rPr>
-              <w:t xml:space="preserve">OJT </w:t>
-            </w:r>
-            <w:proofErr w:type="spellStart"/>
-            <w:r>
-              <w:rPr>
-                <w:rFonts w:ascii="Arial" w:hAnsi="Arial" w:cs="Arial"/>
-                <w:b/>
-                <w:sz w:val="18"/>
-                <w:szCs w:val="18"/>
-                <w:lang w:val="en-US"/>
-              </w:rPr>
-              <w:t>HRS</w:t>
-            </w:r>
+          </w:p>
+          <w:p>
+            <w:pPr>
+              <w:jc w:val="center"/>
+              <w:rPr>
+                <w:rFonts w:ascii="Arial" w:hAnsi="Arial" w:cs="Arial"/>
+                <w:bCs/>
+                <w:sz w:val="18"/>
+                <w:szCs w:val="18"/>
+                <w:lang w:val="en-US"/>
+              </w:rPr>
+            </w:pPr>
+            <w:r>
+              <w:rPr>
+                <w:rFonts w:ascii="Arial" w:hAnsi="Arial" w:cs="Arial"/>
+                <w:b/>
+                <w:sz w:val="18"/>
+                <w:szCs w:val="18"/>
+                <w:lang w:val="en-US"/>
+              </w:rPr>
+              <w:t>OJT HRS</w:t>
+            </w:r>
+          </w:p>
+          <w:p>
+            <w:pPr>
+              <w:jc w:val="center"/>
+              <w:rPr>
+                <w:rFonts w:ascii="Arial" w:hAnsi="Arial" w:cs="Arial"/>
+                <w:bCs/>
+                <w:sz w:val="18"/>
+                <w:szCs w:val="18"/>
+                <w:lang w:val="en-US"/>
+              </w:rPr>
+            </w:pPr>
             <w:r>
               <w:rPr>
                 <w:rFonts w:ascii="Arial" w:hAnsi="Arial" w:cs="Arial"/>
@@ -732,19 +745,7 @@
                 <w:szCs w:val="18"/>
                 <w:lang w:val="en-US"/>
               </w:rPr>
-              <w:t>«occupation_standard.work_processes_hours</w:t>
-            </w:r>
-            <w:proofErr w:type="spellEnd"/>
-            <w:r>
-              <w:rPr>
-                <w:rFonts w:ascii="Arial" w:hAnsi="Arial" w:cs="Arial"/>
-                <w:bCs/>
-                <w:noProof/>
-                <w:sz w:val="18"/>
-                <w:szCs w:val="18"/>
-                <w:lang w:val="en-US"/>
-              </w:rPr>
-              <w:t>»</w:t>
+              <w:t>«occupation_standard.work_processes_hours»</w:t>
             </w:r>
             <w:r>
               <w:rPr>
@@ -2060,7 +2061,7 @@
                 <w:szCs w:val="18"/>
                 <w:lang w:val="en-US"/>
               </w:rPr>
-              <w:instrText xml:space="preserve"> MERGEFIELD =occupation_standard.work_processes_hours \* MERGEFORMAT </w:instrText>
+              <w:instrText xml:space="preserve"> MERGEFIELD =occupation_standard.work_processes_hours_in_human_format \* MERGEFORMAT </w:instrText>
             </w:r>
             <w:r>
               <w:rPr>
@@ -3350,7 +3351,7 @@
                 <w:szCs w:val="18"/>
                 <w:lang w:val="en-US"/>
               </w:rPr>
-              <w:instrText xml:space="preserve"> MERGEFIELD =occupation_standard.related_instructions_hours \* MERGEFORMAT </w:instrText>
+              <w:instrText xml:space="preserve"> MERGEFIELD =occupation_standard.related_instructions_hours_in_human_format \* MERGEFORMAT </w:instrText>
             </w:r>
             <w:r>
               <w:rPr>
@@ -3382,16 +3383,6 @@
                 <w:lang w:val="en-US"/>
               </w:rPr>
               <w:fldChar w:fldCharType="end"/>
-            </w:r>
-            <w:r>
-              <w:rPr>
-                <w:rFonts w:ascii="Arial" w:hAnsi="Arial" w:cs="Arial"/>
-                <w:bCs/>
-                <w:sz w:val="18"/>
-                <w:szCs w:val="18"/>
-                <w:lang w:val="en-US"/>
-              </w:rPr>
-              <w:t xml:space="preserve">  </w:t>
             </w:r>
           </w:p>
         </w:tc>

</xml_diff>